<commit_message>
gestao de projetos - baile de 15 - cronograma lab eng
</commit_message>
<xml_diff>
--- a/Lab de engenharia/Projeto/Sistema de triagem e consulta m├йdica.docx
+++ b/Lab de engenharia/Projeto/Sistema de triagem e consulta m├йdica.docx
@@ -1,6 +1,6 @@
 
 <file path=word/document.xml><?xml version="1.0" encoding="utf-8"?>
-<w:document xmlns:wpc="http://schemas.microsoft.com/office/word/2010/wordprocessingCanvas" xmlns:cx="http://schemas.microsoft.com/office/drawing/2014/chartex" xmlns:cx1="http://schemas.microsoft.com/office/drawing/2015/9/8/chartex" xmlns:mc="http://schemas.openxmlformats.org/markup-compatibility/2006" xmlns:o="urn:schemas-microsoft-com:office:office" xmlns:r="http://schemas.openxmlformats.org/officeDocument/2006/relationships" xmlns:m="http://schemas.openxmlformats.org/officeDocument/2006/math" xmlns:v="urn:schemas-microsoft-com:vml" xmlns:wp14="http://schemas.microsoft.com/office/word/2010/wordprocessingDrawing" xmlns:wp="http://schemas.openxmlformats.org/drawingml/2006/wordprocessingDrawing" xmlns:w10="urn:schemas-microsoft-com:office:word" xmlns:w="http://schemas.openxmlformats.org/wordprocessingml/2006/main" xmlns:w14="http://schemas.microsoft.com/office/word/2010/wordml" xmlns:w15="http://schemas.microsoft.com/office/word/2012/wordml" xmlns:w16se="http://schemas.microsoft.com/office/word/2015/wordml/symex" xmlns:wpg="http://schemas.microsoft.com/office/word/2010/wordprocessingGroup" xmlns:wpi="http://schemas.microsoft.com/office/word/2010/wordprocessingInk" xmlns:wne="http://schemas.microsoft.com/office/word/2006/wordml" xmlns:wps="http://schemas.microsoft.com/office/word/2010/wordprocessingShape" mc:Ignorable="w14 w15 w16se wp14">
+<w:document xmlns:wpc="http://schemas.microsoft.com/office/word/2010/wordprocessingCanvas" xmlns:mc="http://schemas.openxmlformats.org/markup-compatibility/2006" xmlns:o="urn:schemas-microsoft-com:office:office" xmlns:r="http://schemas.openxmlformats.org/officeDocument/2006/relationships" xmlns:m="http://schemas.openxmlformats.org/officeDocument/2006/math" xmlns:v="urn:schemas-microsoft-com:vml" xmlns:wp14="http://schemas.microsoft.com/office/word/2010/wordprocessingDrawing" xmlns:wp="http://schemas.openxmlformats.org/drawingml/2006/wordprocessingDrawing" xmlns:w10="urn:schemas-microsoft-com:office:word" xmlns:w="http://schemas.openxmlformats.org/wordprocessingml/2006/main" xmlns:w14="http://schemas.microsoft.com/office/word/2010/wordml" xmlns:wpg="http://schemas.microsoft.com/office/word/2010/wordprocessingGroup" xmlns:wpi="http://schemas.microsoft.com/office/word/2010/wordprocessingInk" xmlns:wne="http://schemas.microsoft.com/office/word/2006/wordml" xmlns:wps="http://schemas.microsoft.com/office/word/2010/wordprocessingShape" mc:Ignorable="w14 wp14">
   <w:body>
     <w:p>
       <w:r>
@@ -24,7 +24,7 @@
                     <pic:cNvPicPr/>
                   </pic:nvPicPr>
                   <pic:blipFill>
-                    <a:blip r:embed="rId8" cstate="print">
+                    <a:blip r:embed="rId9" cstate="print">
                       <a:extLst>
                         <a:ext uri="{28A0092B-C50C-407E-A947-70E740481C1C}">
                           <a14:useLocalDpi xmlns:a14="http://schemas.microsoft.com/office/drawing/2010/main" val="0"/>
@@ -455,6 +455,21 @@
       <w:pPr>
         <w:rPr>
           <w:sz w:val="24"/>
+        </w:rPr>
+      </w:pPr>
+    </w:p>
+    <w:p>
+      <w:pPr>
+        <w:autoSpaceDE w:val="0"/>
+        <w:autoSpaceDN w:val="0"/>
+        <w:adjustRightInd w:val="0"/>
+        <w:spacing w:after="0" w:line="240" w:lineRule="auto"/>
+        <w:rPr>
+          <w:rFonts w:ascii="Calibri-Bold" w:hAnsi="Calibri-Bold" w:cs="Calibri-Bold"/>
+          <w:b/>
+          <w:bCs/>
+          <w:sz w:val="36"/>
+          <w:szCs w:val="36"/>
         </w:rPr>
       </w:pPr>
     </w:p>
@@ -16379,7 +16394,7 @@
                     <pic:cNvPicPr/>
                   </pic:nvPicPr>
                   <pic:blipFill>
-                    <a:blip r:embed="rId9">
+                    <a:blip r:embed="rId10">
                       <a:extLst>
                         <a:ext uri="{28A0092B-C50C-407E-A947-70E740481C1C}">
                           <a14:useLocalDpi xmlns:a14="http://schemas.microsoft.com/office/drawing/2010/main" val="0"/>
@@ -16694,7 +16709,25 @@
           <w:sz w:val="24"/>
           <w:szCs w:val="24"/>
         </w:rPr>
-        <w:t>ma equipe de cinco integrantes.</w:t>
+        <w:t xml:space="preserve">ma equipe de </w:t>
+      </w:r>
+      <w:proofErr w:type="gramStart"/>
+      <w:r>
+        <w:rPr>
+          <w:rFonts w:ascii="Arial" w:hAnsi="Arial" w:cs="Arial"/>
+          <w:sz w:val="24"/>
+          <w:szCs w:val="24"/>
+        </w:rPr>
+        <w:t>3</w:t>
+      </w:r>
+      <w:proofErr w:type="gramEnd"/>
+      <w:r>
+        <w:rPr>
+          <w:rFonts w:ascii="Arial" w:hAnsi="Arial" w:cs="Arial"/>
+          <w:sz w:val="24"/>
+          <w:szCs w:val="24"/>
+        </w:rPr>
+        <w:t xml:space="preserve"> integrantes.</w:t>
       </w:r>
     </w:p>
     <w:p>
@@ -16716,7 +16749,71 @@
           <w:sz w:val="24"/>
           <w:szCs w:val="24"/>
         </w:rPr>
-        <w:t xml:space="preserve">O projeto foi iniciado no dia 18 de fevereiro e deverá ser entregue no dia 14 de junho. </w:t>
+        <w:t xml:space="preserve">O projeto foi iniciado no dia </w:t>
+      </w:r>
+      <w:r>
+        <w:rPr>
+          <w:rFonts w:ascii="Arial" w:hAnsi="Arial" w:cs="Arial"/>
+          <w:sz w:val="24"/>
+          <w:szCs w:val="24"/>
+        </w:rPr>
+        <w:t>02</w:t>
+      </w:r>
+      <w:r>
+        <w:rPr>
+          <w:rFonts w:ascii="Arial" w:hAnsi="Arial" w:cs="Arial"/>
+          <w:sz w:val="24"/>
+          <w:szCs w:val="24"/>
+        </w:rPr>
+        <w:t xml:space="preserve"> de </w:t>
+      </w:r>
+      <w:r>
+        <w:rPr>
+          <w:rFonts w:ascii="Arial" w:hAnsi="Arial" w:cs="Arial"/>
+          <w:sz w:val="24"/>
+          <w:szCs w:val="24"/>
+        </w:rPr>
+        <w:t>agosto</w:t>
+      </w:r>
+      <w:r>
+        <w:rPr>
+          <w:rFonts w:ascii="Arial" w:hAnsi="Arial" w:cs="Arial"/>
+          <w:sz w:val="24"/>
+          <w:szCs w:val="24"/>
+        </w:rPr>
+        <w:t xml:space="preserve"> e deverá ser entregue no dia </w:t>
+      </w:r>
+      <w:r>
+        <w:rPr>
+          <w:rFonts w:ascii="Arial" w:hAnsi="Arial" w:cs="Arial"/>
+          <w:sz w:val="24"/>
+          <w:szCs w:val="24"/>
+        </w:rPr>
+        <w:t>29</w:t>
+      </w:r>
+      <w:r>
+        <w:rPr>
+          <w:rFonts w:ascii="Arial" w:hAnsi="Arial" w:cs="Arial"/>
+          <w:sz w:val="24"/>
+          <w:szCs w:val="24"/>
+        </w:rPr>
+        <w:t xml:space="preserve"> de </w:t>
+      </w:r>
+      <w:r>
+        <w:rPr>
+          <w:rFonts w:ascii="Arial" w:hAnsi="Arial" w:cs="Arial"/>
+          <w:sz w:val="24"/>
+          <w:szCs w:val="24"/>
+        </w:rPr>
+        <w:t>novembro</w:t>
+      </w:r>
+      <w:r>
+        <w:rPr>
+          <w:rFonts w:ascii="Arial" w:hAnsi="Arial" w:cs="Arial"/>
+          <w:sz w:val="24"/>
+          <w:szCs w:val="24"/>
+        </w:rPr>
+        <w:t xml:space="preserve">. </w:t>
       </w:r>
       <w:r>
         <w:rPr>
@@ -18015,6 +18112,8 @@
         </w:rPr>
         <w:t xml:space="preserve"> após a consulta ou exame, pode extrair relatórios médicos, emitir atestado digital aos pacientes.</w:t>
       </w:r>
+      <w:bookmarkStart w:id="11" w:name="_GoBack"/>
+      <w:bookmarkEnd w:id="11"/>
     </w:p>
     <w:p>
       <w:pPr>
@@ -18080,7 +18179,7 @@
           <w:color w:val="auto"/>
         </w:rPr>
       </w:pPr>
-      <w:bookmarkStart w:id="11" w:name="_Toc480758968"/>
+      <w:bookmarkStart w:id="12" w:name="_Toc480758968"/>
       <w:r>
         <w:rPr>
           <w:rFonts w:ascii="Arial" w:hAnsi="Arial" w:cs="Arial"/>
@@ -18088,7 +18187,7 @@
         </w:rPr>
         <w:t>2.1.4. Convenções de nomes e definições</w:t>
       </w:r>
-      <w:bookmarkEnd w:id="11"/>
+      <w:bookmarkEnd w:id="12"/>
     </w:p>
     <w:p>
       <w:pPr>
@@ -18356,7 +18455,7 @@
           <w:szCs w:val="24"/>
         </w:rPr>
       </w:pPr>
-      <w:bookmarkStart w:id="12" w:name="_Toc480758969"/>
+      <w:bookmarkStart w:id="13" w:name="_Toc480758969"/>
       <w:r>
         <w:rPr>
           <w:rFonts w:ascii="Arial" w:hAnsi="Arial" w:cs="Arial"/>
@@ -18367,7 +18466,7 @@
         <w:lastRenderedPageBreak/>
         <w:t>2.2. Restrições do produto</w:t>
       </w:r>
-      <w:bookmarkEnd w:id="12"/>
+      <w:bookmarkEnd w:id="13"/>
     </w:p>
     <w:p>
       <w:pPr>
@@ -18604,7 +18703,7 @@
           <w:szCs w:val="24"/>
         </w:rPr>
       </w:pPr>
-      <w:bookmarkStart w:id="13" w:name="_Toc480758970"/>
+      <w:bookmarkStart w:id="14" w:name="_Toc480758970"/>
       <w:r>
         <w:rPr>
           <w:rFonts w:ascii="Arial" w:hAnsi="Arial" w:cs="Arial"/>
@@ -18614,7 +18713,7 @@
         </w:rPr>
         <w:t>2.3. Escopo do projeto</w:t>
       </w:r>
-      <w:bookmarkEnd w:id="13"/>
+      <w:bookmarkEnd w:id="14"/>
     </w:p>
     <w:p>
       <w:pPr>
@@ -18652,7 +18751,7 @@
                     <pic:cNvPicPr/>
                   </pic:nvPicPr>
                   <pic:blipFill>
-                    <a:blip r:embed="rId10">
+                    <a:blip r:embed="rId11">
                       <a:extLst>
                         <a:ext uri="{28A0092B-C50C-407E-A947-70E740481C1C}">
                           <a14:useLocalDpi xmlns:a14="http://schemas.microsoft.com/office/drawing/2010/main" val="0"/>
@@ -18689,7 +18788,7 @@
           <w:szCs w:val="24"/>
         </w:rPr>
       </w:pPr>
-      <w:bookmarkStart w:id="14" w:name="_Toc480758971"/>
+      <w:bookmarkStart w:id="15" w:name="_Toc480758971"/>
       <w:r>
         <w:rPr>
           <w:rFonts w:ascii="Arial" w:hAnsi="Arial" w:cs="Arial"/>
@@ -18700,7 +18799,7 @@
         <w:lastRenderedPageBreak/>
         <w:t>2.4. Requisitos funcionais</w:t>
       </w:r>
-      <w:bookmarkEnd w:id="14"/>
+      <w:bookmarkEnd w:id="15"/>
     </w:p>
     <w:p>
       <w:pPr>
@@ -21503,7 +21602,7 @@
           <w:szCs w:val="24"/>
         </w:rPr>
       </w:pPr>
-      <w:bookmarkStart w:id="15" w:name="_Toc480758972"/>
+      <w:bookmarkStart w:id="16" w:name="_Toc480758972"/>
       <w:r>
         <w:rPr>
           <w:rFonts w:ascii="Arial" w:hAnsi="Arial" w:cs="Arial"/>
@@ -21513,7 +21612,7 @@
         </w:rPr>
         <w:t>2.5. Requisitos não funcionais</w:t>
       </w:r>
-      <w:bookmarkEnd w:id="15"/>
+      <w:bookmarkEnd w:id="16"/>
     </w:p>
     <w:p>
       <w:pPr>
@@ -22040,6 +22139,7 @@
                 <w:sz w:val="24"/>
                 <w:szCs w:val="24"/>
               </w:rPr>
+              <w:lastRenderedPageBreak/>
               <w:t>RNF006</w:t>
             </w:r>
           </w:p>
@@ -22161,7 +22261,7 @@
           <w:szCs w:val="24"/>
         </w:rPr>
       </w:pPr>
-      <w:bookmarkStart w:id="16" w:name="_Toc480758973"/>
+      <w:bookmarkStart w:id="17" w:name="_Toc480758973"/>
       <w:r>
         <w:rPr>
           <w:rFonts w:ascii="Arial" w:hAnsi="Arial" w:cs="Arial"/>
@@ -22171,7 +22271,7 @@
         </w:rPr>
         <w:t>2.6. Protótipos do produto</w:t>
       </w:r>
-      <w:bookmarkEnd w:id="16"/>
+      <w:bookmarkEnd w:id="17"/>
     </w:p>
     <w:p>
       <w:pPr>
@@ -22194,7 +22294,7 @@
           <w:color w:val="auto"/>
         </w:rPr>
       </w:pPr>
-      <w:bookmarkStart w:id="17" w:name="_Toc480758974"/>
+      <w:bookmarkStart w:id="18" w:name="_Toc480758974"/>
       <w:r>
         <w:rPr>
           <w:rFonts w:ascii="Arial" w:hAnsi="Arial" w:cs="Arial"/>
@@ -22202,7 +22302,7 @@
         </w:rPr>
         <w:t>2.6.1. Modelo de navegação</w:t>
       </w:r>
-      <w:bookmarkEnd w:id="17"/>
+      <w:bookmarkEnd w:id="18"/>
     </w:p>
     <w:p>
       <w:pPr>
@@ -22242,7 +22342,7 @@
                     </pic:cNvPicPr>
                   </pic:nvPicPr>
                   <pic:blipFill>
-                    <a:blip r:embed="rId11">
+                    <a:blip r:embed="rId12">
                       <a:extLst>
                         <a:ext uri="{28A0092B-C50C-407E-A947-70E740481C1C}">
                           <a14:useLocalDpi xmlns:a14="http://schemas.microsoft.com/office/drawing/2010/main" val="0"/>
@@ -22374,16 +22474,15 @@
           <w:color w:val="auto"/>
         </w:rPr>
       </w:pPr>
-      <w:bookmarkStart w:id="18" w:name="_Toc480758975"/>
+      <w:bookmarkStart w:id="19" w:name="_Toc480758975"/>
       <w:r>
         <w:rPr>
           <w:rFonts w:ascii="Arial" w:hAnsi="Arial" w:cs="Arial"/>
           <w:color w:val="auto"/>
         </w:rPr>
-        <w:lastRenderedPageBreak/>
         <w:t>2.6.2. Protótipos de tela</w:t>
       </w:r>
-      <w:bookmarkEnd w:id="18"/>
+      <w:bookmarkEnd w:id="19"/>
     </w:p>
     <w:p>
       <w:pPr>
@@ -22425,7 +22524,7 @@
                     <pic:cNvPicPr/>
                   </pic:nvPicPr>
                   <pic:blipFill>
-                    <a:blip r:embed="rId12">
+                    <a:blip r:embed="rId13">
                       <a:extLst>
                         <a:ext uri="{28A0092B-C50C-407E-A947-70E740481C1C}">
                           <a14:useLocalDpi xmlns:a14="http://schemas.microsoft.com/office/drawing/2010/main" val="0"/>
@@ -22491,6 +22590,7 @@
           <w:sz w:val="24"/>
           <w:szCs w:val="24"/>
         </w:rPr>
+        <w:lastRenderedPageBreak/>
         <w:t xml:space="preserve">Tela </w:t>
       </w:r>
       <w:r>
@@ -22639,7 +22739,7 @@
                     <pic:cNvPicPr/>
                   </pic:nvPicPr>
                   <pic:blipFill>
-                    <a:blip r:embed="rId13">
+                    <a:blip r:embed="rId14">
                       <a:extLst>
                         <a:ext uri="{28A0092B-C50C-407E-A947-70E740481C1C}">
                           <a14:useLocalDpi xmlns:a14="http://schemas.microsoft.com/office/drawing/2010/main" val="0"/>
@@ -22787,7 +22887,6 @@
           <w:szCs w:val="24"/>
           <w:lang w:eastAsia="pt-BR"/>
         </w:rPr>
-        <w:lastRenderedPageBreak/>
         <w:drawing>
           <wp:anchor distT="0" distB="0" distL="114300" distR="114300" simplePos="0" relativeHeight="251660288" behindDoc="0" locked="0" layoutInCell="1" allowOverlap="1" wp14:anchorId="6DB67744" wp14:editId="0C0A6FCE">
             <wp:simplePos x="0" y="0"/>
@@ -22812,7 +22911,7 @@
                     <pic:cNvPicPr/>
                   </pic:nvPicPr>
                   <pic:blipFill>
-                    <a:blip r:embed="rId14">
+                    <a:blip r:embed="rId15">
                       <a:extLst>
                         <a:ext uri="{28A0092B-C50C-407E-A947-70E740481C1C}">
                           <a14:useLocalDpi xmlns:a14="http://schemas.microsoft.com/office/drawing/2010/main" val="0"/>
@@ -22986,7 +23085,16 @@
           <w:sz w:val="24"/>
           <w:szCs w:val="24"/>
         </w:rPr>
-        <w:t xml:space="preserve"> Exibe a tela de agenda do paciente. Esta tela mostra todas as consultas agendadas, cirurgias marcadas, etc. correspondentes ao usuário.</w:t>
+        <w:t xml:space="preserve"> Exibe a tela de agenda do paciente. Esta tela mostra todas as </w:t>
+      </w:r>
+      <w:r>
+        <w:rPr>
+          <w:rFonts w:ascii="Arial" w:hAnsi="Arial" w:cs="Arial"/>
+          <w:sz w:val="24"/>
+          <w:szCs w:val="24"/>
+        </w:rPr>
+        <w:lastRenderedPageBreak/>
+        <w:t>consultas agendadas, cirurgias marcadas, etc. correspondentes ao usuário.</w:t>
       </w:r>
     </w:p>
     <w:p>
@@ -23109,7 +23217,7 @@
                     <pic:cNvPicPr/>
                   </pic:nvPicPr>
                   <pic:blipFill>
-                    <a:blip r:embed="rId15">
+                    <a:blip r:embed="rId16">
                       <a:extLst>
                         <a:ext uri="{28A0092B-C50C-407E-A947-70E740481C1C}">
                           <a14:useLocalDpi xmlns:a14="http://schemas.microsoft.com/office/drawing/2010/main" val="0"/>
@@ -23293,7 +23401,7 @@
                     <pic:cNvPicPr/>
                   </pic:nvPicPr>
                   <pic:blipFill>
-                    <a:blip r:embed="rId16">
+                    <a:blip r:embed="rId17">
                       <a:extLst>
                         <a:ext uri="{28A0092B-C50C-407E-A947-70E740481C1C}">
                           <a14:useLocalDpi xmlns:a14="http://schemas.microsoft.com/office/drawing/2010/main" val="0"/>
@@ -23412,7 +23520,7 @@
                     <pic:cNvPicPr/>
                   </pic:nvPicPr>
                   <pic:blipFill>
-                    <a:blip r:embed="rId17">
+                    <a:blip r:embed="rId18">
                       <a:extLst>
                         <a:ext uri="{28A0092B-C50C-407E-A947-70E740481C1C}">
                           <a14:useLocalDpi xmlns:a14="http://schemas.microsoft.com/office/drawing/2010/main" val="0"/>
@@ -23656,7 +23764,6 @@
           <w:szCs w:val="24"/>
           <w:lang w:eastAsia="pt-BR"/>
         </w:rPr>
-        <w:lastRenderedPageBreak/>
         <w:drawing>
           <wp:anchor distT="0" distB="0" distL="114300" distR="114300" simplePos="0" relativeHeight="251664384" behindDoc="0" locked="0" layoutInCell="1" allowOverlap="1">
             <wp:simplePos x="0" y="0"/>
@@ -23681,7 +23788,7 @@
                     <pic:cNvPicPr/>
                   </pic:nvPicPr>
                   <pic:blipFill>
-                    <a:blip r:embed="rId18">
+                    <a:blip r:embed="rId19">
                       <a:extLst>
                         <a:ext uri="{28A0092B-C50C-407E-A947-70E740481C1C}">
                           <a14:useLocalDpi xmlns:a14="http://schemas.microsoft.com/office/drawing/2010/main" val="0"/>
@@ -23799,7 +23906,7 @@
                     <pic:cNvPicPr/>
                   </pic:nvPicPr>
                   <pic:blipFill>
-                    <a:blip r:embed="rId19">
+                    <a:blip r:embed="rId20">
                       <a:extLst>
                         <a:ext uri="{28A0092B-C50C-407E-A947-70E740481C1C}">
                           <a14:useLocalDpi xmlns:a14="http://schemas.microsoft.com/office/drawing/2010/main" val="0"/>
@@ -24008,7 +24115,7 @@
                     </pic:cNvPicPr>
                   </pic:nvPicPr>
                   <pic:blipFill>
-                    <a:blip r:embed="rId20">
+                    <a:blip r:embed="rId21">
                       <a:extLst>
                         <a:ext uri="{28A0092B-C50C-407E-A947-70E740481C1C}">
                           <a14:useLocalDpi xmlns:a14="http://schemas.microsoft.com/office/drawing/2010/main" val="0"/>
@@ -24106,7 +24213,6 @@
           <w:szCs w:val="24"/>
           <w:lang w:eastAsia="pt-BR"/>
         </w:rPr>
-        <w:lastRenderedPageBreak/>
         <w:drawing>
           <wp:anchor distT="0" distB="0" distL="114300" distR="114300" simplePos="0" relativeHeight="251667456" behindDoc="0" locked="0" layoutInCell="1" allowOverlap="1">
             <wp:simplePos x="0" y="0"/>
@@ -24131,7 +24237,7 @@
                     <pic:cNvPicPr/>
                   </pic:nvPicPr>
                   <pic:blipFill>
-                    <a:blip r:embed="rId21">
+                    <a:blip r:embed="rId22">
                       <a:extLst>
                         <a:ext uri="{28A0092B-C50C-407E-A947-70E740481C1C}">
                           <a14:useLocalDpi xmlns:a14="http://schemas.microsoft.com/office/drawing/2010/main" val="0"/>
@@ -24250,7 +24356,7 @@
                     <pic:cNvPicPr/>
                   </pic:nvPicPr>
                   <pic:blipFill>
-                    <a:blip r:embed="rId22">
+                    <a:blip r:embed="rId23">
                       <a:extLst>
                         <a:ext uri="{28A0092B-C50C-407E-A947-70E740481C1C}">
                           <a14:useLocalDpi xmlns:a14="http://schemas.microsoft.com/office/drawing/2010/main" val="0"/>
@@ -24453,7 +24559,7 @@
                     <pic:cNvPicPr/>
                   </pic:nvPicPr>
                   <pic:blipFill>
-                    <a:blip r:embed="rId22">
+                    <a:blip r:embed="rId23">
                       <a:extLst>
                         <a:ext uri="{28A0092B-C50C-407E-A947-70E740481C1C}">
                           <a14:useLocalDpi xmlns:a14="http://schemas.microsoft.com/office/drawing/2010/main" val="0"/>
@@ -24617,7 +24723,6 @@
           <w:szCs w:val="24"/>
           <w:lang w:eastAsia="pt-BR"/>
         </w:rPr>
-        <w:lastRenderedPageBreak/>
         <w:drawing>
           <wp:anchor distT="0" distB="0" distL="114300" distR="114300" simplePos="0" relativeHeight="251671552" behindDoc="0" locked="0" layoutInCell="1" allowOverlap="1">
             <wp:simplePos x="1076325" y="895350"/>
@@ -24642,7 +24747,7 @@
                     <pic:cNvPicPr/>
                   </pic:nvPicPr>
                   <pic:blipFill>
-                    <a:blip r:embed="rId23">
+                    <a:blip r:embed="rId24">
                       <a:extLst>
                         <a:ext uri="{28A0092B-C50C-407E-A947-70E740481C1C}">
                           <a14:useLocalDpi xmlns:a14="http://schemas.microsoft.com/office/drawing/2010/main" val="0"/>
@@ -24735,6 +24840,7 @@
           <w:sz w:val="24"/>
           <w:szCs w:val="24"/>
         </w:rPr>
+        <w:lastRenderedPageBreak/>
         <w:br w:type="textWrapping" w:clear="all"/>
       </w:r>
     </w:p>
@@ -24874,7 +24980,7 @@
           <w:szCs w:val="28"/>
         </w:rPr>
       </w:pPr>
-      <w:bookmarkStart w:id="19" w:name="_Toc480758976"/>
+      <w:bookmarkStart w:id="20" w:name="_Toc480758976"/>
       <w:r>
         <w:rPr>
           <w:rFonts w:ascii="Arial" w:hAnsi="Arial" w:cs="Arial"/>
@@ -24882,10 +24988,9 @@
           <w:sz w:val="28"/>
           <w:szCs w:val="28"/>
         </w:rPr>
-        <w:lastRenderedPageBreak/>
         <w:t>3. Modelo de Casos de Uso do Sistema</w:t>
       </w:r>
-      <w:bookmarkEnd w:id="19"/>
+      <w:bookmarkEnd w:id="20"/>
     </w:p>
     <w:p>
       <w:pPr>
@@ -24906,7 +25011,7 @@
           <w:szCs w:val="24"/>
         </w:rPr>
       </w:pPr>
-      <w:bookmarkStart w:id="20" w:name="_Toc480758977"/>
+      <w:bookmarkStart w:id="21" w:name="_Toc480758977"/>
       <w:r>
         <w:rPr>
           <w:rFonts w:ascii="Arial" w:hAnsi="Arial" w:cs="Arial"/>
@@ -24916,7 +25021,7 @@
         </w:rPr>
         <w:t>3.1. Diagrama de Casos de Uso do sistema</w:t>
       </w:r>
-      <w:bookmarkEnd w:id="20"/>
+      <w:bookmarkEnd w:id="21"/>
     </w:p>
     <w:p>
       <w:pPr>
@@ -24945,6 +25050,7 @@
           <w:szCs w:val="24"/>
           <w:lang w:eastAsia="pt-BR"/>
         </w:rPr>
+        <w:lastRenderedPageBreak/>
         <w:drawing>
           <wp:inline distT="0" distB="0" distL="0" distR="0">
             <wp:extent cx="6412865" cy="7606104"/>
@@ -24963,7 +25069,7 @@
                     </pic:cNvPicPr>
                   </pic:nvPicPr>
                   <pic:blipFill>
-                    <a:blip r:embed="rId24">
+                    <a:blip r:embed="rId25">
                       <a:extLst>
                         <a:ext uri="{28A0092B-C50C-407E-A947-70E740481C1C}">
                           <a14:useLocalDpi xmlns:a14="http://schemas.microsoft.com/office/drawing/2010/main" val="0"/>
@@ -25005,7 +25111,7 @@
           <w:szCs w:val="24"/>
         </w:rPr>
       </w:pPr>
-      <w:bookmarkStart w:id="21" w:name="_Toc480758978"/>
+      <w:bookmarkStart w:id="22" w:name="_Toc480758978"/>
       <w:r>
         <w:rPr>
           <w:rFonts w:ascii="Arial" w:hAnsi="Arial" w:cs="Arial"/>
@@ -25013,10 +25119,9 @@
           <w:sz w:val="24"/>
           <w:szCs w:val="24"/>
         </w:rPr>
-        <w:lastRenderedPageBreak/>
         <w:t>3.2. Documentação dos Atores</w:t>
       </w:r>
-      <w:bookmarkEnd w:id="21"/>
+      <w:bookmarkEnd w:id="22"/>
     </w:p>
     <w:p>
       <w:pPr>
@@ -25035,7 +25140,7 @@
           <w:color w:val="auto"/>
         </w:rPr>
       </w:pPr>
-      <w:bookmarkStart w:id="22" w:name="_Toc480758979"/>
+      <w:bookmarkStart w:id="23" w:name="_Toc480758979"/>
       <w:r>
         <w:rPr>
           <w:rFonts w:ascii="Arial" w:hAnsi="Arial" w:cs="Arial"/>
@@ -25050,7 +25155,7 @@
         </w:rPr>
         <w:t>. Ator Paciente</w:t>
       </w:r>
-      <w:bookmarkEnd w:id="22"/>
+      <w:bookmarkEnd w:id="23"/>
     </w:p>
     <w:tbl>
       <w:tblPr>
@@ -25178,6 +25283,7 @@
                 <w:sz w:val="24"/>
                 <w:szCs w:val="24"/>
               </w:rPr>
+              <w:lastRenderedPageBreak/>
               <w:t xml:space="preserve">Resumo: </w:t>
             </w:r>
             <w:r>
@@ -25468,7 +25574,7 @@
           <w:color w:val="auto"/>
         </w:rPr>
       </w:pPr>
-      <w:bookmarkStart w:id="23" w:name="_Toc480758980"/>
+      <w:bookmarkStart w:id="24" w:name="_Toc480758980"/>
       <w:r>
         <w:rPr>
           <w:rFonts w:ascii="Arial" w:hAnsi="Arial" w:cs="Arial"/>
@@ -25483,7 +25589,7 @@
         </w:rPr>
         <w:t>. Ator Atendente</w:t>
       </w:r>
-      <w:bookmarkEnd w:id="23"/>
+      <w:bookmarkEnd w:id="24"/>
     </w:p>
     <w:tbl>
       <w:tblPr>
@@ -26018,16 +26124,15 @@
           <w:color w:val="auto"/>
         </w:rPr>
       </w:pPr>
-      <w:bookmarkStart w:id="24" w:name="_Toc480758981"/>
+      <w:bookmarkStart w:id="25" w:name="_Toc480758981"/>
       <w:r>
         <w:rPr>
           <w:rFonts w:ascii="Arial" w:hAnsi="Arial" w:cs="Arial"/>
           <w:color w:val="auto"/>
         </w:rPr>
-        <w:lastRenderedPageBreak/>
         <w:t>3.2.3. Ator Médico</w:t>
       </w:r>
-      <w:bookmarkEnd w:id="24"/>
+      <w:bookmarkEnd w:id="25"/>
     </w:p>
     <w:tbl>
       <w:tblPr>
@@ -26216,6 +26321,7 @@
                 <w:sz w:val="24"/>
                 <w:szCs w:val="24"/>
               </w:rPr>
+              <w:lastRenderedPageBreak/>
               <w:t>Responsabilidades:</w:t>
             </w:r>
           </w:p>
@@ -26478,7 +26584,7 @@
           <w:szCs w:val="24"/>
         </w:rPr>
       </w:pPr>
-      <w:bookmarkStart w:id="25" w:name="_Toc480758982"/>
+      <w:bookmarkStart w:id="26" w:name="_Toc480758982"/>
       <w:r>
         <w:rPr>
           <w:rFonts w:ascii="Arial" w:hAnsi="Arial" w:cs="Arial"/>
@@ -26488,7 +26594,7 @@
         </w:rPr>
         <w:t>3.3. Documentação dos Casos de Uso</w:t>
       </w:r>
-      <w:bookmarkEnd w:id="25"/>
+      <w:bookmarkEnd w:id="26"/>
     </w:p>
     <w:p>
       <w:pPr>
@@ -26507,7 +26613,7 @@
           <w:color w:val="auto"/>
         </w:rPr>
       </w:pPr>
-      <w:bookmarkStart w:id="26" w:name="_Toc480758983"/>
+      <w:bookmarkStart w:id="27" w:name="_Toc480758983"/>
       <w:r>
         <w:rPr>
           <w:rFonts w:ascii="Arial" w:hAnsi="Arial" w:cs="Arial"/>
@@ -26515,7 +26621,7 @@
         </w:rPr>
         <w:t>3.3.1. Caso de uso cadastrar paciente</w:t>
       </w:r>
-      <w:bookmarkEnd w:id="26"/>
+      <w:bookmarkEnd w:id="27"/>
     </w:p>
     <w:tbl>
       <w:tblPr>
@@ -27098,13 +27204,12 @@
           <w:color w:val="auto"/>
         </w:rPr>
       </w:pPr>
-      <w:bookmarkStart w:id="27" w:name="_Toc480758984"/>
+      <w:bookmarkStart w:id="28" w:name="_Toc480758984"/>
       <w:r>
         <w:rPr>
           <w:rFonts w:ascii="Arial" w:hAnsi="Arial" w:cs="Arial"/>
           <w:color w:val="auto"/>
         </w:rPr>
-        <w:lastRenderedPageBreak/>
         <w:t xml:space="preserve">3.3.2. Caso de </w:t>
       </w:r>
       <w:r>
@@ -27114,7 +27219,7 @@
         </w:rPr>
         <w:t>uso cadastrar usuário</w:t>
       </w:r>
-      <w:bookmarkEnd w:id="27"/>
+      <w:bookmarkEnd w:id="28"/>
     </w:p>
     <w:tbl>
       <w:tblPr>
@@ -27315,6 +27420,7 @@
                 <w:sz w:val="24"/>
                 <w:szCs w:val="24"/>
               </w:rPr>
+              <w:lastRenderedPageBreak/>
               <w:t xml:space="preserve">Pré-condições: </w:t>
             </w:r>
           </w:p>
@@ -27653,7 +27759,7 @@
           <w:color w:val="auto"/>
         </w:rPr>
       </w:pPr>
-      <w:bookmarkStart w:id="28" w:name="_Toc480758985"/>
+      <w:bookmarkStart w:id="29" w:name="_Toc480758985"/>
       <w:r>
         <w:rPr>
           <w:rFonts w:ascii="Arial" w:hAnsi="Arial" w:cs="Arial"/>
@@ -27675,7 +27781,7 @@
         </w:rPr>
         <w:t>uso modificar cadastro</w:t>
       </w:r>
-      <w:bookmarkEnd w:id="28"/>
+      <w:bookmarkEnd w:id="29"/>
     </w:p>
     <w:tbl>
       <w:tblPr>
@@ -28165,13 +28271,12 @@
           <w:color w:val="auto"/>
         </w:rPr>
       </w:pPr>
-      <w:bookmarkStart w:id="29" w:name="_Toc480758986"/>
+      <w:bookmarkStart w:id="30" w:name="_Toc480758986"/>
       <w:r>
         <w:rPr>
           <w:rFonts w:ascii="Arial" w:hAnsi="Arial" w:cs="Arial"/>
           <w:color w:val="auto"/>
         </w:rPr>
-        <w:lastRenderedPageBreak/>
         <w:t>3.3.4</w:t>
       </w:r>
       <w:r>
@@ -28188,7 +28293,7 @@
         </w:rPr>
         <w:t>uso solicitar atendimento</w:t>
       </w:r>
-      <w:bookmarkEnd w:id="29"/>
+      <w:bookmarkEnd w:id="30"/>
     </w:p>
     <w:tbl>
       <w:tblPr>
@@ -28453,6 +28558,7 @@
                 <w:sz w:val="24"/>
                 <w:szCs w:val="24"/>
               </w:rPr>
+              <w:lastRenderedPageBreak/>
               <w:t xml:space="preserve">O paciente e o Atendente devem esta </w:t>
             </w:r>
             <w:proofErr w:type="spellStart"/>
@@ -28527,6 +28633,7 @@
                 <w:sz w:val="24"/>
                 <w:szCs w:val="24"/>
               </w:rPr>
+              <w:lastRenderedPageBreak/>
               <w:t>Fluxo de evento principal:</w:t>
             </w:r>
           </w:p>
@@ -28672,7 +28779,7 @@
           <w:color w:val="auto"/>
         </w:rPr>
       </w:pPr>
-      <w:bookmarkStart w:id="30" w:name="_Toc480758987"/>
+      <w:bookmarkStart w:id="31" w:name="_Toc480758987"/>
       <w:r>
         <w:rPr>
           <w:rFonts w:ascii="Arial" w:hAnsi="Arial" w:cs="Arial"/>
@@ -28694,7 +28801,7 @@
         </w:rPr>
         <w:t>uso emitir atestado</w:t>
       </w:r>
-      <w:bookmarkEnd w:id="30"/>
+      <w:bookmarkEnd w:id="31"/>
     </w:p>
     <w:tbl>
       <w:tblPr>
@@ -29311,13 +29418,12 @@
           <w:color w:val="auto"/>
         </w:rPr>
       </w:pPr>
-      <w:bookmarkStart w:id="31" w:name="_Toc480758988"/>
+      <w:bookmarkStart w:id="32" w:name="_Toc480758988"/>
       <w:r>
         <w:rPr>
           <w:rFonts w:ascii="Arial" w:hAnsi="Arial" w:cs="Arial"/>
           <w:color w:val="auto"/>
         </w:rPr>
-        <w:lastRenderedPageBreak/>
         <w:t>3.3.6</w:t>
       </w:r>
       <w:r>
@@ -29334,7 +29440,7 @@
         </w:rPr>
         <w:t>uso inserir documentos</w:t>
       </w:r>
-      <w:bookmarkEnd w:id="31"/>
+      <w:bookmarkEnd w:id="32"/>
     </w:p>
     <w:tbl>
       <w:tblPr>
@@ -29598,6 +29704,7 @@
                 <w:sz w:val="24"/>
                 <w:szCs w:val="24"/>
               </w:rPr>
+              <w:lastRenderedPageBreak/>
               <w:t>Arquivos atualizados para armazenamento</w:t>
             </w:r>
           </w:p>
@@ -29631,6 +29738,7 @@
                 <w:sz w:val="24"/>
                 <w:szCs w:val="24"/>
               </w:rPr>
+              <w:lastRenderedPageBreak/>
               <w:t>Fluxo de evento principal:</w:t>
             </w:r>
           </w:p>
@@ -29840,7 +29948,7 @@
           <w:color w:val="auto"/>
         </w:rPr>
       </w:pPr>
-      <w:bookmarkStart w:id="32" w:name="_Toc480758989"/>
+      <w:bookmarkStart w:id="33" w:name="_Toc480758989"/>
       <w:r>
         <w:rPr>
           <w:rFonts w:ascii="Arial" w:hAnsi="Arial" w:cs="Arial"/>
@@ -29862,7 +29970,7 @@
         </w:rPr>
         <w:t>uso consultar documentos</w:t>
       </w:r>
-      <w:bookmarkEnd w:id="32"/>
+      <w:bookmarkEnd w:id="33"/>
     </w:p>
     <w:tbl>
       <w:tblPr>
@@ -30377,13 +30485,12 @@
           <w:color w:val="auto"/>
         </w:rPr>
       </w:pPr>
-      <w:bookmarkStart w:id="33" w:name="_Toc480758990"/>
+      <w:bookmarkStart w:id="34" w:name="_Toc480758990"/>
       <w:r>
         <w:rPr>
           <w:rFonts w:ascii="Arial" w:hAnsi="Arial" w:cs="Arial"/>
           <w:color w:val="auto"/>
         </w:rPr>
-        <w:lastRenderedPageBreak/>
         <w:t>3.3.8</w:t>
       </w:r>
       <w:r>
@@ -30407,7 +30514,7 @@
         </w:rPr>
         <w:t>dico</w:t>
       </w:r>
-      <w:bookmarkEnd w:id="33"/>
+      <w:bookmarkEnd w:id="34"/>
     </w:p>
     <w:tbl>
       <w:tblPr>
@@ -30642,6 +30749,7 @@
                 <w:sz w:val="24"/>
                 <w:szCs w:val="24"/>
               </w:rPr>
+              <w:lastRenderedPageBreak/>
               <w:t>Pré-condições:</w:t>
             </w:r>
           </w:p>
@@ -31042,7 +31150,7 @@
           <w:szCs w:val="28"/>
         </w:rPr>
       </w:pPr>
-      <w:bookmarkStart w:id="34" w:name="_Toc480758991"/>
+      <w:bookmarkStart w:id="35" w:name="_Toc480758991"/>
       <w:r>
         <w:rPr>
           <w:rFonts w:ascii="Arial" w:hAnsi="Arial" w:cs="Arial"/>
@@ -31050,42 +31158,42 @@
           <w:sz w:val="28"/>
           <w:szCs w:val="28"/>
         </w:rPr>
+        <w:t>4. Modelos de Análise do Sistema</w:t>
+      </w:r>
+      <w:bookmarkEnd w:id="35"/>
+    </w:p>
+    <w:p>
+      <w:pPr>
+        <w:jc w:val="both"/>
+        <w:rPr>
+          <w:rFonts w:ascii="Arial" w:hAnsi="Arial" w:cs="Arial"/>
+          <w:sz w:val="24"/>
+          <w:szCs w:val="24"/>
+        </w:rPr>
+      </w:pPr>
+    </w:p>
+    <w:p>
+      <w:pPr>
+        <w:pStyle w:val="Ttulo2"/>
+        <w:rPr>
+          <w:rFonts w:ascii="Arial" w:hAnsi="Arial" w:cs="Arial"/>
+          <w:color w:val="auto"/>
+          <w:sz w:val="24"/>
+          <w:szCs w:val="24"/>
+        </w:rPr>
+      </w:pPr>
+      <w:bookmarkStart w:id="36" w:name="_Toc480758992"/>
+      <w:r>
+        <w:rPr>
+          <w:rFonts w:ascii="Arial" w:hAnsi="Arial" w:cs="Arial"/>
+          <w:color w:val="auto"/>
+          <w:sz w:val="24"/>
+          <w:szCs w:val="24"/>
+        </w:rPr>
         <w:lastRenderedPageBreak/>
-        <w:t>4. Modelos de Análise do Sistema</w:t>
-      </w:r>
-      <w:bookmarkEnd w:id="34"/>
-    </w:p>
-    <w:p>
-      <w:pPr>
-        <w:jc w:val="both"/>
-        <w:rPr>
-          <w:rFonts w:ascii="Arial" w:hAnsi="Arial" w:cs="Arial"/>
-          <w:sz w:val="24"/>
-          <w:szCs w:val="24"/>
-        </w:rPr>
-      </w:pPr>
-    </w:p>
-    <w:p>
-      <w:pPr>
-        <w:pStyle w:val="Ttulo2"/>
-        <w:rPr>
-          <w:rFonts w:ascii="Arial" w:hAnsi="Arial" w:cs="Arial"/>
-          <w:color w:val="auto"/>
-          <w:sz w:val="24"/>
-          <w:szCs w:val="24"/>
-        </w:rPr>
-      </w:pPr>
-      <w:bookmarkStart w:id="35" w:name="_Toc480758992"/>
-      <w:r>
-        <w:rPr>
-          <w:rFonts w:ascii="Arial" w:hAnsi="Arial" w:cs="Arial"/>
-          <w:color w:val="auto"/>
-          <w:sz w:val="24"/>
-          <w:szCs w:val="24"/>
-        </w:rPr>
         <w:t>4.1. Especificação das classes de análise do sistema</w:t>
       </w:r>
-      <w:bookmarkEnd w:id="35"/>
+      <w:bookmarkEnd w:id="36"/>
     </w:p>
     <w:p>
       <w:pPr>
@@ -31120,7 +31228,7 @@
                     <pic:cNvPicPr/>
                   </pic:nvPicPr>
                   <pic:blipFill>
-                    <a:blip r:embed="rId25">
+                    <a:blip r:embed="rId26">
                       <a:extLst>
                         <a:ext uri="{28A0092B-C50C-407E-A947-70E740481C1C}">
                           <a14:useLocalDpi xmlns:a14="http://schemas.microsoft.com/office/drawing/2010/main" val="0"/>
@@ -31358,7 +31466,7 @@
           <w:color w:val="auto"/>
         </w:rPr>
       </w:pPr>
-      <w:bookmarkStart w:id="36" w:name="_Toc480758993"/>
+      <w:bookmarkStart w:id="37" w:name="_Toc480758993"/>
       <w:r>
         <w:rPr>
           <w:rFonts w:ascii="Arial" w:hAnsi="Arial" w:cs="Arial"/>
@@ -31367,7 +31475,7 @@
         <w:lastRenderedPageBreak/>
         <w:t>4.1.1. Visão geral dos pacotes de análise</w:t>
       </w:r>
-      <w:bookmarkEnd w:id="36"/>
+      <w:bookmarkEnd w:id="37"/>
     </w:p>
     <w:p>
       <w:pPr>
@@ -31402,7 +31510,7 @@
                     <pic:cNvPicPr/>
                   </pic:nvPicPr>
                   <pic:blipFill>
-                    <a:blip r:embed="rId26">
+                    <a:blip r:embed="rId27">
                       <a:extLst>
                         <a:ext uri="{28A0092B-C50C-407E-A947-70E740481C1C}">
                           <a14:useLocalDpi xmlns:a14="http://schemas.microsoft.com/office/drawing/2010/main" val="0"/>
@@ -31778,7 +31886,7 @@
           <w:color w:val="auto"/>
         </w:rPr>
       </w:pPr>
-      <w:bookmarkStart w:id="37" w:name="_Toc480758994"/>
+      <w:bookmarkStart w:id="38" w:name="_Toc480758994"/>
       <w:r>
         <w:rPr>
           <w:rFonts w:ascii="Arial" w:hAnsi="Arial" w:cs="Arial"/>
@@ -31786,7 +31894,7 @@
         </w:rPr>
         <w:t>4.1.2. Diagramas e especificação das classes</w:t>
       </w:r>
-      <w:bookmarkEnd w:id="37"/>
+      <w:bookmarkEnd w:id="38"/>
     </w:p>
     <w:p>
       <w:pPr>
@@ -31831,7 +31939,7 @@
                     <pic:cNvPicPr/>
                   </pic:nvPicPr>
                   <pic:blipFill>
-                    <a:blip r:embed="rId27">
+                    <a:blip r:embed="rId28">
                       <a:extLst>
                         <a:ext uri="{28A0092B-C50C-407E-A947-70E740481C1C}">
                           <a14:useLocalDpi xmlns:a14="http://schemas.microsoft.com/office/drawing/2010/main" val="0"/>
@@ -31956,7 +32064,6 @@
           <w:szCs w:val="24"/>
         </w:rPr>
       </w:pPr>
-      <w:proofErr w:type="gramStart"/>
       <w:r>
         <w:rPr>
           <w:rFonts w:ascii="Arial" w:hAnsi="Arial" w:cs="Arial"/>
@@ -31964,66 +32071,45 @@
           <w:sz w:val="24"/>
           <w:szCs w:val="24"/>
         </w:rPr>
-        <w:t>Superclasse(</w:t>
-      </w:r>
-      <w:proofErr w:type="gramEnd"/>
-      <w:r>
+        <w:t>Superclasse(s)</w:t>
+      </w:r>
+    </w:p>
+    <w:p>
+      <w:pPr>
+        <w:jc w:val="both"/>
+        <w:rPr>
+          <w:rFonts w:ascii="Arial" w:hAnsi="Arial" w:cs="Arial"/>
+          <w:sz w:val="24"/>
+          <w:szCs w:val="24"/>
+        </w:rPr>
+      </w:pPr>
+      <w:r>
+        <w:rPr>
+          <w:rFonts w:ascii="Arial" w:hAnsi="Arial" w:cs="Arial"/>
+          <w:sz w:val="24"/>
+          <w:szCs w:val="24"/>
+        </w:rPr>
+        <w:t>Nenhuma</w:t>
+      </w:r>
+    </w:p>
+    <w:p>
+      <w:pPr>
+        <w:jc w:val="both"/>
         <w:rPr>
           <w:rFonts w:ascii="Arial" w:hAnsi="Arial" w:cs="Arial"/>
           <w:b/>
           <w:sz w:val="24"/>
           <w:szCs w:val="24"/>
         </w:rPr>
-        <w:t>s)</w:t>
-      </w:r>
-    </w:p>
-    <w:p>
-      <w:pPr>
-        <w:jc w:val="both"/>
-        <w:rPr>
-          <w:rFonts w:ascii="Arial" w:hAnsi="Arial" w:cs="Arial"/>
-          <w:sz w:val="24"/>
-          <w:szCs w:val="24"/>
-        </w:rPr>
-      </w:pPr>
-      <w:r>
-        <w:rPr>
-          <w:rFonts w:ascii="Arial" w:hAnsi="Arial" w:cs="Arial"/>
-          <w:sz w:val="24"/>
-          <w:szCs w:val="24"/>
-        </w:rPr>
-        <w:t>Nenhuma</w:t>
-      </w:r>
-    </w:p>
-    <w:p>
-      <w:pPr>
-        <w:jc w:val="both"/>
+      </w:pPr>
+      <w:r>
         <w:rPr>
           <w:rFonts w:ascii="Arial" w:hAnsi="Arial" w:cs="Arial"/>
           <w:b/>
           <w:sz w:val="24"/>
           <w:szCs w:val="24"/>
         </w:rPr>
-      </w:pPr>
-      <w:proofErr w:type="gramStart"/>
-      <w:r>
-        <w:rPr>
-          <w:rFonts w:ascii="Arial" w:hAnsi="Arial" w:cs="Arial"/>
-          <w:b/>
-          <w:sz w:val="24"/>
-          <w:szCs w:val="24"/>
-        </w:rPr>
-        <w:t>Subclasse(</w:t>
-      </w:r>
-      <w:proofErr w:type="gramEnd"/>
-      <w:r>
-        <w:rPr>
-          <w:rFonts w:ascii="Arial" w:hAnsi="Arial" w:cs="Arial"/>
-          <w:b/>
-          <w:sz w:val="24"/>
-          <w:szCs w:val="24"/>
-        </w:rPr>
-        <w:t>s)</w:t>
+        <w:t>Subclasse(s)</w:t>
       </w:r>
     </w:p>
     <w:p>
@@ -35707,7 +35793,6 @@
           <w:szCs w:val="24"/>
         </w:rPr>
       </w:pPr>
-      <w:proofErr w:type="gramStart"/>
       <w:r>
         <w:rPr>
           <w:rFonts w:ascii="Arial" w:hAnsi="Arial" w:cs="Arial"/>
@@ -35715,66 +35800,45 @@
           <w:sz w:val="24"/>
           <w:szCs w:val="24"/>
         </w:rPr>
-        <w:t>Superclasse(</w:t>
-      </w:r>
-      <w:proofErr w:type="gramEnd"/>
-      <w:r>
+        <w:t>Superclasse(s)</w:t>
+      </w:r>
+    </w:p>
+    <w:p>
+      <w:pPr>
+        <w:jc w:val="both"/>
+        <w:rPr>
+          <w:rFonts w:ascii="Arial" w:hAnsi="Arial" w:cs="Arial"/>
+          <w:sz w:val="24"/>
+          <w:szCs w:val="24"/>
+        </w:rPr>
+      </w:pPr>
+      <w:r>
+        <w:rPr>
+          <w:rFonts w:ascii="Arial" w:hAnsi="Arial" w:cs="Arial"/>
+          <w:sz w:val="24"/>
+          <w:szCs w:val="24"/>
+        </w:rPr>
+        <w:t>Nenhuma</w:t>
+      </w:r>
+    </w:p>
+    <w:p>
+      <w:pPr>
+        <w:jc w:val="both"/>
         <w:rPr>
           <w:rFonts w:ascii="Arial" w:hAnsi="Arial" w:cs="Arial"/>
           <w:b/>
           <w:sz w:val="24"/>
           <w:szCs w:val="24"/>
         </w:rPr>
-        <w:t>s)</w:t>
-      </w:r>
-    </w:p>
-    <w:p>
-      <w:pPr>
-        <w:jc w:val="both"/>
-        <w:rPr>
-          <w:rFonts w:ascii="Arial" w:hAnsi="Arial" w:cs="Arial"/>
-          <w:sz w:val="24"/>
-          <w:szCs w:val="24"/>
-        </w:rPr>
-      </w:pPr>
-      <w:r>
-        <w:rPr>
-          <w:rFonts w:ascii="Arial" w:hAnsi="Arial" w:cs="Arial"/>
-          <w:sz w:val="24"/>
-          <w:szCs w:val="24"/>
-        </w:rPr>
-        <w:t>Nenhuma</w:t>
-      </w:r>
-    </w:p>
-    <w:p>
-      <w:pPr>
-        <w:jc w:val="both"/>
+      </w:pPr>
+      <w:r>
         <w:rPr>
           <w:rFonts w:ascii="Arial" w:hAnsi="Arial" w:cs="Arial"/>
           <w:b/>
           <w:sz w:val="24"/>
           <w:szCs w:val="24"/>
         </w:rPr>
-      </w:pPr>
-      <w:proofErr w:type="gramStart"/>
-      <w:r>
-        <w:rPr>
-          <w:rFonts w:ascii="Arial" w:hAnsi="Arial" w:cs="Arial"/>
-          <w:b/>
-          <w:sz w:val="24"/>
-          <w:szCs w:val="24"/>
-        </w:rPr>
-        <w:t>Subclasse(</w:t>
-      </w:r>
-      <w:proofErr w:type="gramEnd"/>
-      <w:r>
-        <w:rPr>
-          <w:rFonts w:ascii="Arial" w:hAnsi="Arial" w:cs="Arial"/>
-          <w:b/>
-          <w:sz w:val="24"/>
-          <w:szCs w:val="24"/>
-        </w:rPr>
-        <w:t>s)</w:t>
+        <w:t>Subclasse(s)</w:t>
       </w:r>
     </w:p>
     <w:p>
@@ -38921,6 +38985,7 @@
         <w:t xml:space="preserve">A classe </w:t>
       </w:r>
       <w:proofErr w:type="spellStart"/>
+      <w:proofErr w:type="gramStart"/>
       <w:r>
         <w:rPr>
           <w:rFonts w:ascii="Arial" w:hAnsi="Arial" w:cs="Arial"/>
@@ -38930,6 +38995,7 @@
         <w:t>ClassificacaoRisco</w:t>
       </w:r>
       <w:proofErr w:type="spellEnd"/>
+      <w:proofErr w:type="gramEnd"/>
       <w:r>
         <w:rPr>
           <w:rFonts w:ascii="Arial" w:hAnsi="Arial" w:cs="Arial"/>
@@ -38944,25 +39010,7 @@
           <w:sz w:val="24"/>
           <w:szCs w:val="24"/>
         </w:rPr>
-        <w:t xml:space="preserve">submeter os dados fornecidos </w:t>
-      </w:r>
-      <w:proofErr w:type="gramStart"/>
-      <w:r>
-        <w:rPr>
-          <w:rFonts w:ascii="Arial" w:hAnsi="Arial" w:cs="Arial"/>
-          <w:sz w:val="24"/>
-          <w:szCs w:val="24"/>
-        </w:rPr>
-        <w:t>pelos usuário</w:t>
-      </w:r>
-      <w:proofErr w:type="gramEnd"/>
-      <w:r>
-        <w:rPr>
-          <w:rFonts w:ascii="Arial" w:hAnsi="Arial" w:cs="Arial"/>
-          <w:sz w:val="24"/>
-          <w:szCs w:val="24"/>
-        </w:rPr>
-        <w:t xml:space="preserve"> para classificar o nível de risco (urgência) do atendimento que o paciente deverá receber.</w:t>
+        <w:t>submeter os dados fornecidos pelos usuário para classificar o nível de risco (urgência) do atendimento que o paciente deverá receber.</w:t>
       </w:r>
     </w:p>
     <w:p>
@@ -38975,7 +39023,6 @@
           <w:szCs w:val="24"/>
         </w:rPr>
       </w:pPr>
-      <w:proofErr w:type="gramStart"/>
       <w:r>
         <w:rPr>
           <w:rFonts w:ascii="Arial" w:hAnsi="Arial" w:cs="Arial"/>
@@ -38983,66 +39030,45 @@
           <w:sz w:val="24"/>
           <w:szCs w:val="24"/>
         </w:rPr>
-        <w:t>Superclasse(</w:t>
-      </w:r>
-      <w:proofErr w:type="gramEnd"/>
-      <w:r>
+        <w:t>Superclasse(s)</w:t>
+      </w:r>
+    </w:p>
+    <w:p>
+      <w:pPr>
+        <w:jc w:val="both"/>
+        <w:rPr>
+          <w:rFonts w:ascii="Arial" w:hAnsi="Arial" w:cs="Arial"/>
+          <w:sz w:val="24"/>
+          <w:szCs w:val="24"/>
+        </w:rPr>
+      </w:pPr>
+      <w:r>
+        <w:rPr>
+          <w:rFonts w:ascii="Arial" w:hAnsi="Arial" w:cs="Arial"/>
+          <w:sz w:val="24"/>
+          <w:szCs w:val="24"/>
+        </w:rPr>
+        <w:t>Nenhuma</w:t>
+      </w:r>
+    </w:p>
+    <w:p>
+      <w:pPr>
+        <w:jc w:val="both"/>
         <w:rPr>
           <w:rFonts w:ascii="Arial" w:hAnsi="Arial" w:cs="Arial"/>
           <w:b/>
           <w:sz w:val="24"/>
           <w:szCs w:val="24"/>
         </w:rPr>
-        <w:t>s)</w:t>
-      </w:r>
-    </w:p>
-    <w:p>
-      <w:pPr>
-        <w:jc w:val="both"/>
-        <w:rPr>
-          <w:rFonts w:ascii="Arial" w:hAnsi="Arial" w:cs="Arial"/>
-          <w:sz w:val="24"/>
-          <w:szCs w:val="24"/>
-        </w:rPr>
-      </w:pPr>
-      <w:r>
-        <w:rPr>
-          <w:rFonts w:ascii="Arial" w:hAnsi="Arial" w:cs="Arial"/>
-          <w:sz w:val="24"/>
-          <w:szCs w:val="24"/>
-        </w:rPr>
-        <w:t>Nenhuma</w:t>
-      </w:r>
-    </w:p>
-    <w:p>
-      <w:pPr>
-        <w:jc w:val="both"/>
+      </w:pPr>
+      <w:r>
         <w:rPr>
           <w:rFonts w:ascii="Arial" w:hAnsi="Arial" w:cs="Arial"/>
           <w:b/>
           <w:sz w:val="24"/>
           <w:szCs w:val="24"/>
         </w:rPr>
-      </w:pPr>
-      <w:proofErr w:type="gramStart"/>
-      <w:r>
-        <w:rPr>
-          <w:rFonts w:ascii="Arial" w:hAnsi="Arial" w:cs="Arial"/>
-          <w:b/>
-          <w:sz w:val="24"/>
-          <w:szCs w:val="24"/>
-        </w:rPr>
-        <w:t>Subclasse(</w:t>
-      </w:r>
-      <w:proofErr w:type="gramEnd"/>
-      <w:r>
-        <w:rPr>
-          <w:rFonts w:ascii="Arial" w:hAnsi="Arial" w:cs="Arial"/>
-          <w:b/>
-          <w:sz w:val="24"/>
-          <w:szCs w:val="24"/>
-        </w:rPr>
-        <w:t>s)</w:t>
+        <w:t>Subclasse(s)</w:t>
       </w:r>
     </w:p>
     <w:p>
@@ -39886,7 +39912,6 @@
           <w:szCs w:val="24"/>
         </w:rPr>
       </w:pPr>
-      <w:proofErr w:type="gramStart"/>
       <w:r>
         <w:rPr>
           <w:rFonts w:ascii="Arial" w:hAnsi="Arial" w:cs="Arial"/>
@@ -39894,66 +39919,45 @@
           <w:sz w:val="24"/>
           <w:szCs w:val="24"/>
         </w:rPr>
-        <w:t>Superclasse(</w:t>
-      </w:r>
-      <w:proofErr w:type="gramEnd"/>
-      <w:r>
+        <w:t>Superclasse(s)</w:t>
+      </w:r>
+    </w:p>
+    <w:p>
+      <w:pPr>
+        <w:jc w:val="both"/>
+        <w:rPr>
+          <w:rFonts w:ascii="Arial" w:hAnsi="Arial" w:cs="Arial"/>
+          <w:sz w:val="24"/>
+          <w:szCs w:val="24"/>
+        </w:rPr>
+      </w:pPr>
+      <w:r>
+        <w:rPr>
+          <w:rFonts w:ascii="Arial" w:hAnsi="Arial" w:cs="Arial"/>
+          <w:sz w:val="24"/>
+          <w:szCs w:val="24"/>
+        </w:rPr>
+        <w:t>Nenhuma</w:t>
+      </w:r>
+    </w:p>
+    <w:p>
+      <w:pPr>
+        <w:jc w:val="both"/>
         <w:rPr>
           <w:rFonts w:ascii="Arial" w:hAnsi="Arial" w:cs="Arial"/>
           <w:b/>
           <w:sz w:val="24"/>
           <w:szCs w:val="24"/>
         </w:rPr>
-        <w:t>s)</w:t>
-      </w:r>
-    </w:p>
-    <w:p>
-      <w:pPr>
-        <w:jc w:val="both"/>
-        <w:rPr>
-          <w:rFonts w:ascii="Arial" w:hAnsi="Arial" w:cs="Arial"/>
-          <w:sz w:val="24"/>
-          <w:szCs w:val="24"/>
-        </w:rPr>
-      </w:pPr>
-      <w:r>
-        <w:rPr>
-          <w:rFonts w:ascii="Arial" w:hAnsi="Arial" w:cs="Arial"/>
-          <w:sz w:val="24"/>
-          <w:szCs w:val="24"/>
-        </w:rPr>
-        <w:t>Nenhuma</w:t>
-      </w:r>
-    </w:p>
-    <w:p>
-      <w:pPr>
-        <w:jc w:val="both"/>
+      </w:pPr>
+      <w:r>
         <w:rPr>
           <w:rFonts w:ascii="Arial" w:hAnsi="Arial" w:cs="Arial"/>
           <w:b/>
           <w:sz w:val="24"/>
           <w:szCs w:val="24"/>
         </w:rPr>
-      </w:pPr>
-      <w:proofErr w:type="gramStart"/>
-      <w:r>
-        <w:rPr>
-          <w:rFonts w:ascii="Arial" w:hAnsi="Arial" w:cs="Arial"/>
-          <w:b/>
-          <w:sz w:val="24"/>
-          <w:szCs w:val="24"/>
-        </w:rPr>
-        <w:t>Subclasse(</w:t>
-      </w:r>
-      <w:proofErr w:type="gramEnd"/>
-      <w:r>
-        <w:rPr>
-          <w:rFonts w:ascii="Arial" w:hAnsi="Arial" w:cs="Arial"/>
-          <w:b/>
-          <w:sz w:val="24"/>
-          <w:szCs w:val="24"/>
-        </w:rPr>
-        <w:t>s)</w:t>
+        <w:t>Subclasse(s)</w:t>
       </w:r>
     </w:p>
     <w:p>
@@ -41705,7 +41709,6 @@
           <w:szCs w:val="24"/>
         </w:rPr>
       </w:pPr>
-      <w:proofErr w:type="gramStart"/>
       <w:r>
         <w:rPr>
           <w:rFonts w:ascii="Arial" w:hAnsi="Arial" w:cs="Arial"/>
@@ -41713,66 +41716,45 @@
           <w:sz w:val="24"/>
           <w:szCs w:val="24"/>
         </w:rPr>
-        <w:t>Superclasse(</w:t>
-      </w:r>
-      <w:proofErr w:type="gramEnd"/>
-      <w:r>
+        <w:t>Superclasse(s)</w:t>
+      </w:r>
+    </w:p>
+    <w:p>
+      <w:pPr>
+        <w:jc w:val="both"/>
+        <w:rPr>
+          <w:rFonts w:ascii="Arial" w:hAnsi="Arial" w:cs="Arial"/>
+          <w:sz w:val="24"/>
+          <w:szCs w:val="24"/>
+        </w:rPr>
+      </w:pPr>
+      <w:r>
+        <w:rPr>
+          <w:rFonts w:ascii="Arial" w:hAnsi="Arial" w:cs="Arial"/>
+          <w:sz w:val="24"/>
+          <w:szCs w:val="24"/>
+        </w:rPr>
+        <w:t>Nenhuma</w:t>
+      </w:r>
+    </w:p>
+    <w:p>
+      <w:pPr>
+        <w:jc w:val="both"/>
         <w:rPr>
           <w:rFonts w:ascii="Arial" w:hAnsi="Arial" w:cs="Arial"/>
           <w:b/>
           <w:sz w:val="24"/>
           <w:szCs w:val="24"/>
         </w:rPr>
-        <w:t>s)</w:t>
-      </w:r>
-    </w:p>
-    <w:p>
-      <w:pPr>
-        <w:jc w:val="both"/>
-        <w:rPr>
-          <w:rFonts w:ascii="Arial" w:hAnsi="Arial" w:cs="Arial"/>
-          <w:sz w:val="24"/>
-          <w:szCs w:val="24"/>
-        </w:rPr>
-      </w:pPr>
-      <w:r>
-        <w:rPr>
-          <w:rFonts w:ascii="Arial" w:hAnsi="Arial" w:cs="Arial"/>
-          <w:sz w:val="24"/>
-          <w:szCs w:val="24"/>
-        </w:rPr>
-        <w:t>Nenhuma</w:t>
-      </w:r>
-    </w:p>
-    <w:p>
-      <w:pPr>
-        <w:jc w:val="both"/>
+      </w:pPr>
+      <w:r>
         <w:rPr>
           <w:rFonts w:ascii="Arial" w:hAnsi="Arial" w:cs="Arial"/>
           <w:b/>
           <w:sz w:val="24"/>
           <w:szCs w:val="24"/>
         </w:rPr>
-      </w:pPr>
-      <w:proofErr w:type="gramStart"/>
-      <w:r>
-        <w:rPr>
-          <w:rFonts w:ascii="Arial" w:hAnsi="Arial" w:cs="Arial"/>
-          <w:b/>
-          <w:sz w:val="24"/>
-          <w:szCs w:val="24"/>
-        </w:rPr>
-        <w:t>Subclasse(</w:t>
-      </w:r>
-      <w:proofErr w:type="gramEnd"/>
-      <w:r>
-        <w:rPr>
-          <w:rFonts w:ascii="Arial" w:hAnsi="Arial" w:cs="Arial"/>
-          <w:b/>
-          <w:sz w:val="24"/>
-          <w:szCs w:val="24"/>
-        </w:rPr>
-        <w:t>s)</w:t>
+        <w:t>Subclasse(s)</w:t>
       </w:r>
     </w:p>
     <w:p>
@@ -43962,7 +43944,6 @@
           <w:szCs w:val="24"/>
         </w:rPr>
       </w:pPr>
-      <w:proofErr w:type="gramStart"/>
       <w:r>
         <w:rPr>
           <w:rFonts w:ascii="Arial" w:hAnsi="Arial" w:cs="Arial"/>
@@ -43970,66 +43951,45 @@
           <w:sz w:val="24"/>
           <w:szCs w:val="24"/>
         </w:rPr>
-        <w:t>Superclasse(</w:t>
-      </w:r>
-      <w:proofErr w:type="gramEnd"/>
-      <w:r>
+        <w:t>Superclasse(s)</w:t>
+      </w:r>
+    </w:p>
+    <w:p>
+      <w:pPr>
+        <w:jc w:val="both"/>
+        <w:rPr>
+          <w:rFonts w:ascii="Arial" w:hAnsi="Arial" w:cs="Arial"/>
+          <w:sz w:val="24"/>
+          <w:szCs w:val="24"/>
+        </w:rPr>
+      </w:pPr>
+      <w:r>
+        <w:rPr>
+          <w:rFonts w:ascii="Arial" w:hAnsi="Arial" w:cs="Arial"/>
+          <w:sz w:val="24"/>
+          <w:szCs w:val="24"/>
+        </w:rPr>
+        <w:t>Nenhuma</w:t>
+      </w:r>
+    </w:p>
+    <w:p>
+      <w:pPr>
+        <w:jc w:val="both"/>
         <w:rPr>
           <w:rFonts w:ascii="Arial" w:hAnsi="Arial" w:cs="Arial"/>
           <w:b/>
           <w:sz w:val="24"/>
           <w:szCs w:val="24"/>
         </w:rPr>
-        <w:t>s)</w:t>
-      </w:r>
-    </w:p>
-    <w:p>
-      <w:pPr>
-        <w:jc w:val="both"/>
-        <w:rPr>
-          <w:rFonts w:ascii="Arial" w:hAnsi="Arial" w:cs="Arial"/>
-          <w:sz w:val="24"/>
-          <w:szCs w:val="24"/>
-        </w:rPr>
-      </w:pPr>
-      <w:r>
-        <w:rPr>
-          <w:rFonts w:ascii="Arial" w:hAnsi="Arial" w:cs="Arial"/>
-          <w:sz w:val="24"/>
-          <w:szCs w:val="24"/>
-        </w:rPr>
-        <w:t>Nenhuma</w:t>
-      </w:r>
-    </w:p>
-    <w:p>
-      <w:pPr>
-        <w:jc w:val="both"/>
+      </w:pPr>
+      <w:r>
         <w:rPr>
           <w:rFonts w:ascii="Arial" w:hAnsi="Arial" w:cs="Arial"/>
           <w:b/>
           <w:sz w:val="24"/>
           <w:szCs w:val="24"/>
         </w:rPr>
-      </w:pPr>
-      <w:proofErr w:type="gramStart"/>
-      <w:r>
-        <w:rPr>
-          <w:rFonts w:ascii="Arial" w:hAnsi="Arial" w:cs="Arial"/>
-          <w:b/>
-          <w:sz w:val="24"/>
-          <w:szCs w:val="24"/>
-        </w:rPr>
-        <w:t>Subclasse(</w:t>
-      </w:r>
-      <w:proofErr w:type="gramEnd"/>
-      <w:r>
-        <w:rPr>
-          <w:rFonts w:ascii="Arial" w:hAnsi="Arial" w:cs="Arial"/>
-          <w:b/>
-          <w:sz w:val="24"/>
-          <w:szCs w:val="24"/>
-        </w:rPr>
-        <w:t>s)</w:t>
+        <w:t>Subclasse(s)</w:t>
       </w:r>
     </w:p>
     <w:p>
@@ -44834,7 +44794,7 @@
           <w:szCs w:val="24"/>
         </w:rPr>
       </w:pPr>
-      <w:bookmarkStart w:id="38" w:name="_Toc480758995"/>
+      <w:bookmarkStart w:id="39" w:name="_Toc480758995"/>
       <w:r>
         <w:rPr>
           <w:rFonts w:ascii="Arial" w:hAnsi="Arial" w:cs="Arial"/>
@@ -44845,7 +44805,7 @@
         <w:lastRenderedPageBreak/>
         <w:t>4.2. Realizações de Casos de Uso</w:t>
       </w:r>
-      <w:bookmarkEnd w:id="38"/>
+      <w:bookmarkEnd w:id="39"/>
     </w:p>
     <w:p>
       <w:pPr>
@@ -44864,7 +44824,7 @@
           <w:color w:val="auto"/>
         </w:rPr>
       </w:pPr>
-      <w:bookmarkStart w:id="39" w:name="_Toc480758996"/>
+      <w:bookmarkStart w:id="40" w:name="_Toc480758996"/>
       <w:r>
         <w:rPr>
           <w:rFonts w:ascii="Arial" w:hAnsi="Arial" w:cs="Arial"/>
@@ -44879,7 +44839,7 @@
         </w:rPr>
         <w:t>Realizar consulta médica</w:t>
       </w:r>
-      <w:bookmarkEnd w:id="39"/>
+      <w:bookmarkEnd w:id="40"/>
     </w:p>
     <w:p>
       <w:pPr>
@@ -44890,8 +44850,6 @@
           <w:szCs w:val="24"/>
         </w:rPr>
       </w:pPr>
-      <w:bookmarkStart w:id="40" w:name="_GoBack"/>
-      <w:bookmarkEnd w:id="40"/>
     </w:p>
     <w:p>
       <w:pPr>
@@ -44926,7 +44884,7 @@
                     <pic:cNvPicPr/>
                   </pic:nvPicPr>
                   <pic:blipFill>
-                    <a:blip r:embed="rId28">
+                    <a:blip r:embed="rId29">
                       <a:extLst>
                         <a:ext uri="{28A0092B-C50C-407E-A947-70E740481C1C}">
                           <a14:useLocalDpi xmlns:a14="http://schemas.microsoft.com/office/drawing/2010/main" val="0"/>
@@ -44954,7 +44912,7 @@
       </w:r>
     </w:p>
     <w:sectPr>
-      <w:footerReference w:type="default" r:id="rId29"/>
+      <w:footerReference w:type="default" r:id="rId30"/>
       <w:pgSz w:w="11906" w:h="16838"/>
       <w:pgMar w:top="1417" w:right="1701" w:bottom="1417" w:left="1701" w:header="708" w:footer="708" w:gutter="0"/>
       <w:cols w:space="708"/>
@@ -44965,7 +44923,7 @@
 </file>
 
 <file path=word/endnotes.xml><?xml version="1.0" encoding="utf-8"?>
-<w:endnotes xmlns:wpc="http://schemas.microsoft.com/office/word/2010/wordprocessingCanvas" xmlns:cx="http://schemas.microsoft.com/office/drawing/2014/chartex" xmlns:cx1="http://schemas.microsoft.com/office/drawing/2015/9/8/chartex" xmlns:mc="http://schemas.openxmlformats.org/markup-compatibility/2006" xmlns:o="urn:schemas-microsoft-com:office:office" xmlns:r="http://schemas.openxmlformats.org/officeDocument/2006/relationships" xmlns:m="http://schemas.openxmlformats.org/officeDocument/2006/math" xmlns:v="urn:schemas-microsoft-com:vml" xmlns:wp14="http://schemas.microsoft.com/office/word/2010/wordprocessingDrawing" xmlns:wp="http://schemas.openxmlformats.org/drawingml/2006/wordprocessingDrawing" xmlns:w10="urn:schemas-microsoft-com:office:word" xmlns:w="http://schemas.openxmlformats.org/wordprocessingml/2006/main" xmlns:w14="http://schemas.microsoft.com/office/word/2010/wordml" xmlns:w15="http://schemas.microsoft.com/office/word/2012/wordml" xmlns:w16se="http://schemas.microsoft.com/office/word/2015/wordml/symex" xmlns:wpg="http://schemas.microsoft.com/office/word/2010/wordprocessingGroup" xmlns:wpi="http://schemas.microsoft.com/office/word/2010/wordprocessingInk" xmlns:wne="http://schemas.microsoft.com/office/word/2006/wordml" xmlns:wps="http://schemas.microsoft.com/office/word/2010/wordprocessingShape" mc:Ignorable="w14 w15 w16se wp14">
+<w:endnotes xmlns:wpc="http://schemas.microsoft.com/office/word/2010/wordprocessingCanvas" xmlns:mc="http://schemas.openxmlformats.org/markup-compatibility/2006" xmlns:o="urn:schemas-microsoft-com:office:office" xmlns:r="http://schemas.openxmlformats.org/officeDocument/2006/relationships" xmlns:m="http://schemas.openxmlformats.org/officeDocument/2006/math" xmlns:v="urn:schemas-microsoft-com:vml" xmlns:wp14="http://schemas.microsoft.com/office/word/2010/wordprocessingDrawing" xmlns:wp="http://schemas.openxmlformats.org/drawingml/2006/wordprocessingDrawing" xmlns:w10="urn:schemas-microsoft-com:office:word" xmlns:w="http://schemas.openxmlformats.org/wordprocessingml/2006/main" xmlns:w14="http://schemas.microsoft.com/office/word/2010/wordml" xmlns:wpg="http://schemas.microsoft.com/office/word/2010/wordprocessingGroup" xmlns:wpi="http://schemas.microsoft.com/office/word/2010/wordprocessingInk" xmlns:wne="http://schemas.microsoft.com/office/word/2006/wordml" xmlns:wps="http://schemas.microsoft.com/office/word/2010/wordprocessingShape" mc:Ignorable="w14 wp14">
   <w:endnote w:type="separator" w:id="-1">
     <w:p>
       <w:pPr>
@@ -44990,7 +44948,7 @@
 </file>
 
 <file path=word/footer1.xml><?xml version="1.0" encoding="utf-8"?>
-<w:ftr xmlns:wpc="http://schemas.microsoft.com/office/word/2010/wordprocessingCanvas" xmlns:cx="http://schemas.microsoft.com/office/drawing/2014/chartex" xmlns:cx1="http://schemas.microsoft.com/office/drawing/2015/9/8/chartex" xmlns:mc="http://schemas.openxmlformats.org/markup-compatibility/2006" xmlns:o="urn:schemas-microsoft-com:office:office" xmlns:r="http://schemas.openxmlformats.org/officeDocument/2006/relationships" xmlns:m="http://schemas.openxmlformats.org/officeDocument/2006/math" xmlns:v="urn:schemas-microsoft-com:vml" xmlns:wp14="http://schemas.microsoft.com/office/word/2010/wordprocessingDrawing" xmlns:wp="http://schemas.openxmlformats.org/drawingml/2006/wordprocessingDrawing" xmlns:w10="urn:schemas-microsoft-com:office:word" xmlns:w="http://schemas.openxmlformats.org/wordprocessingml/2006/main" xmlns:w14="http://schemas.microsoft.com/office/word/2010/wordml" xmlns:w15="http://schemas.microsoft.com/office/word/2012/wordml" xmlns:w16se="http://schemas.microsoft.com/office/word/2015/wordml/symex" xmlns:wpg="http://schemas.microsoft.com/office/word/2010/wordprocessingGroup" xmlns:wpi="http://schemas.microsoft.com/office/word/2010/wordprocessingInk" xmlns:wne="http://schemas.microsoft.com/office/word/2006/wordml" xmlns:wps="http://schemas.microsoft.com/office/word/2010/wordprocessingShape" mc:Ignorable="w14 w15 w16se wp14">
+<w:ftr xmlns:wpc="http://schemas.microsoft.com/office/word/2010/wordprocessingCanvas" xmlns:mc="http://schemas.openxmlformats.org/markup-compatibility/2006" xmlns:o="urn:schemas-microsoft-com:office:office" xmlns:r="http://schemas.openxmlformats.org/officeDocument/2006/relationships" xmlns:m="http://schemas.openxmlformats.org/officeDocument/2006/math" xmlns:v="urn:schemas-microsoft-com:vml" xmlns:wp14="http://schemas.microsoft.com/office/word/2010/wordprocessingDrawing" xmlns:wp="http://schemas.openxmlformats.org/drawingml/2006/wordprocessingDrawing" xmlns:w10="urn:schemas-microsoft-com:office:word" xmlns:w="http://schemas.openxmlformats.org/wordprocessingml/2006/main" xmlns:w14="http://schemas.microsoft.com/office/word/2010/wordml" xmlns:wpg="http://schemas.microsoft.com/office/word/2010/wordprocessingGroup" xmlns:wpi="http://schemas.microsoft.com/office/word/2010/wordprocessingInk" xmlns:wne="http://schemas.microsoft.com/office/word/2006/wordml" xmlns:wps="http://schemas.microsoft.com/office/word/2010/wordprocessingShape" mc:Ignorable="w14 wp14">
   <w:sdt>
     <w:sdtPr>
       <w:id w:val="921678392"/>
@@ -45018,7 +44976,7 @@
           <w:rPr>
             <w:noProof/>
           </w:rPr>
-          <w:t>42</w:t>
+          <w:t>11</w:t>
         </w:r>
         <w:r>
           <w:fldChar w:fldCharType="end"/>
@@ -45035,7 +44993,7 @@
 </file>
 
 <file path=word/footnotes.xml><?xml version="1.0" encoding="utf-8"?>
-<w:footnotes xmlns:wpc="http://schemas.microsoft.com/office/word/2010/wordprocessingCanvas" xmlns:cx="http://schemas.microsoft.com/office/drawing/2014/chartex" xmlns:cx1="http://schemas.microsoft.com/office/drawing/2015/9/8/chartex" xmlns:mc="http://schemas.openxmlformats.org/markup-compatibility/2006" xmlns:o="urn:schemas-microsoft-com:office:office" xmlns:r="http://schemas.openxmlformats.org/officeDocument/2006/relationships" xmlns:m="http://schemas.openxmlformats.org/officeDocument/2006/math" xmlns:v="urn:schemas-microsoft-com:vml" xmlns:wp14="http://schemas.microsoft.com/office/word/2010/wordprocessingDrawing" xmlns:wp="http://schemas.openxmlformats.org/drawingml/2006/wordprocessingDrawing" xmlns:w10="urn:schemas-microsoft-com:office:word" xmlns:w="http://schemas.openxmlformats.org/wordprocessingml/2006/main" xmlns:w14="http://schemas.microsoft.com/office/word/2010/wordml" xmlns:w15="http://schemas.microsoft.com/office/word/2012/wordml" xmlns:w16se="http://schemas.microsoft.com/office/word/2015/wordml/symex" xmlns:wpg="http://schemas.microsoft.com/office/word/2010/wordprocessingGroup" xmlns:wpi="http://schemas.microsoft.com/office/word/2010/wordprocessingInk" xmlns:wne="http://schemas.microsoft.com/office/word/2006/wordml" xmlns:wps="http://schemas.microsoft.com/office/word/2010/wordprocessingShape" mc:Ignorable="w14 w15 w16se wp14">
+<w:footnotes xmlns:wpc="http://schemas.microsoft.com/office/word/2010/wordprocessingCanvas" xmlns:mc="http://schemas.openxmlformats.org/markup-compatibility/2006" xmlns:o="urn:schemas-microsoft-com:office:office" xmlns:r="http://schemas.openxmlformats.org/officeDocument/2006/relationships" xmlns:m="http://schemas.openxmlformats.org/officeDocument/2006/math" xmlns:v="urn:schemas-microsoft-com:vml" xmlns:wp14="http://schemas.microsoft.com/office/word/2010/wordprocessingDrawing" xmlns:wp="http://schemas.openxmlformats.org/drawingml/2006/wordprocessingDrawing" xmlns:w10="urn:schemas-microsoft-com:office:word" xmlns:w="http://schemas.openxmlformats.org/wordprocessingml/2006/main" xmlns:w14="http://schemas.microsoft.com/office/word/2010/wordml" xmlns:wpg="http://schemas.microsoft.com/office/word/2010/wordprocessingGroup" xmlns:wpi="http://schemas.microsoft.com/office/word/2010/wordprocessingInk" xmlns:wne="http://schemas.microsoft.com/office/word/2006/wordml" xmlns:wps="http://schemas.microsoft.com/office/word/2010/wordprocessingShape" mc:Ignorable="w14 wp14">
   <w:footnote w:type="separator" w:id="-1">
     <w:p>
       <w:pPr>
@@ -45060,8 +45018,8 @@
 </file>
 
 <file path=word/numbering.xml><?xml version="1.0" encoding="utf-8"?>
-<w:numbering xmlns:wpc="http://schemas.microsoft.com/office/word/2010/wordprocessingCanvas" xmlns:cx="http://schemas.microsoft.com/office/drawing/2014/chartex" xmlns:cx1="http://schemas.microsoft.com/office/drawing/2015/9/8/chartex" xmlns:mc="http://schemas.openxmlformats.org/markup-compatibility/2006" xmlns:o="urn:schemas-microsoft-com:office:office" xmlns:r="http://schemas.openxmlformats.org/officeDocument/2006/relationships" xmlns:m="http://schemas.openxmlformats.org/officeDocument/2006/math" xmlns:v="urn:schemas-microsoft-com:vml" xmlns:wp14="http://schemas.microsoft.com/office/word/2010/wordprocessingDrawing" xmlns:wp="http://schemas.openxmlformats.org/drawingml/2006/wordprocessingDrawing" xmlns:w10="urn:schemas-microsoft-com:office:word" xmlns:w="http://schemas.openxmlformats.org/wordprocessingml/2006/main" xmlns:w14="http://schemas.microsoft.com/office/word/2010/wordml" xmlns:w15="http://schemas.microsoft.com/office/word/2012/wordml" xmlns:w16se="http://schemas.microsoft.com/office/word/2015/wordml/symex" xmlns:wpg="http://schemas.microsoft.com/office/word/2010/wordprocessingGroup" xmlns:wpi="http://schemas.microsoft.com/office/word/2010/wordprocessingInk" xmlns:wne="http://schemas.microsoft.com/office/word/2006/wordml" xmlns:wps="http://schemas.microsoft.com/office/word/2010/wordprocessingShape" mc:Ignorable="w14 w15 w16se wp14">
-  <w:abstractNum w:abstractNumId="0" w15:restartNumberingAfterBreak="0">
+<w:numbering xmlns:wpc="http://schemas.microsoft.com/office/word/2010/wordprocessingCanvas" xmlns:mc="http://schemas.openxmlformats.org/markup-compatibility/2006" xmlns:o="urn:schemas-microsoft-com:office:office" xmlns:r="http://schemas.openxmlformats.org/officeDocument/2006/relationships" xmlns:m="http://schemas.openxmlformats.org/officeDocument/2006/math" xmlns:v="urn:schemas-microsoft-com:vml" xmlns:wp14="http://schemas.microsoft.com/office/word/2010/wordprocessingDrawing" xmlns:wp="http://schemas.openxmlformats.org/drawingml/2006/wordprocessingDrawing" xmlns:w10="urn:schemas-microsoft-com:office:word" xmlns:w="http://schemas.openxmlformats.org/wordprocessingml/2006/main" xmlns:w14="http://schemas.microsoft.com/office/word/2010/wordml" xmlns:wpg="http://schemas.microsoft.com/office/word/2010/wordprocessingGroup" xmlns:wpi="http://schemas.microsoft.com/office/word/2010/wordprocessingInk" xmlns:wne="http://schemas.microsoft.com/office/word/2006/wordml" xmlns:wps="http://schemas.microsoft.com/office/word/2010/wordprocessingShape" mc:Ignorable="w14 wp14">
+  <w:abstractNum w:abstractNumId="0">
     <w:nsid w:val="01BB24CE"/>
     <w:multiLevelType w:val="multilevel"/>
     <w:tmpl w:val="812E2190"/>
@@ -45155,7 +45113,7 @@
       </w:pPr>
     </w:lvl>
   </w:abstractNum>
-  <w:abstractNum w:abstractNumId="1" w15:restartNumberingAfterBreak="0">
+  <w:abstractNum w:abstractNumId="1">
     <w:nsid w:val="023D13DF"/>
     <w:multiLevelType w:val="hybridMultilevel"/>
     <w:tmpl w:val="EB3CEDCA"/>
@@ -45241,7 +45199,7 @@
       </w:pPr>
     </w:lvl>
   </w:abstractNum>
-  <w:abstractNum w:abstractNumId="2" w15:restartNumberingAfterBreak="0">
+  <w:abstractNum w:abstractNumId="2">
     <w:nsid w:val="05025605"/>
     <w:multiLevelType w:val="hybridMultilevel"/>
     <w:tmpl w:val="6B0076CE"/>
@@ -45327,7 +45285,7 @@
       </w:pPr>
     </w:lvl>
   </w:abstractNum>
-  <w:abstractNum w:abstractNumId="3" w15:restartNumberingAfterBreak="0">
+  <w:abstractNum w:abstractNumId="3">
     <w:nsid w:val="0DD736A3"/>
     <w:multiLevelType w:val="hybridMultilevel"/>
     <w:tmpl w:val="AFC22CA2"/>
@@ -45439,7 +45397,7 @@
       </w:rPr>
     </w:lvl>
   </w:abstractNum>
-  <w:abstractNum w:abstractNumId="4" w15:restartNumberingAfterBreak="0">
+  <w:abstractNum w:abstractNumId="4">
     <w:nsid w:val="14802AE0"/>
     <w:multiLevelType w:val="hybridMultilevel"/>
     <w:tmpl w:val="9962BC4A"/>
@@ -45525,7 +45483,7 @@
       </w:pPr>
     </w:lvl>
   </w:abstractNum>
-  <w:abstractNum w:abstractNumId="5" w15:restartNumberingAfterBreak="0">
+  <w:abstractNum w:abstractNumId="5">
     <w:nsid w:val="17067897"/>
     <w:multiLevelType w:val="hybridMultilevel"/>
     <w:tmpl w:val="7A9641A8"/>
@@ -45611,7 +45569,7 @@
       </w:pPr>
     </w:lvl>
   </w:abstractNum>
-  <w:abstractNum w:abstractNumId="6" w15:restartNumberingAfterBreak="0">
+  <w:abstractNum w:abstractNumId="6">
     <w:nsid w:val="186D302A"/>
     <w:multiLevelType w:val="hybridMultilevel"/>
     <w:tmpl w:val="ABEC0F66"/>
@@ -45697,7 +45655,7 @@
       </w:pPr>
     </w:lvl>
   </w:abstractNum>
-  <w:abstractNum w:abstractNumId="7" w15:restartNumberingAfterBreak="0">
+  <w:abstractNum w:abstractNumId="7">
     <w:nsid w:val="19D65715"/>
     <w:multiLevelType w:val="hybridMultilevel"/>
     <w:tmpl w:val="6352AE9A"/>
@@ -45783,7 +45741,7 @@
       </w:pPr>
     </w:lvl>
   </w:abstractNum>
-  <w:abstractNum w:abstractNumId="8" w15:restartNumberingAfterBreak="0">
+  <w:abstractNum w:abstractNumId="8">
     <w:nsid w:val="19DA65AB"/>
     <w:multiLevelType w:val="hybridMultilevel"/>
     <w:tmpl w:val="25020B70"/>
@@ -45895,7 +45853,7 @@
       </w:rPr>
     </w:lvl>
   </w:abstractNum>
-  <w:abstractNum w:abstractNumId="9" w15:restartNumberingAfterBreak="0">
+  <w:abstractNum w:abstractNumId="9">
     <w:nsid w:val="1BCE5E13"/>
     <w:multiLevelType w:val="multilevel"/>
     <w:tmpl w:val="812E2190"/>
@@ -45989,7 +45947,7 @@
       </w:pPr>
     </w:lvl>
   </w:abstractNum>
-  <w:abstractNum w:abstractNumId="10" w15:restartNumberingAfterBreak="0">
+  <w:abstractNum w:abstractNumId="10">
     <w:nsid w:val="2D9D280E"/>
     <w:multiLevelType w:val="multilevel"/>
     <w:tmpl w:val="8A741C40"/>
@@ -46083,7 +46041,7 @@
       </w:pPr>
     </w:lvl>
   </w:abstractNum>
-  <w:abstractNum w:abstractNumId="11" w15:restartNumberingAfterBreak="0">
+  <w:abstractNum w:abstractNumId="11">
     <w:nsid w:val="3276101D"/>
     <w:multiLevelType w:val="hybridMultilevel"/>
     <w:tmpl w:val="C9C29124"/>
@@ -46195,7 +46153,7 @@
       </w:rPr>
     </w:lvl>
   </w:abstractNum>
-  <w:abstractNum w:abstractNumId="12" w15:restartNumberingAfterBreak="0">
+  <w:abstractNum w:abstractNumId="12">
     <w:nsid w:val="34E3380A"/>
     <w:multiLevelType w:val="hybridMultilevel"/>
     <w:tmpl w:val="14E61BDA"/>
@@ -46281,7 +46239,7 @@
       </w:pPr>
     </w:lvl>
   </w:abstractNum>
-  <w:abstractNum w:abstractNumId="13" w15:restartNumberingAfterBreak="0">
+  <w:abstractNum w:abstractNumId="13">
     <w:nsid w:val="3C055676"/>
     <w:multiLevelType w:val="hybridMultilevel"/>
     <w:tmpl w:val="686C779A"/>
@@ -46394,7 +46352,7 @@
       </w:rPr>
     </w:lvl>
   </w:abstractNum>
-  <w:abstractNum w:abstractNumId="14" w15:restartNumberingAfterBreak="0">
+  <w:abstractNum w:abstractNumId="14">
     <w:nsid w:val="3C6A5FB2"/>
     <w:multiLevelType w:val="hybridMultilevel"/>
     <w:tmpl w:val="E14A97BA"/>
@@ -46480,7 +46438,7 @@
       </w:pPr>
     </w:lvl>
   </w:abstractNum>
-  <w:abstractNum w:abstractNumId="15" w15:restartNumberingAfterBreak="0">
+  <w:abstractNum w:abstractNumId="15">
     <w:nsid w:val="3E533790"/>
     <w:multiLevelType w:val="hybridMultilevel"/>
     <w:tmpl w:val="BEA69F48"/>
@@ -46566,7 +46524,7 @@
       </w:pPr>
     </w:lvl>
   </w:abstractNum>
-  <w:abstractNum w:abstractNumId="16" w15:restartNumberingAfterBreak="0">
+  <w:abstractNum w:abstractNumId="16">
     <w:nsid w:val="41675A9F"/>
     <w:multiLevelType w:val="hybridMultilevel"/>
     <w:tmpl w:val="9962BC4A"/>
@@ -46652,7 +46610,7 @@
       </w:pPr>
     </w:lvl>
   </w:abstractNum>
-  <w:abstractNum w:abstractNumId="17" w15:restartNumberingAfterBreak="0">
+  <w:abstractNum w:abstractNumId="17">
     <w:nsid w:val="4225460B"/>
     <w:multiLevelType w:val="hybridMultilevel"/>
     <w:tmpl w:val="9028BDAE"/>
@@ -46738,7 +46696,7 @@
       </w:pPr>
     </w:lvl>
   </w:abstractNum>
-  <w:abstractNum w:abstractNumId="18" w15:restartNumberingAfterBreak="0">
+  <w:abstractNum w:abstractNumId="18">
     <w:nsid w:val="42267D58"/>
     <w:multiLevelType w:val="hybridMultilevel"/>
     <w:tmpl w:val="FB72E500"/>
@@ -46824,7 +46782,7 @@
       </w:pPr>
     </w:lvl>
   </w:abstractNum>
-  <w:abstractNum w:abstractNumId="19" w15:restartNumberingAfterBreak="0">
+  <w:abstractNum w:abstractNumId="19">
     <w:nsid w:val="42ED31CC"/>
     <w:multiLevelType w:val="hybridMultilevel"/>
     <w:tmpl w:val="1F4AA274"/>
@@ -46910,7 +46868,7 @@
       </w:pPr>
     </w:lvl>
   </w:abstractNum>
-  <w:abstractNum w:abstractNumId="20" w15:restartNumberingAfterBreak="0">
+  <w:abstractNum w:abstractNumId="20">
     <w:nsid w:val="442E4AF1"/>
     <w:multiLevelType w:val="hybridMultilevel"/>
     <w:tmpl w:val="F2565AD6"/>
@@ -46996,7 +46954,7 @@
       </w:pPr>
     </w:lvl>
   </w:abstractNum>
-  <w:abstractNum w:abstractNumId="21" w15:restartNumberingAfterBreak="0">
+  <w:abstractNum w:abstractNumId="21">
     <w:nsid w:val="48D130AD"/>
     <w:multiLevelType w:val="hybridMultilevel"/>
     <w:tmpl w:val="29981732"/>
@@ -47082,7 +47040,7 @@
       </w:pPr>
     </w:lvl>
   </w:abstractNum>
-  <w:abstractNum w:abstractNumId="22" w15:restartNumberingAfterBreak="0">
+  <w:abstractNum w:abstractNumId="22">
     <w:nsid w:val="52B35804"/>
     <w:multiLevelType w:val="hybridMultilevel"/>
     <w:tmpl w:val="14E61BDA"/>
@@ -47168,7 +47126,7 @@
       </w:pPr>
     </w:lvl>
   </w:abstractNum>
-  <w:abstractNum w:abstractNumId="23" w15:restartNumberingAfterBreak="0">
+  <w:abstractNum w:abstractNumId="23">
     <w:nsid w:val="53AC4671"/>
     <w:multiLevelType w:val="hybridMultilevel"/>
     <w:tmpl w:val="6352AE9A"/>
@@ -47254,7 +47212,7 @@
       </w:pPr>
     </w:lvl>
   </w:abstractNum>
-  <w:abstractNum w:abstractNumId="24" w15:restartNumberingAfterBreak="0">
+  <w:abstractNum w:abstractNumId="24">
     <w:nsid w:val="54F45006"/>
     <w:multiLevelType w:val="multilevel"/>
     <w:tmpl w:val="812E2190"/>
@@ -47348,7 +47306,7 @@
       </w:pPr>
     </w:lvl>
   </w:abstractNum>
-  <w:abstractNum w:abstractNumId="25" w15:restartNumberingAfterBreak="0">
+  <w:abstractNum w:abstractNumId="25">
     <w:nsid w:val="59F560CD"/>
     <w:multiLevelType w:val="multilevel"/>
     <w:tmpl w:val="812E2190"/>
@@ -47442,7 +47400,7 @@
       </w:pPr>
     </w:lvl>
   </w:abstractNum>
-  <w:abstractNum w:abstractNumId="26" w15:restartNumberingAfterBreak="0">
+  <w:abstractNum w:abstractNumId="26">
     <w:nsid w:val="5B6A3945"/>
     <w:multiLevelType w:val="hybridMultilevel"/>
     <w:tmpl w:val="9758AA04"/>
@@ -47528,7 +47486,7 @@
       </w:pPr>
     </w:lvl>
   </w:abstractNum>
-  <w:abstractNum w:abstractNumId="27" w15:restartNumberingAfterBreak="0">
+  <w:abstractNum w:abstractNumId="27">
     <w:nsid w:val="6453151E"/>
     <w:multiLevelType w:val="hybridMultilevel"/>
     <w:tmpl w:val="ADA054B0"/>
@@ -47640,7 +47598,7 @@
       </w:rPr>
     </w:lvl>
   </w:abstractNum>
-  <w:abstractNum w:abstractNumId="28" w15:restartNumberingAfterBreak="0">
+  <w:abstractNum w:abstractNumId="28">
     <w:nsid w:val="647D528F"/>
     <w:multiLevelType w:val="multilevel"/>
     <w:tmpl w:val="D82E1A60"/>
@@ -47753,7 +47711,7 @@
       </w:rPr>
     </w:lvl>
   </w:abstractNum>
-  <w:abstractNum w:abstractNumId="29" w15:restartNumberingAfterBreak="0">
+  <w:abstractNum w:abstractNumId="29">
     <w:nsid w:val="64FC7080"/>
     <w:multiLevelType w:val="hybridMultilevel"/>
     <w:tmpl w:val="E2149E3C"/>
@@ -47842,7 +47800,7 @@
       </w:pPr>
     </w:lvl>
   </w:abstractNum>
-  <w:abstractNum w:abstractNumId="30" w15:restartNumberingAfterBreak="0">
+  <w:abstractNum w:abstractNumId="30">
     <w:nsid w:val="690370EE"/>
     <w:multiLevelType w:val="hybridMultilevel"/>
     <w:tmpl w:val="4CACB524"/>
@@ -47928,7 +47886,7 @@
       </w:pPr>
     </w:lvl>
   </w:abstractNum>
-  <w:abstractNum w:abstractNumId="31" w15:restartNumberingAfterBreak="0">
+  <w:abstractNum w:abstractNumId="31">
     <w:nsid w:val="6ECE160E"/>
     <w:multiLevelType w:val="hybridMultilevel"/>
     <w:tmpl w:val="7C16D162"/>
@@ -48014,7 +47972,7 @@
       </w:pPr>
     </w:lvl>
   </w:abstractNum>
-  <w:abstractNum w:abstractNumId="32" w15:restartNumberingAfterBreak="0">
+  <w:abstractNum w:abstractNumId="32">
     <w:nsid w:val="6F72494B"/>
     <w:multiLevelType w:val="hybridMultilevel"/>
     <w:tmpl w:val="1B0AAF06"/>
@@ -48100,7 +48058,7 @@
       </w:pPr>
     </w:lvl>
   </w:abstractNum>
-  <w:abstractNum w:abstractNumId="33" w15:restartNumberingAfterBreak="0">
+  <w:abstractNum w:abstractNumId="33">
     <w:nsid w:val="6FDB0152"/>
     <w:multiLevelType w:val="hybridMultilevel"/>
     <w:tmpl w:val="AEE4FC62"/>
@@ -48186,7 +48144,7 @@
       </w:pPr>
     </w:lvl>
   </w:abstractNum>
-  <w:abstractNum w:abstractNumId="34" w15:restartNumberingAfterBreak="0">
+  <w:abstractNum w:abstractNumId="34">
     <w:nsid w:val="72297095"/>
     <w:multiLevelType w:val="hybridMultilevel"/>
     <w:tmpl w:val="C56C3B7E"/>
@@ -48272,7 +48230,7 @@
       </w:pPr>
     </w:lvl>
   </w:abstractNum>
-  <w:abstractNum w:abstractNumId="35" w15:restartNumberingAfterBreak="0">
+  <w:abstractNum w:abstractNumId="35">
     <w:nsid w:val="727B3B4E"/>
     <w:multiLevelType w:val="hybridMultilevel"/>
     <w:tmpl w:val="F2565AD6"/>
@@ -48358,7 +48316,7 @@
       </w:pPr>
     </w:lvl>
   </w:abstractNum>
-  <w:abstractNum w:abstractNumId="36" w15:restartNumberingAfterBreak="0">
+  <w:abstractNum w:abstractNumId="36">
     <w:nsid w:val="777816C0"/>
     <w:multiLevelType w:val="hybridMultilevel"/>
     <w:tmpl w:val="FAB21708"/>
@@ -48444,7 +48402,7 @@
       </w:pPr>
     </w:lvl>
   </w:abstractNum>
-  <w:abstractNum w:abstractNumId="37" w15:restartNumberingAfterBreak="0">
+  <w:abstractNum w:abstractNumId="37">
     <w:nsid w:val="7AFF4CBB"/>
     <w:multiLevelType w:val="hybridMultilevel"/>
     <w:tmpl w:val="ABEC0F66"/>
@@ -48530,7 +48488,7 @@
       </w:pPr>
     </w:lvl>
   </w:abstractNum>
-  <w:abstractNum w:abstractNumId="38" w15:restartNumberingAfterBreak="0">
+  <w:abstractNum w:abstractNumId="38">
     <w:nsid w:val="7DB84B11"/>
     <w:multiLevelType w:val="multilevel"/>
     <w:tmpl w:val="812E2190"/>
@@ -48624,7 +48582,7 @@
       </w:pPr>
     </w:lvl>
   </w:abstractNum>
-  <w:abstractNum w:abstractNumId="39" w15:restartNumberingAfterBreak="0">
+  <w:abstractNum w:abstractNumId="39">
     <w:nsid w:val="7E9E39C8"/>
     <w:multiLevelType w:val="hybridMultilevel"/>
     <w:tmpl w:val="E69689DA"/>
@@ -49724,7 +49682,7 @@
 </file>
 
 <file path=word/styles.xml><?xml version="1.0" encoding="utf-8"?>
-<w:styles xmlns:mc="http://schemas.openxmlformats.org/markup-compatibility/2006" xmlns:r="http://schemas.openxmlformats.org/officeDocument/2006/relationships" xmlns:w="http://schemas.openxmlformats.org/wordprocessingml/2006/main" xmlns:w14="http://schemas.microsoft.com/office/word/2010/wordml" xmlns:w15="http://schemas.microsoft.com/office/word/2012/wordml" xmlns:w16se="http://schemas.microsoft.com/office/word/2015/wordml/symex" mc:Ignorable="w14 w15 w16se">
+<w:styles xmlns:mc="http://schemas.openxmlformats.org/markup-compatibility/2006" xmlns:r="http://schemas.openxmlformats.org/officeDocument/2006/relationships" xmlns:w="http://schemas.openxmlformats.org/wordprocessingml/2006/main" xmlns:w14="http://schemas.microsoft.com/office/word/2010/wordml" mc:Ignorable="w14">
   <w:docDefaults>
     <w:rPrDefault>
       <w:rPr>
@@ -49740,378 +49698,144 @@
       </w:pPr>
     </w:pPrDefault>
   </w:docDefaults>
-  <w:latentStyles w:defLockedState="0" w:defUIPriority="99" w:defSemiHidden="0" w:defUnhideWhenUsed="0" w:defQFormat="0" w:count="371">
-    <w:lsdException w:name="Normal" w:uiPriority="0" w:qFormat="1"/>
-    <w:lsdException w:name="heading 1" w:uiPriority="9" w:qFormat="1"/>
-    <w:lsdException w:name="heading 2" w:semiHidden="1" w:uiPriority="9" w:unhideWhenUsed="1" w:qFormat="1"/>
-    <w:lsdException w:name="heading 3" w:semiHidden="1" w:uiPriority="9" w:unhideWhenUsed="1" w:qFormat="1"/>
-    <w:lsdException w:name="heading 4" w:semiHidden="1" w:uiPriority="9" w:unhideWhenUsed="1" w:qFormat="1"/>
-    <w:lsdException w:name="heading 5" w:semiHidden="1" w:uiPriority="9" w:unhideWhenUsed="1" w:qFormat="1"/>
-    <w:lsdException w:name="heading 6" w:semiHidden="1" w:uiPriority="9" w:unhideWhenUsed="1" w:qFormat="1"/>
-    <w:lsdException w:name="heading 7" w:semiHidden="1" w:uiPriority="9" w:unhideWhenUsed="1" w:qFormat="1"/>
-    <w:lsdException w:name="heading 8" w:semiHidden="1" w:uiPriority="9" w:unhideWhenUsed="1" w:qFormat="1"/>
-    <w:lsdException w:name="heading 9" w:semiHidden="1" w:uiPriority="9" w:unhideWhenUsed="1" w:qFormat="1"/>
-    <w:lsdException w:name="index 1" w:semiHidden="1" w:unhideWhenUsed="1"/>
-    <w:lsdException w:name="index 2" w:semiHidden="1" w:unhideWhenUsed="1"/>
-    <w:lsdException w:name="index 3" w:semiHidden="1" w:unhideWhenUsed="1"/>
-    <w:lsdException w:name="index 4" w:semiHidden="1" w:unhideWhenUsed="1"/>
-    <w:lsdException w:name="index 5" w:semiHidden="1" w:unhideWhenUsed="1"/>
-    <w:lsdException w:name="index 6" w:semiHidden="1" w:unhideWhenUsed="1"/>
-    <w:lsdException w:name="index 7" w:semiHidden="1" w:unhideWhenUsed="1"/>
-    <w:lsdException w:name="index 8" w:semiHidden="1" w:unhideWhenUsed="1"/>
-    <w:lsdException w:name="index 9" w:semiHidden="1" w:unhideWhenUsed="1"/>
-    <w:lsdException w:name="toc 1" w:semiHidden="1" w:uiPriority="39" w:unhideWhenUsed="1"/>
-    <w:lsdException w:name="toc 2" w:semiHidden="1" w:uiPriority="39" w:unhideWhenUsed="1"/>
-    <w:lsdException w:name="toc 3" w:semiHidden="1" w:uiPriority="39" w:unhideWhenUsed="1"/>
-    <w:lsdException w:name="toc 4" w:semiHidden="1" w:uiPriority="39" w:unhideWhenUsed="1"/>
-    <w:lsdException w:name="toc 5" w:semiHidden="1" w:uiPriority="39" w:unhideWhenUsed="1"/>
-    <w:lsdException w:name="toc 6" w:semiHidden="1" w:uiPriority="39" w:unhideWhenUsed="1"/>
-    <w:lsdException w:name="toc 7" w:semiHidden="1" w:uiPriority="39" w:unhideWhenUsed="1"/>
-    <w:lsdException w:name="toc 8" w:semiHidden="1" w:uiPriority="39" w:unhideWhenUsed="1"/>
-    <w:lsdException w:name="toc 9" w:semiHidden="1" w:uiPriority="39" w:unhideWhenUsed="1"/>
-    <w:lsdException w:name="Normal Indent" w:semiHidden="1" w:unhideWhenUsed="1"/>
-    <w:lsdException w:name="footnote text" w:semiHidden="1" w:unhideWhenUsed="1"/>
-    <w:lsdException w:name="annotation text" w:semiHidden="1" w:unhideWhenUsed="1"/>
-    <w:lsdException w:name="header" w:semiHidden="1" w:unhideWhenUsed="1"/>
-    <w:lsdException w:name="footer" w:semiHidden="1" w:unhideWhenUsed="1"/>
-    <w:lsdException w:name="index heading" w:semiHidden="1" w:unhideWhenUsed="1"/>
-    <w:lsdException w:name="caption" w:semiHidden="1" w:uiPriority="35" w:unhideWhenUsed="1" w:qFormat="1"/>
-    <w:lsdException w:name="table of figures" w:semiHidden="1" w:unhideWhenUsed="1"/>
-    <w:lsdException w:name="envelope address" w:semiHidden="1" w:unhideWhenUsed="1"/>
-    <w:lsdException w:name="envelope return" w:semiHidden="1" w:unhideWhenUsed="1"/>
-    <w:lsdException w:name="footnote reference" w:semiHidden="1" w:unhideWhenUsed="1"/>
-    <w:lsdException w:name="annotation reference" w:semiHidden="1" w:unhideWhenUsed="1"/>
-    <w:lsdException w:name="line number" w:semiHidden="1" w:unhideWhenUsed="1"/>
-    <w:lsdException w:name="page number" w:semiHidden="1" w:unhideWhenUsed="1"/>
-    <w:lsdException w:name="endnote reference" w:semiHidden="1" w:unhideWhenUsed="1"/>
-    <w:lsdException w:name="endnote text" w:semiHidden="1" w:unhideWhenUsed="1"/>
-    <w:lsdException w:name="table of authorities" w:semiHidden="1" w:unhideWhenUsed="1"/>
-    <w:lsdException w:name="macro" w:semiHidden="1" w:unhideWhenUsed="1"/>
-    <w:lsdException w:name="toa heading" w:semiHidden="1" w:unhideWhenUsed="1"/>
-    <w:lsdException w:name="List" w:semiHidden="1" w:unhideWhenUsed="1"/>
-    <w:lsdException w:name="List Bullet" w:semiHidden="1" w:unhideWhenUsed="1"/>
-    <w:lsdException w:name="List Number" w:semiHidden="1" w:unhideWhenUsed="1"/>
-    <w:lsdException w:name="List 2" w:semiHidden="1" w:unhideWhenUsed="1"/>
-    <w:lsdException w:name="List 3" w:semiHidden="1" w:unhideWhenUsed="1"/>
-    <w:lsdException w:name="List 4" w:semiHidden="1" w:unhideWhenUsed="1"/>
-    <w:lsdException w:name="List 5" w:semiHidden="1" w:unhideWhenUsed="1"/>
-    <w:lsdException w:name="List Bullet 2" w:semiHidden="1" w:unhideWhenUsed="1"/>
-    <w:lsdException w:name="List Bullet 3" w:semiHidden="1" w:unhideWhenUsed="1"/>
-    <w:lsdException w:name="List Bullet 4" w:semiHidden="1" w:unhideWhenUsed="1"/>
-    <w:lsdException w:name="List Bullet 5" w:semiHidden="1" w:unhideWhenUsed="1"/>
-    <w:lsdException w:name="List Number 2" w:semiHidden="1" w:unhideWhenUsed="1"/>
-    <w:lsdException w:name="List Number 3" w:semiHidden="1" w:unhideWhenUsed="1"/>
-    <w:lsdException w:name="List Number 4" w:semiHidden="1" w:unhideWhenUsed="1"/>
-    <w:lsdException w:name="List Number 5" w:semiHidden="1" w:unhideWhenUsed="1"/>
-    <w:lsdException w:name="Title" w:uiPriority="10" w:qFormat="1"/>
-    <w:lsdException w:name="Closing" w:semiHidden="1" w:unhideWhenUsed="1"/>
-    <w:lsdException w:name="Signature" w:semiHidden="1" w:unhideWhenUsed="1"/>
-    <w:lsdException w:name="Default Paragraph Font" w:semiHidden="1" w:uiPriority="1" w:unhideWhenUsed="1"/>
-    <w:lsdException w:name="Body Text" w:semiHidden="1" w:unhideWhenUsed="1"/>
-    <w:lsdException w:name="Body Text Indent" w:semiHidden="1" w:unhideWhenUsed="1"/>
-    <w:lsdException w:name="List Continue" w:semiHidden="1" w:unhideWhenUsed="1"/>
-    <w:lsdException w:name="List Continue 2" w:semiHidden="1" w:unhideWhenUsed="1"/>
-    <w:lsdException w:name="List Continue 3" w:semiHidden="1" w:unhideWhenUsed="1"/>
-    <w:lsdException w:name="List Continue 4" w:semiHidden="1" w:unhideWhenUsed="1"/>
-    <w:lsdException w:name="List Continue 5" w:semiHidden="1" w:unhideWhenUsed="1"/>
-    <w:lsdException w:name="Message Header" w:semiHidden="1" w:unhideWhenUsed="1"/>
-    <w:lsdException w:name="Subtitle" w:uiPriority="11" w:qFormat="1"/>
-    <w:lsdException w:name="Salutation" w:semiHidden="1" w:unhideWhenUsed="1"/>
-    <w:lsdException w:name="Date" w:semiHidden="1" w:unhideWhenUsed="1"/>
-    <w:lsdException w:name="Body Text First Indent" w:semiHidden="1" w:unhideWhenUsed="1"/>
-    <w:lsdException w:name="Body Text First Indent 2" w:semiHidden="1" w:unhideWhenUsed="1"/>
-    <w:lsdException w:name="Note Heading" w:semiHidden="1" w:unhideWhenUsed="1"/>
-    <w:lsdException w:name="Body Text 2" w:semiHidden="1" w:unhideWhenUsed="1"/>
-    <w:lsdException w:name="Body Text 3" w:semiHidden="1" w:unhideWhenUsed="1"/>
-    <w:lsdException w:name="Body Text Indent 2" w:semiHidden="1" w:unhideWhenUsed="1"/>
-    <w:lsdException w:name="Body Text Indent 3" w:semiHidden="1" w:unhideWhenUsed="1"/>
-    <w:lsdException w:name="Block Text" w:semiHidden="1" w:unhideWhenUsed="1"/>
-    <w:lsdException w:name="Hyperlink" w:semiHidden="1" w:unhideWhenUsed="1"/>
-    <w:lsdException w:name="FollowedHyperlink" w:semiHidden="1" w:unhideWhenUsed="1"/>
-    <w:lsdException w:name="Strong" w:uiPriority="22" w:qFormat="1"/>
-    <w:lsdException w:name="Emphasis" w:uiPriority="20" w:qFormat="1"/>
-    <w:lsdException w:name="Document Map" w:semiHidden="1" w:unhideWhenUsed="1"/>
-    <w:lsdException w:name="Plain Text" w:semiHidden="1" w:unhideWhenUsed="1"/>
-    <w:lsdException w:name="E-mail Signature" w:semiHidden="1" w:unhideWhenUsed="1"/>
-    <w:lsdException w:name="HTML Top of Form" w:semiHidden="1" w:unhideWhenUsed="1"/>
-    <w:lsdException w:name="HTML Bottom of Form" w:semiHidden="1" w:unhideWhenUsed="1"/>
-    <w:lsdException w:name="Normal (Web)" w:semiHidden="1" w:unhideWhenUsed="1"/>
-    <w:lsdException w:name="HTML Acronym" w:semiHidden="1" w:unhideWhenUsed="1"/>
-    <w:lsdException w:name="HTML Address" w:semiHidden="1" w:unhideWhenUsed="1"/>
-    <w:lsdException w:name="HTML Cite" w:semiHidden="1" w:unhideWhenUsed="1"/>
-    <w:lsdException w:name="HTML Code" w:semiHidden="1" w:unhideWhenUsed="1"/>
-    <w:lsdException w:name="HTML Definition" w:semiHidden="1" w:unhideWhenUsed="1"/>
-    <w:lsdException w:name="HTML Keyboard" w:semiHidden="1" w:unhideWhenUsed="1"/>
-    <w:lsdException w:name="HTML Preformatted" w:semiHidden="1" w:unhideWhenUsed="1"/>
-    <w:lsdException w:name="HTML Sample" w:semiHidden="1" w:unhideWhenUsed="1"/>
-    <w:lsdException w:name="HTML Typewriter" w:semiHidden="1" w:unhideWhenUsed="1"/>
-    <w:lsdException w:name="HTML Variable" w:semiHidden="1" w:unhideWhenUsed="1"/>
-    <w:lsdException w:name="Normal Table" w:semiHidden="1" w:unhideWhenUsed="1"/>
-    <w:lsdException w:name="annotation subject" w:semiHidden="1" w:unhideWhenUsed="1"/>
-    <w:lsdException w:name="No List" w:semiHidden="1" w:unhideWhenUsed="1"/>
-    <w:lsdException w:name="Outline List 1" w:semiHidden="1" w:unhideWhenUsed="1"/>
-    <w:lsdException w:name="Outline List 2" w:semiHidden="1" w:unhideWhenUsed="1"/>
-    <w:lsdException w:name="Outline List 3" w:semiHidden="1" w:unhideWhenUsed="1"/>
-    <w:lsdException w:name="Table Simple 1" w:semiHidden="1" w:unhideWhenUsed="1"/>
-    <w:lsdException w:name="Table Simple 2" w:semiHidden="1" w:unhideWhenUsed="1"/>
-    <w:lsdException w:name="Table Simple 3" w:semiHidden="1" w:unhideWhenUsed="1"/>
-    <w:lsdException w:name="Table Classic 1" w:semiHidden="1" w:unhideWhenUsed="1"/>
-    <w:lsdException w:name="Table Classic 2" w:semiHidden="1" w:unhideWhenUsed="1"/>
-    <w:lsdException w:name="Table Classic 3" w:semiHidden="1" w:unhideWhenUsed="1"/>
-    <w:lsdException w:name="Table Classic 4" w:semiHidden="1" w:unhideWhenUsed="1"/>
-    <w:lsdException w:name="Table Colorful 1" w:semiHidden="1" w:unhideWhenUsed="1"/>
-    <w:lsdException w:name="Table Colorful 2" w:semiHidden="1" w:unhideWhenUsed="1"/>
-    <w:lsdException w:name="Table Colorful 3" w:semiHidden="1" w:unhideWhenUsed="1"/>
-    <w:lsdException w:name="Table Columns 1" w:semiHidden="1" w:unhideWhenUsed="1"/>
-    <w:lsdException w:name="Table Columns 2" w:semiHidden="1" w:unhideWhenUsed="1"/>
-    <w:lsdException w:name="Table Columns 3" w:semiHidden="1" w:unhideWhenUsed="1"/>
-    <w:lsdException w:name="Table Columns 4" w:semiHidden="1" w:unhideWhenUsed="1"/>
-    <w:lsdException w:name="Table Columns 5" w:semiHidden="1" w:unhideWhenUsed="1"/>
-    <w:lsdException w:name="Table Grid 1" w:semiHidden="1" w:unhideWhenUsed="1"/>
-    <w:lsdException w:name="Table Grid 2" w:semiHidden="1" w:unhideWhenUsed="1"/>
-    <w:lsdException w:name="Table Grid 3" w:semiHidden="1" w:unhideWhenUsed="1"/>
-    <w:lsdException w:name="Table Grid 4" w:semiHidden="1" w:unhideWhenUsed="1"/>
-    <w:lsdException w:name="Table Grid 5" w:semiHidden="1" w:unhideWhenUsed="1"/>
-    <w:lsdException w:name="Table Grid 6" w:semiHidden="1" w:unhideWhenUsed="1"/>
-    <w:lsdException w:name="Table Grid 7" w:semiHidden="1" w:unhideWhenUsed="1"/>
-    <w:lsdException w:name="Table Grid 8" w:semiHidden="1" w:unhideWhenUsed="1"/>
-    <w:lsdException w:name="Table List 1" w:semiHidden="1" w:unhideWhenUsed="1"/>
-    <w:lsdException w:name="Table List 2" w:semiHidden="1" w:unhideWhenUsed="1"/>
-    <w:lsdException w:name="Table List 3" w:semiHidden="1" w:unhideWhenUsed="1"/>
-    <w:lsdException w:name="Table List 4" w:semiHidden="1" w:unhideWhenUsed="1"/>
-    <w:lsdException w:name="Table List 5" w:semiHidden="1" w:unhideWhenUsed="1"/>
-    <w:lsdException w:name="Table List 6" w:semiHidden="1" w:unhideWhenUsed="1"/>
-    <w:lsdException w:name="Table List 7" w:semiHidden="1" w:unhideWhenUsed="1"/>
-    <w:lsdException w:name="Table List 8" w:semiHidden="1" w:unhideWhenUsed="1"/>
-    <w:lsdException w:name="Table 3D effects 1" w:semiHidden="1" w:unhideWhenUsed="1"/>
-    <w:lsdException w:name="Table 3D effects 2" w:semiHidden="1" w:unhideWhenUsed="1"/>
-    <w:lsdException w:name="Table 3D effects 3" w:semiHidden="1" w:unhideWhenUsed="1"/>
-    <w:lsdException w:name="Table Contemporary" w:semiHidden="1" w:unhideWhenUsed="1"/>
-    <w:lsdException w:name="Table Elegant" w:semiHidden="1" w:unhideWhenUsed="1"/>
-    <w:lsdException w:name="Table Professional" w:semiHidden="1" w:unhideWhenUsed="1"/>
-    <w:lsdException w:name="Table Subtle 1" w:semiHidden="1" w:unhideWhenUsed="1"/>
-    <w:lsdException w:name="Table Subtle 2" w:semiHidden="1" w:unhideWhenUsed="1"/>
-    <w:lsdException w:name="Table Web 1" w:semiHidden="1" w:unhideWhenUsed="1"/>
-    <w:lsdException w:name="Table Web 2" w:semiHidden="1" w:unhideWhenUsed="1"/>
-    <w:lsdException w:name="Table Web 3" w:semiHidden="1" w:unhideWhenUsed="1"/>
-    <w:lsdException w:name="Balloon Text" w:semiHidden="1" w:unhideWhenUsed="1"/>
-    <w:lsdException w:name="Table Grid" w:uiPriority="39"/>
-    <w:lsdException w:name="Table Theme" w:semiHidden="1" w:unhideWhenUsed="1"/>
-    <w:lsdException w:name="Placeholder Text" w:semiHidden="1"/>
-    <w:lsdException w:name="No Spacing" w:uiPriority="1" w:qFormat="1"/>
-    <w:lsdException w:name="Light Shading" w:uiPriority="60"/>
-    <w:lsdException w:name="Light List" w:uiPriority="61"/>
-    <w:lsdException w:name="Light Grid" w:uiPriority="62"/>
-    <w:lsdException w:name="Medium Shading 1" w:uiPriority="63"/>
-    <w:lsdException w:name="Medium Shading 2" w:uiPriority="64"/>
-    <w:lsdException w:name="Medium List 1" w:uiPriority="65"/>
-    <w:lsdException w:name="Medium List 2" w:uiPriority="66"/>
-    <w:lsdException w:name="Medium Grid 1" w:uiPriority="67"/>
-    <w:lsdException w:name="Medium Grid 2" w:uiPriority="68"/>
-    <w:lsdException w:name="Medium Grid 3" w:uiPriority="69"/>
-    <w:lsdException w:name="Dark List" w:uiPriority="70"/>
-    <w:lsdException w:name="Colorful Shading" w:uiPriority="71"/>
-    <w:lsdException w:name="Colorful List" w:uiPriority="72"/>
-    <w:lsdException w:name="Colorful Grid" w:uiPriority="73"/>
-    <w:lsdException w:name="Light Shading Accent 1" w:uiPriority="60"/>
-    <w:lsdException w:name="Light List Accent 1" w:uiPriority="61"/>
-    <w:lsdException w:name="Light Grid Accent 1" w:uiPriority="62"/>
-    <w:lsdException w:name="Medium Shading 1 Accent 1" w:uiPriority="63"/>
-    <w:lsdException w:name="Medium Shading 2 Accent 1" w:uiPriority="64"/>
-    <w:lsdException w:name="Medium List 1 Accent 1" w:uiPriority="65"/>
-    <w:lsdException w:name="Revision" w:semiHidden="1"/>
-    <w:lsdException w:name="List Paragraph" w:uiPriority="34" w:qFormat="1"/>
-    <w:lsdException w:name="Quote" w:uiPriority="29" w:qFormat="1"/>
-    <w:lsdException w:name="Intense Quote" w:uiPriority="30" w:qFormat="1"/>
-    <w:lsdException w:name="Medium List 2 Accent 1" w:uiPriority="66"/>
-    <w:lsdException w:name="Medium Grid 1 Accent 1" w:uiPriority="67"/>
-    <w:lsdException w:name="Medium Grid 2 Accent 1" w:uiPriority="68"/>
-    <w:lsdException w:name="Medium Grid 3 Accent 1" w:uiPriority="69"/>
-    <w:lsdException w:name="Dark List Accent 1" w:uiPriority="70"/>
-    <w:lsdException w:name="Colorful Shading Accent 1" w:uiPriority="71"/>
-    <w:lsdException w:name="Colorful List Accent 1" w:uiPriority="72"/>
-    <w:lsdException w:name="Colorful Grid Accent 1" w:uiPriority="73"/>
-    <w:lsdException w:name="Light Shading Accent 2" w:uiPriority="60"/>
-    <w:lsdException w:name="Light List Accent 2" w:uiPriority="61"/>
-    <w:lsdException w:name="Light Grid Accent 2" w:uiPriority="62"/>
-    <w:lsdException w:name="Medium Shading 1 Accent 2" w:uiPriority="63"/>
-    <w:lsdException w:name="Medium Shading 2 Accent 2" w:uiPriority="64"/>
-    <w:lsdException w:name="Medium List 1 Accent 2" w:uiPriority="65"/>
-    <w:lsdException w:name="Medium List 2 Accent 2" w:uiPriority="66"/>
-    <w:lsdException w:name="Medium Grid 1 Accent 2" w:uiPriority="67"/>
-    <w:lsdException w:name="Medium Grid 2 Accent 2" w:uiPriority="68"/>
-    <w:lsdException w:name="Medium Grid 3 Accent 2" w:uiPriority="69"/>
-    <w:lsdException w:name="Dark List Accent 2" w:uiPriority="70"/>
-    <w:lsdException w:name="Colorful Shading Accent 2" w:uiPriority="71"/>
-    <w:lsdException w:name="Colorful List Accent 2" w:uiPriority="72"/>
-    <w:lsdException w:name="Colorful Grid Accent 2" w:uiPriority="73"/>
-    <w:lsdException w:name="Light Shading Accent 3" w:uiPriority="60"/>
-    <w:lsdException w:name="Light List Accent 3" w:uiPriority="61"/>
-    <w:lsdException w:name="Light Grid Accent 3" w:uiPriority="62"/>
-    <w:lsdException w:name="Medium Shading 1 Accent 3" w:uiPriority="63"/>
-    <w:lsdException w:name="Medium Shading 2 Accent 3" w:uiPriority="64"/>
-    <w:lsdException w:name="Medium List 1 Accent 3" w:uiPriority="65"/>
-    <w:lsdException w:name="Medium List 2 Accent 3" w:uiPriority="66"/>
-    <w:lsdException w:name="Medium Grid 1 Accent 3" w:uiPriority="67"/>
-    <w:lsdException w:name="Medium Grid 2 Accent 3" w:uiPriority="68"/>
-    <w:lsdException w:name="Medium Grid 3 Accent 3" w:uiPriority="69"/>
-    <w:lsdException w:name="Dark List Accent 3" w:uiPriority="70"/>
-    <w:lsdException w:name="Colorful Shading Accent 3" w:uiPriority="71"/>
-    <w:lsdException w:name="Colorful List Accent 3" w:uiPriority="72"/>
-    <w:lsdException w:name="Colorful Grid Accent 3" w:uiPriority="73"/>
-    <w:lsdException w:name="Light Shading Accent 4" w:uiPriority="60"/>
-    <w:lsdException w:name="Light List Accent 4" w:uiPriority="61"/>
-    <w:lsdException w:name="Light Grid Accent 4" w:uiPriority="62"/>
-    <w:lsdException w:name="Medium Shading 1 Accent 4" w:uiPriority="63"/>
-    <w:lsdException w:name="Medium Shading 2 Accent 4" w:uiPriority="64"/>
-    <w:lsdException w:name="Medium List 1 Accent 4" w:uiPriority="65"/>
-    <w:lsdException w:name="Medium List 2 Accent 4" w:uiPriority="66"/>
-    <w:lsdException w:name="Medium Grid 1 Accent 4" w:uiPriority="67"/>
-    <w:lsdException w:name="Medium Grid 2 Accent 4" w:uiPriority="68"/>
-    <w:lsdException w:name="Medium Grid 3 Accent 4" w:uiPriority="69"/>
-    <w:lsdException w:name="Dark List Accent 4" w:uiPriority="70"/>
-    <w:lsdException w:name="Colorful Shading Accent 4" w:uiPriority="71"/>
-    <w:lsdException w:name="Colorful List Accent 4" w:uiPriority="72"/>
-    <w:lsdException w:name="Colorful Grid Accent 4" w:uiPriority="73"/>
-    <w:lsdException w:name="Light Shading Accent 5" w:uiPriority="60"/>
-    <w:lsdException w:name="Light List Accent 5" w:uiPriority="61"/>
-    <w:lsdException w:name="Light Grid Accent 5" w:uiPriority="62"/>
-    <w:lsdException w:name="Medium Shading 1 Accent 5" w:uiPriority="63"/>
-    <w:lsdException w:name="Medium Shading 2 Accent 5" w:uiPriority="64"/>
-    <w:lsdException w:name="Medium List 1 Accent 5" w:uiPriority="65"/>
-    <w:lsdException w:name="Medium List 2 Accent 5" w:uiPriority="66"/>
-    <w:lsdException w:name="Medium Grid 1 Accent 5" w:uiPriority="67"/>
-    <w:lsdException w:name="Medium Grid 2 Accent 5" w:uiPriority="68"/>
-    <w:lsdException w:name="Medium Grid 3 Accent 5" w:uiPriority="69"/>
-    <w:lsdException w:name="Dark List Accent 5" w:uiPriority="70"/>
-    <w:lsdException w:name="Colorful Shading Accent 5" w:uiPriority="71"/>
-    <w:lsdException w:name="Colorful List Accent 5" w:uiPriority="72"/>
-    <w:lsdException w:name="Colorful Grid Accent 5" w:uiPriority="73"/>
-    <w:lsdException w:name="Light Shading Accent 6" w:uiPriority="60"/>
-    <w:lsdException w:name="Light List Accent 6" w:uiPriority="61"/>
-    <w:lsdException w:name="Light Grid Accent 6" w:uiPriority="62"/>
-    <w:lsdException w:name="Medium Shading 1 Accent 6" w:uiPriority="63"/>
-    <w:lsdException w:name="Medium Shading 2 Accent 6" w:uiPriority="64"/>
-    <w:lsdException w:name="Medium List 1 Accent 6" w:uiPriority="65"/>
-    <w:lsdException w:name="Medium List 2 Accent 6" w:uiPriority="66"/>
-    <w:lsdException w:name="Medium Grid 1 Accent 6" w:uiPriority="67"/>
-    <w:lsdException w:name="Medium Grid 2 Accent 6" w:uiPriority="68"/>
-    <w:lsdException w:name="Medium Grid 3 Accent 6" w:uiPriority="69"/>
-    <w:lsdException w:name="Dark List Accent 6" w:uiPriority="70"/>
-    <w:lsdException w:name="Colorful Shading Accent 6" w:uiPriority="71"/>
-    <w:lsdException w:name="Colorful List Accent 6" w:uiPriority="72"/>
-    <w:lsdException w:name="Colorful Grid Accent 6" w:uiPriority="73"/>
-    <w:lsdException w:name="Subtle Emphasis" w:uiPriority="19" w:qFormat="1"/>
-    <w:lsdException w:name="Intense Emphasis" w:uiPriority="21" w:qFormat="1"/>
-    <w:lsdException w:name="Subtle Reference" w:uiPriority="31" w:qFormat="1"/>
-    <w:lsdException w:name="Intense Reference" w:uiPriority="32" w:qFormat="1"/>
-    <w:lsdException w:name="Book Title" w:uiPriority="33" w:qFormat="1"/>
-    <w:lsdException w:name="Bibliography" w:semiHidden="1" w:uiPriority="37" w:unhideWhenUsed="1"/>
-    <w:lsdException w:name="TOC Heading" w:semiHidden="1" w:uiPriority="39" w:unhideWhenUsed="1" w:qFormat="1"/>
-    <w:lsdException w:name="Plain Table 1" w:uiPriority="41"/>
-    <w:lsdException w:name="Plain Table 2" w:uiPriority="42"/>
-    <w:lsdException w:name="Plain Table 3" w:uiPriority="43"/>
-    <w:lsdException w:name="Plain Table 4" w:uiPriority="44"/>
-    <w:lsdException w:name="Plain Table 5" w:uiPriority="45"/>
-    <w:lsdException w:name="Grid Table Light" w:uiPriority="40"/>
-    <w:lsdException w:name="Grid Table 1 Light" w:uiPriority="46"/>
-    <w:lsdException w:name="Grid Table 2" w:uiPriority="47"/>
-    <w:lsdException w:name="Grid Table 3" w:uiPriority="48"/>
-    <w:lsdException w:name="Grid Table 4" w:uiPriority="49"/>
-    <w:lsdException w:name="Grid Table 5 Dark" w:uiPriority="50"/>
-    <w:lsdException w:name="Grid Table 6 Colorful" w:uiPriority="51"/>
-    <w:lsdException w:name="Grid Table 7 Colorful" w:uiPriority="52"/>
-    <w:lsdException w:name="Grid Table 1 Light Accent 1" w:uiPriority="46"/>
-    <w:lsdException w:name="Grid Table 2 Accent 1" w:uiPriority="47"/>
-    <w:lsdException w:name="Grid Table 3 Accent 1" w:uiPriority="48"/>
-    <w:lsdException w:name="Grid Table 4 Accent 1" w:uiPriority="49"/>
-    <w:lsdException w:name="Grid Table 5 Dark Accent 1" w:uiPriority="50"/>
-    <w:lsdException w:name="Grid Table 6 Colorful Accent 1" w:uiPriority="51"/>
-    <w:lsdException w:name="Grid Table 7 Colorful Accent 1" w:uiPriority="52"/>
-    <w:lsdException w:name="Grid Table 1 Light Accent 2" w:uiPriority="46"/>
-    <w:lsdException w:name="Grid Table 2 Accent 2" w:uiPriority="47"/>
-    <w:lsdException w:name="Grid Table 3 Accent 2" w:uiPriority="48"/>
-    <w:lsdException w:name="Grid Table 4 Accent 2" w:uiPriority="49"/>
-    <w:lsdException w:name="Grid Table 5 Dark Accent 2" w:uiPriority="50"/>
-    <w:lsdException w:name="Grid Table 6 Colorful Accent 2" w:uiPriority="51"/>
-    <w:lsdException w:name="Grid Table 7 Colorful Accent 2" w:uiPriority="52"/>
-    <w:lsdException w:name="Grid Table 1 Light Accent 3" w:uiPriority="46"/>
-    <w:lsdException w:name="Grid Table 2 Accent 3" w:uiPriority="47"/>
-    <w:lsdException w:name="Grid Table 3 Accent 3" w:uiPriority="48"/>
-    <w:lsdException w:name="Grid Table 4 Accent 3" w:uiPriority="49"/>
-    <w:lsdException w:name="Grid Table 5 Dark Accent 3" w:uiPriority="50"/>
-    <w:lsdException w:name="Grid Table 6 Colorful Accent 3" w:uiPriority="51"/>
-    <w:lsdException w:name="Grid Table 7 Colorful Accent 3" w:uiPriority="52"/>
-    <w:lsdException w:name="Grid Table 1 Light Accent 4" w:uiPriority="46"/>
-    <w:lsdException w:name="Grid Table 2 Accent 4" w:uiPriority="47"/>
-    <w:lsdException w:name="Grid Table 3 Accent 4" w:uiPriority="48"/>
-    <w:lsdException w:name="Grid Table 4 Accent 4" w:uiPriority="49"/>
-    <w:lsdException w:name="Grid Table 5 Dark Accent 4" w:uiPriority="50"/>
-    <w:lsdException w:name="Grid Table 6 Colorful Accent 4" w:uiPriority="51"/>
-    <w:lsdException w:name="Grid Table 7 Colorful Accent 4" w:uiPriority="52"/>
-    <w:lsdException w:name="Grid Table 1 Light Accent 5" w:uiPriority="46"/>
-    <w:lsdException w:name="Grid Table 2 Accent 5" w:uiPriority="47"/>
-    <w:lsdException w:name="Grid Table 3 Accent 5" w:uiPriority="48"/>
-    <w:lsdException w:name="Grid Table 4 Accent 5" w:uiPriority="49"/>
-    <w:lsdException w:name="Grid Table 5 Dark Accent 5" w:uiPriority="50"/>
-    <w:lsdException w:name="Grid Table 6 Colorful Accent 5" w:uiPriority="51"/>
-    <w:lsdException w:name="Grid Table 7 Colorful Accent 5" w:uiPriority="52"/>
-    <w:lsdException w:name="Grid Table 1 Light Accent 6" w:uiPriority="46"/>
-    <w:lsdException w:name="Grid Table 2 Accent 6" w:uiPriority="47"/>
-    <w:lsdException w:name="Grid Table 3 Accent 6" w:uiPriority="48"/>
-    <w:lsdException w:name="Grid Table 4 Accent 6" w:uiPriority="49"/>
-    <w:lsdException w:name="Grid Table 5 Dark Accent 6" w:uiPriority="50"/>
-    <w:lsdException w:name="Grid Table 6 Colorful Accent 6" w:uiPriority="51"/>
-    <w:lsdException w:name="Grid Table 7 Colorful Accent 6" w:uiPriority="52"/>
-    <w:lsdException w:name="List Table 1 Light" w:uiPriority="46"/>
-    <w:lsdException w:name="List Table 2" w:uiPriority="47"/>
-    <w:lsdException w:name="List Table 3" w:uiPriority="48"/>
-    <w:lsdException w:name="List Table 4" w:uiPriority="49"/>
-    <w:lsdException w:name="List Table 5 Dark" w:uiPriority="50"/>
-    <w:lsdException w:name="List Table 6 Colorful" w:uiPriority="51"/>
-    <w:lsdException w:name="List Table 7 Colorful" w:uiPriority="52"/>
-    <w:lsdException w:name="List Table 1 Light Accent 1" w:uiPriority="46"/>
-    <w:lsdException w:name="List Table 2 Accent 1" w:uiPriority="47"/>
-    <w:lsdException w:name="List Table 3 Accent 1" w:uiPriority="48"/>
-    <w:lsdException w:name="List Table 4 Accent 1" w:uiPriority="49"/>
-    <w:lsdException w:name="List Table 5 Dark Accent 1" w:uiPriority="50"/>
-    <w:lsdException w:name="List Table 6 Colorful Accent 1" w:uiPriority="51"/>
-    <w:lsdException w:name="List Table 7 Colorful Accent 1" w:uiPriority="52"/>
-    <w:lsdException w:name="List Table 1 Light Accent 2" w:uiPriority="46"/>
-    <w:lsdException w:name="List Table 2 Accent 2" w:uiPriority="47"/>
-    <w:lsdException w:name="List Table 3 Accent 2" w:uiPriority="48"/>
-    <w:lsdException w:name="List Table 4 Accent 2" w:uiPriority="49"/>
-    <w:lsdException w:name="List Table 5 Dark Accent 2" w:uiPriority="50"/>
-    <w:lsdException w:name="List Table 6 Colorful Accent 2" w:uiPriority="51"/>
-    <w:lsdException w:name="List Table 7 Colorful Accent 2" w:uiPriority="52"/>
-    <w:lsdException w:name="List Table 1 Light Accent 3" w:uiPriority="46"/>
-    <w:lsdException w:name="List Table 2 Accent 3" w:uiPriority="47"/>
-    <w:lsdException w:name="List Table 3 Accent 3" w:uiPriority="48"/>
-    <w:lsdException w:name="List Table 4 Accent 3" w:uiPriority="49"/>
-    <w:lsdException w:name="List Table 5 Dark Accent 3" w:uiPriority="50"/>
-    <w:lsdException w:name="List Table 6 Colorful Accent 3" w:uiPriority="51"/>
-    <w:lsdException w:name="List Table 7 Colorful Accent 3" w:uiPriority="52"/>
-    <w:lsdException w:name="List Table 1 Light Accent 4" w:uiPriority="46"/>
-    <w:lsdException w:name="List Table 2 Accent 4" w:uiPriority="47"/>
-    <w:lsdException w:name="List Table 3 Accent 4" w:uiPriority="48"/>
-    <w:lsdException w:name="List Table 4 Accent 4" w:uiPriority="49"/>
-    <w:lsdException w:name="List Table 5 Dark Accent 4" w:uiPriority="50"/>
-    <w:lsdException w:name="List Table 6 Colorful Accent 4" w:uiPriority="51"/>
-    <w:lsdException w:name="List Table 7 Colorful Accent 4" w:uiPriority="52"/>
-    <w:lsdException w:name="List Table 1 Light Accent 5" w:uiPriority="46"/>
-    <w:lsdException w:name="List Table 2 Accent 5" w:uiPriority="47"/>
-    <w:lsdException w:name="List Table 3 Accent 5" w:uiPriority="48"/>
-    <w:lsdException w:name="List Table 4 Accent 5" w:uiPriority="49"/>
-    <w:lsdException w:name="List Table 5 Dark Accent 5" w:uiPriority="50"/>
-    <w:lsdException w:name="List Table 6 Colorful Accent 5" w:uiPriority="51"/>
-    <w:lsdException w:name="List Table 7 Colorful Accent 5" w:uiPriority="52"/>
-    <w:lsdException w:name="List Table 1 Light Accent 6" w:uiPriority="46"/>
-    <w:lsdException w:name="List Table 2 Accent 6" w:uiPriority="47"/>
-    <w:lsdException w:name="List Table 3 Accent 6" w:uiPriority="48"/>
-    <w:lsdException w:name="List Table 4 Accent 6" w:uiPriority="49"/>
-    <w:lsdException w:name="List Table 5 Dark Accent 6" w:uiPriority="50"/>
-    <w:lsdException w:name="List Table 6 Colorful Accent 6" w:uiPriority="51"/>
-    <w:lsdException w:name="List Table 7 Colorful Accent 6" w:uiPriority="52"/>
+  <w:latentStyles w:defLockedState="0" w:defUIPriority="99" w:defSemiHidden="1" w:defUnhideWhenUsed="1" w:defQFormat="0" w:count="267">
+    <w:lsdException w:name="Normal" w:semiHidden="0" w:uiPriority="0" w:unhideWhenUsed="0" w:qFormat="1"/>
+    <w:lsdException w:name="heading 1" w:semiHidden="0" w:uiPriority="9" w:unhideWhenUsed="0" w:qFormat="1"/>
+    <w:lsdException w:name="heading 2" w:uiPriority="9" w:qFormat="1"/>
+    <w:lsdException w:name="heading 3" w:uiPriority="9" w:qFormat="1"/>
+    <w:lsdException w:name="heading 4" w:uiPriority="9" w:qFormat="1"/>
+    <w:lsdException w:name="heading 5" w:uiPriority="9" w:qFormat="1"/>
+    <w:lsdException w:name="heading 6" w:uiPriority="9" w:qFormat="1"/>
+    <w:lsdException w:name="heading 7" w:uiPriority="9" w:qFormat="1"/>
+    <w:lsdException w:name="heading 8" w:uiPriority="9" w:qFormat="1"/>
+    <w:lsdException w:name="heading 9" w:uiPriority="9" w:qFormat="1"/>
+    <w:lsdException w:name="toc 1" w:uiPriority="39"/>
+    <w:lsdException w:name="toc 2" w:uiPriority="39"/>
+    <w:lsdException w:name="toc 3" w:uiPriority="39"/>
+    <w:lsdException w:name="toc 4" w:uiPriority="39"/>
+    <w:lsdException w:name="toc 5" w:uiPriority="39"/>
+    <w:lsdException w:name="toc 6" w:uiPriority="39"/>
+    <w:lsdException w:name="toc 7" w:uiPriority="39"/>
+    <w:lsdException w:name="toc 8" w:uiPriority="39"/>
+    <w:lsdException w:name="toc 9" w:uiPriority="39"/>
+    <w:lsdException w:name="caption" w:uiPriority="35" w:qFormat="1"/>
+    <w:lsdException w:name="Title" w:semiHidden="0" w:uiPriority="10" w:unhideWhenUsed="0" w:qFormat="1"/>
+    <w:lsdException w:name="Default Paragraph Font" w:uiPriority="1"/>
+    <w:lsdException w:name="Subtitle" w:semiHidden="0" w:uiPriority="11" w:unhideWhenUsed="0" w:qFormat="1"/>
+    <w:lsdException w:name="Strong" w:semiHidden="0" w:uiPriority="22" w:unhideWhenUsed="0" w:qFormat="1"/>
+    <w:lsdException w:name="Emphasis" w:semiHidden="0" w:uiPriority="20" w:unhideWhenUsed="0" w:qFormat="1"/>
+    <w:lsdException w:name="Table Grid" w:semiHidden="0" w:uiPriority="39" w:unhideWhenUsed="0"/>
+    <w:lsdException w:name="Placeholder Text" w:unhideWhenUsed="0"/>
+    <w:lsdException w:name="No Spacing" w:semiHidden="0" w:uiPriority="1" w:unhideWhenUsed="0" w:qFormat="1"/>
+    <w:lsdException w:name="Light Shading" w:semiHidden="0" w:uiPriority="60" w:unhideWhenUsed="0"/>
+    <w:lsdException w:name="Light List" w:semiHidden="0" w:uiPriority="61" w:unhideWhenUsed="0"/>
+    <w:lsdException w:name="Light Grid" w:semiHidden="0" w:uiPriority="62" w:unhideWhenUsed="0"/>
+    <w:lsdException w:name="Medium Shading 1" w:semiHidden="0" w:uiPriority="63" w:unhideWhenUsed="0"/>
+    <w:lsdException w:name="Medium Shading 2" w:semiHidden="0" w:uiPriority="64" w:unhideWhenUsed="0"/>
+    <w:lsdException w:name="Medium List 1" w:semiHidden="0" w:uiPriority="65" w:unhideWhenUsed="0"/>
+    <w:lsdException w:name="Medium List 2" w:semiHidden="0" w:uiPriority="66" w:unhideWhenUsed="0"/>
+    <w:lsdException w:name="Medium Grid 1" w:semiHidden="0" w:uiPriority="67" w:unhideWhenUsed="0"/>
+    <w:lsdException w:name="Medium Grid 2" w:semiHidden="0" w:uiPriority="68" w:unhideWhenUsed="0"/>
+    <w:lsdException w:name="Medium Grid 3" w:semiHidden="0" w:uiPriority="69" w:unhideWhenUsed="0"/>
+    <w:lsdException w:name="Dark List" w:semiHidden="0" w:uiPriority="70" w:unhideWhenUsed="0"/>
+    <w:lsdException w:name="Colorful Shading" w:semiHidden="0" w:uiPriority="71" w:unhideWhenUsed="0"/>
+    <w:lsdException w:name="Colorful List" w:semiHidden="0" w:uiPriority="72" w:unhideWhenUsed="0"/>
+    <w:lsdException w:name="Colorful Grid" w:semiHidden="0" w:uiPriority="73" w:unhideWhenUsed="0"/>
+    <w:lsdException w:name="Light Shading Accent 1" w:semiHidden="0" w:uiPriority="60" w:unhideWhenUsed="0"/>
+    <w:lsdException w:name="Light List Accent 1" w:semiHidden="0" w:uiPriority="61" w:unhideWhenUsed="0"/>
+    <w:lsdException w:name="Light Grid Accent 1" w:semiHidden="0" w:uiPriority="62" w:unhideWhenUsed="0"/>
+    <w:lsdException w:name="Medium Shading 1 Accent 1" w:semiHidden="0" w:uiPriority="63" w:unhideWhenUsed="0"/>
+    <w:lsdException w:name="Medium Shading 2 Accent 1" w:semiHidden="0" w:uiPriority="64" w:unhideWhenUsed="0"/>
+    <w:lsdException w:name="Medium List 1 Accent 1" w:semiHidden="0" w:uiPriority="65" w:unhideWhenUsed="0"/>
+    <w:lsdException w:name="Revision" w:unhideWhenUsed="0"/>
+    <w:lsdException w:name="List Paragraph" w:semiHidden="0" w:uiPriority="34" w:unhideWhenUsed="0" w:qFormat="1"/>
+    <w:lsdException w:name="Quote" w:semiHidden="0" w:uiPriority="29" w:unhideWhenUsed="0" w:qFormat="1"/>
+    <w:lsdException w:name="Intense Quote" w:semiHidden="0" w:uiPriority="30" w:unhideWhenUsed="0" w:qFormat="1"/>
+    <w:lsdException w:name="Medium List 2 Accent 1" w:semiHidden="0" w:uiPriority="66" w:unhideWhenUsed="0"/>
+    <w:lsdException w:name="Medium Grid 1 Accent 1" w:semiHidden="0" w:uiPriority="67" w:unhideWhenUsed="0"/>
+    <w:lsdException w:name="Medium Grid 2 Accent 1" w:semiHidden="0" w:uiPriority="68" w:unhideWhenUsed="0"/>
+    <w:lsdException w:name="Medium Grid 3 Accent 1" w:semiHidden="0" w:uiPriority="69" w:unhideWhenUsed="0"/>
+    <w:lsdException w:name="Dark List Accent 1" w:semiHidden="0" w:uiPriority="70" w:unhideWhenUsed="0"/>
+    <w:lsdException w:name="Colorful Shading Accent 1" w:semiHidden="0" w:uiPriority="71" w:unhideWhenUsed="0"/>
+    <w:lsdException w:name="Colorful List Accent 1" w:semiHidden="0" w:uiPriority="72" w:unhideWhenUsed="0"/>
+    <w:lsdException w:name="Colorful Grid Accent 1" w:semiHidden="0" w:uiPriority="73" w:unhideWhenUsed="0"/>
+    <w:lsdException w:name="Light Shading Accent 2" w:semiHidden="0" w:uiPriority="60" w:unhideWhenUsed="0"/>
+    <w:lsdException w:name="Light List Accent 2" w:semiHidden="0" w:uiPriority="61" w:unhideWhenUsed="0"/>
+    <w:lsdException w:name="Light Grid Accent 2" w:semiHidden="0" w:uiPriority="62" w:unhideWhenUsed="0"/>
+    <w:lsdException w:name="Medium Shading 1 Accent 2" w:semiHidden="0" w:uiPriority="63" w:unhideWhenUsed="0"/>
+    <w:lsdException w:name="Medium Shading 2 Accent 2" w:semiHidden="0" w:uiPriority="64" w:unhideWhenUsed="0"/>
+    <w:lsdException w:name="Medium List 1 Accent 2" w:semiHidden="0" w:uiPriority="65" w:unhideWhenUsed="0"/>
+    <w:lsdException w:name="Medium List 2 Accent 2" w:semiHidden="0" w:uiPriority="66" w:unhideWhenUsed="0"/>
+    <w:lsdException w:name="Medium Grid 1 Accent 2" w:semiHidden="0" w:uiPriority="67" w:unhideWhenUsed="0"/>
+    <w:lsdException w:name="Medium Grid 2 Accent 2" w:semiHidden="0" w:uiPriority="68" w:unhideWhenUsed="0"/>
+    <w:lsdException w:name="Medium Grid 3 Accent 2" w:semiHidden="0" w:uiPriority="69" w:unhideWhenUsed="0"/>
+    <w:lsdException w:name="Dark List Accent 2" w:semiHidden="0" w:uiPriority="70" w:unhideWhenUsed="0"/>
+    <w:lsdException w:name="Colorful Shading Accent 2" w:semiHidden="0" w:uiPriority="71" w:unhideWhenUsed="0"/>
+    <w:lsdException w:name="Colorful List Accent 2" w:semiHidden="0" w:uiPriority="72" w:unhideWhenUsed="0"/>
+    <w:lsdException w:name="Colorful Grid Accent 2" w:semiHidden="0" w:uiPriority="73" w:unhideWhenUsed="0"/>
+    <w:lsdException w:name="Light Shading Accent 3" w:semiHidden="0" w:uiPriority="60" w:unhideWhenUsed="0"/>
+    <w:lsdException w:name="Light List Accent 3" w:semiHidden="0" w:uiPriority="61" w:unhideWhenUsed="0"/>
+    <w:lsdException w:name="Light Grid Accent 3" w:semiHidden="0" w:uiPriority="62" w:unhideWhenUsed="0"/>
+    <w:lsdException w:name="Medium Shading 1 Accent 3" w:semiHidden="0" w:uiPriority="63" w:unhideWhenUsed="0"/>
+    <w:lsdException w:name="Medium Shading 2 Accent 3" w:semiHidden="0" w:uiPriority="64" w:unhideWhenUsed="0"/>
+    <w:lsdException w:name="Medium List 1 Accent 3" w:semiHidden="0" w:uiPriority="65" w:unhideWhenUsed="0"/>
+    <w:lsdException w:name="Medium List 2 Accent 3" w:semiHidden="0" w:uiPriority="66" w:unhideWhenUsed="0"/>
+    <w:lsdException w:name="Medium Grid 1 Accent 3" w:semiHidden="0" w:uiPriority="67" w:unhideWhenUsed="0"/>
+    <w:lsdException w:name="Medium Grid 2 Accent 3" w:semiHidden="0" w:uiPriority="68" w:unhideWhenUsed="0"/>
+    <w:lsdException w:name="Medium Grid 3 Accent 3" w:semiHidden="0" w:uiPriority="69" w:unhideWhenUsed="0"/>
+    <w:lsdException w:name="Dark List Accent 3" w:semiHidden="0" w:uiPriority="70" w:unhideWhenUsed="0"/>
+    <w:lsdException w:name="Colorful Shading Accent 3" w:semiHidden="0" w:uiPriority="71" w:unhideWhenUsed="0"/>
+    <w:lsdException w:name="Colorful List Accent 3" w:semiHidden="0" w:uiPriority="72" w:unhideWhenUsed="0"/>
+    <w:lsdException w:name="Colorful Grid Accent 3" w:semiHidden="0" w:uiPriority="73" w:unhideWhenUsed="0"/>
+    <w:lsdException w:name="Light Shading Accent 4" w:semiHidden="0" w:uiPriority="60" w:unhideWhenUsed="0"/>
+    <w:lsdException w:name="Light List Accent 4" w:semiHidden="0" w:uiPriority="61" w:unhideWhenUsed="0"/>
+    <w:lsdException w:name="Light Grid Accent 4" w:semiHidden="0" w:uiPriority="62" w:unhideWhenUsed="0"/>
+    <w:lsdException w:name="Medium Shading 1 Accent 4" w:semiHidden="0" w:uiPriority="63" w:unhideWhenUsed="0"/>
+    <w:lsdException w:name="Medium Shading 2 Accent 4" w:semiHidden="0" w:uiPriority="64" w:unhideWhenUsed="0"/>
+    <w:lsdException w:name="Medium List 1 Accent 4" w:semiHidden="0" w:uiPriority="65" w:unhideWhenUsed="0"/>
+    <w:lsdException w:name="Medium List 2 Accent 4" w:semiHidden="0" w:uiPriority="66" w:unhideWhenUsed="0"/>
+    <w:lsdException w:name="Medium Grid 1 Accent 4" w:semiHidden="0" w:uiPriority="67" w:unhideWhenUsed="0"/>
+    <w:lsdException w:name="Medium Grid 2 Accent 4" w:semiHidden="0" w:uiPriority="68" w:unhideWhenUsed="0"/>
+    <w:lsdException w:name="Medium Grid 3 Accent 4" w:semiHidden="0" w:uiPriority="69" w:unhideWhenUsed="0"/>
+    <w:lsdException w:name="Dark List Accent 4" w:semiHidden="0" w:uiPriority="70" w:unhideWhenUsed="0"/>
+    <w:lsdException w:name="Colorful Shading Accent 4" w:semiHidden="0" w:uiPriority="71" w:unhideWhenUsed="0"/>
+    <w:lsdException w:name="Colorful List Accent 4" w:semiHidden="0" w:uiPriority="72" w:unhideWhenUsed="0"/>
+    <w:lsdException w:name="Colorful Grid Accent 4" w:semiHidden="0" w:uiPriority="73" w:unhideWhenUsed="0"/>
+    <w:lsdException w:name="Light Shading Accent 5" w:semiHidden="0" w:uiPriority="60" w:unhideWhenUsed="0"/>
+    <w:lsdException w:name="Light List Accent 5" w:semiHidden="0" w:uiPriority="61" w:unhideWhenUsed="0"/>
+    <w:lsdException w:name="Light Grid Accent 5" w:semiHidden="0" w:uiPriority="62" w:unhideWhenUsed="0"/>
+    <w:lsdException w:name="Medium Shading 1 Accent 5" w:semiHidden="0" w:uiPriority="63" w:unhideWhenUsed="0"/>
+    <w:lsdException w:name="Medium Shading 2 Accent 5" w:semiHidden="0" w:uiPriority="64" w:unhideWhenUsed="0"/>
+    <w:lsdException w:name="Medium List 1 Accent 5" w:semiHidden="0" w:uiPriority="65" w:unhideWhenUsed="0"/>
+    <w:lsdException w:name="Medium List 2 Accent 5" w:semiHidden="0" w:uiPriority="66" w:unhideWhenUsed="0"/>
+    <w:lsdException w:name="Medium Grid 1 Accent 5" w:semiHidden="0" w:uiPriority="67" w:unhideWhenUsed="0"/>
+    <w:lsdException w:name="Medium Grid 2 Accent 5" w:semiHidden="0" w:uiPriority="68" w:unhideWhenUsed="0"/>
+    <w:lsdException w:name="Medium Grid 3 Accent 5" w:semiHidden="0" w:uiPriority="69" w:unhideWhenUsed="0"/>
+    <w:lsdException w:name="Dark List Accent 5" w:semiHidden="0" w:uiPriority="70" w:unhideWhenUsed="0"/>
+    <w:lsdException w:name="Colorful Shading Accent 5" w:semiHidden="0" w:uiPriority="71" w:unhideWhenUsed="0"/>
+    <w:lsdException w:name="Colorful List Accent 5" w:semiHidden="0" w:uiPriority="72" w:unhideWhenUsed="0"/>
+    <w:lsdException w:name="Colorful Grid Accent 5" w:semiHidden="0" w:uiPriority="73" w:unhideWhenUsed="0"/>
+    <w:lsdException w:name="Light Shading Accent 6" w:semiHidden="0" w:uiPriority="60" w:unhideWhenUsed="0"/>
+    <w:lsdException w:name="Light List Accent 6" w:semiHidden="0" w:uiPriority="61" w:unhideWhenUsed="0"/>
+    <w:lsdException w:name="Light Grid Accent 6" w:semiHidden="0" w:uiPriority="62" w:unhideWhenUsed="0"/>
+    <w:lsdException w:name="Medium Shading 1 Accent 6" w:semiHidden="0" w:uiPriority="63" w:unhideWhenUsed="0"/>
+    <w:lsdException w:name="Medium Shading 2 Accent 6" w:semiHidden="0" w:uiPriority="64" w:unhideWhenUsed="0"/>
+    <w:lsdException w:name="Medium List 1 Accent 6" w:semiHidden="0" w:uiPriority="65" w:unhideWhenUsed="0"/>
+    <w:lsdException w:name="Medium List 2 Accent 6" w:semiHidden="0" w:uiPriority="66" w:unhideWhenUsed="0"/>
+    <w:lsdException w:name="Medium Grid 1 Accent 6" w:semiHidden="0" w:uiPriority="67" w:unhideWhenUsed="0"/>
+    <w:lsdException w:name="Medium Grid 2 Accent 6" w:semiHidden="0" w:uiPriority="68" w:unhideWhenUsed="0"/>
+    <w:lsdException w:name="Medium Grid 3 Accent 6" w:semiHidden="0" w:uiPriority="69" w:unhideWhenUsed="0"/>
+    <w:lsdException w:name="Dark List Accent 6" w:semiHidden="0" w:uiPriority="70" w:unhideWhenUsed="0"/>
+    <w:lsdException w:name="Colorful Shading Accent 6" w:semiHidden="0" w:uiPriority="71" w:unhideWhenUsed="0"/>
+    <w:lsdException w:name="Colorful List Accent 6" w:semiHidden="0" w:uiPriority="72" w:unhideWhenUsed="0"/>
+    <w:lsdException w:name="Colorful Grid Accent 6" w:semiHidden="0" w:uiPriority="73" w:unhideWhenUsed="0"/>
+    <w:lsdException w:name="Subtle Emphasis" w:semiHidden="0" w:uiPriority="19" w:unhideWhenUsed="0" w:qFormat="1"/>
+    <w:lsdException w:name="Intense Emphasis" w:semiHidden="0" w:uiPriority="21" w:unhideWhenUsed="0" w:qFormat="1"/>
+    <w:lsdException w:name="Subtle Reference" w:semiHidden="0" w:uiPriority="31" w:unhideWhenUsed="0" w:qFormat="1"/>
+    <w:lsdException w:name="Intense Reference" w:semiHidden="0" w:uiPriority="32" w:unhideWhenUsed="0" w:qFormat="1"/>
+    <w:lsdException w:name="Book Title" w:semiHidden="0" w:uiPriority="33" w:unhideWhenUsed="0" w:qFormat="1"/>
+    <w:lsdException w:name="Bibliography" w:uiPriority="37"/>
+    <w:lsdException w:name="TOC Heading" w:uiPriority="39" w:qFormat="1"/>
   </w:latentStyles>
   <w:style w:type="paragraph" w:default="1" w:styleId="Normal">
     <w:name w:val="Normal"/>
@@ -50241,6 +49965,7 @@
       <w:spacing w:after="0" w:line="240" w:lineRule="auto"/>
     </w:pPr>
     <w:tblPr>
+      <w:tblInd w:w="0" w:type="dxa"/>
       <w:tblBorders>
         <w:top w:val="single" w:sz="4" w:space="0" w:color="auto"/>
         <w:left w:val="single" w:sz="4" w:space="0" w:color="auto"/>
@@ -50249,6 +49974,517 @@
         <w:insideH w:val="single" w:sz="4" w:space="0" w:color="auto"/>
         <w:insideV w:val="single" w:sz="4" w:space="0" w:color="auto"/>
       </w:tblBorders>
+      <w:tblCellMar>
+        <w:top w:w="0" w:type="dxa"/>
+        <w:left w:w="108" w:type="dxa"/>
+        <w:bottom w:w="0" w:type="dxa"/>
+        <w:right w:w="108" w:type="dxa"/>
+      </w:tblCellMar>
+    </w:tblPr>
+  </w:style>
+  <w:style w:type="paragraph" w:styleId="PargrafodaLista">
+    <w:name w:val="List Paragraph"/>
+    <w:basedOn w:val="Normal"/>
+    <w:uiPriority w:val="34"/>
+    <w:qFormat/>
+    <w:rsid w:val="00361133"/>
+    <w:pPr>
+      <w:ind w:left="720"/>
+      <w:contextualSpacing/>
+    </w:pPr>
+  </w:style>
+  <w:style w:type="character" w:customStyle="1" w:styleId="Ttulo1Char">
+    <w:name w:val="Título 1 Char"/>
+    <w:basedOn w:val="Fontepargpadro"/>
+    <w:link w:val="Ttulo1"/>
+    <w:uiPriority w:val="9"/>
+    <w:rsid w:val="009D3C4D"/>
+    <w:rPr>
+      <w:rFonts w:asciiTheme="majorHAnsi" w:eastAsiaTheme="majorEastAsia" w:hAnsiTheme="majorHAnsi" w:cstheme="majorBidi"/>
+      <w:color w:val="2E74B5" w:themeColor="accent1" w:themeShade="BF"/>
+      <w:sz w:val="32"/>
+      <w:szCs w:val="32"/>
+    </w:rPr>
+  </w:style>
+  <w:style w:type="paragraph" w:styleId="CabealhodoSumrio">
+    <w:name w:val="TOC Heading"/>
+    <w:basedOn w:val="Ttulo1"/>
+    <w:next w:val="Normal"/>
+    <w:uiPriority w:val="39"/>
+    <w:unhideWhenUsed/>
+    <w:qFormat/>
+    <w:rsid w:val="009D3C4D"/>
+    <w:pPr>
+      <w:outlineLvl w:val="9"/>
+    </w:pPr>
+    <w:rPr>
+      <w:lang w:eastAsia="pt-BR"/>
+    </w:rPr>
+  </w:style>
+  <w:style w:type="character" w:customStyle="1" w:styleId="Ttulo2Char">
+    <w:name w:val="Título 2 Char"/>
+    <w:basedOn w:val="Fontepargpadro"/>
+    <w:link w:val="Ttulo2"/>
+    <w:uiPriority w:val="9"/>
+    <w:rsid w:val="009D3C4D"/>
+    <w:rPr>
+      <w:rFonts w:asciiTheme="majorHAnsi" w:eastAsiaTheme="majorEastAsia" w:hAnsiTheme="majorHAnsi" w:cstheme="majorBidi"/>
+      <w:color w:val="2E74B5" w:themeColor="accent1" w:themeShade="BF"/>
+      <w:sz w:val="26"/>
+      <w:szCs w:val="26"/>
+    </w:rPr>
+  </w:style>
+  <w:style w:type="paragraph" w:styleId="Sumrio1">
+    <w:name w:val="toc 1"/>
+    <w:basedOn w:val="Normal"/>
+    <w:next w:val="Normal"/>
+    <w:autoRedefine/>
+    <w:uiPriority w:val="39"/>
+    <w:unhideWhenUsed/>
+    <w:rsid w:val="009D3C4D"/>
+    <w:pPr>
+      <w:spacing w:after="100"/>
+    </w:pPr>
+  </w:style>
+  <w:style w:type="paragraph" w:styleId="Sumrio2">
+    <w:name w:val="toc 2"/>
+    <w:basedOn w:val="Normal"/>
+    <w:next w:val="Normal"/>
+    <w:autoRedefine/>
+    <w:uiPriority w:val="39"/>
+    <w:unhideWhenUsed/>
+    <w:rsid w:val="009D3C4D"/>
+    <w:pPr>
+      <w:spacing w:after="100"/>
+      <w:ind w:left="220"/>
+    </w:pPr>
+  </w:style>
+  <w:style w:type="character" w:styleId="Hyperlink">
+    <w:name w:val="Hyperlink"/>
+    <w:basedOn w:val="Fontepargpadro"/>
+    <w:uiPriority w:val="99"/>
+    <w:unhideWhenUsed/>
+    <w:rsid w:val="009D3C4D"/>
+    <w:rPr>
+      <w:color w:val="0563C1" w:themeColor="hyperlink"/>
+      <w:u w:val="single"/>
+    </w:rPr>
+  </w:style>
+  <w:style w:type="paragraph" w:styleId="Cabealho">
+    <w:name w:val="header"/>
+    <w:basedOn w:val="Normal"/>
+    <w:link w:val="CabealhoChar"/>
+    <w:uiPriority w:val="99"/>
+    <w:unhideWhenUsed/>
+    <w:rsid w:val="009D3C4D"/>
+    <w:pPr>
+      <w:tabs>
+        <w:tab w:val="center" w:pos="4252"/>
+        <w:tab w:val="right" w:pos="8504"/>
+      </w:tabs>
+      <w:spacing w:after="0" w:line="240" w:lineRule="auto"/>
+    </w:pPr>
+  </w:style>
+  <w:style w:type="character" w:customStyle="1" w:styleId="CabealhoChar">
+    <w:name w:val="Cabeçalho Char"/>
+    <w:basedOn w:val="Fontepargpadro"/>
+    <w:link w:val="Cabealho"/>
+    <w:uiPriority w:val="99"/>
+    <w:rsid w:val="009D3C4D"/>
+  </w:style>
+  <w:style w:type="paragraph" w:styleId="Rodap">
+    <w:name w:val="footer"/>
+    <w:basedOn w:val="Normal"/>
+    <w:link w:val="RodapChar"/>
+    <w:uiPriority w:val="99"/>
+    <w:unhideWhenUsed/>
+    <w:rsid w:val="009D3C4D"/>
+    <w:pPr>
+      <w:tabs>
+        <w:tab w:val="center" w:pos="4252"/>
+        <w:tab w:val="right" w:pos="8504"/>
+      </w:tabs>
+      <w:spacing w:after="0" w:line="240" w:lineRule="auto"/>
+    </w:pPr>
+  </w:style>
+  <w:style w:type="character" w:customStyle="1" w:styleId="RodapChar">
+    <w:name w:val="Rodapé Char"/>
+    <w:basedOn w:val="Fontepargpadro"/>
+    <w:link w:val="Rodap"/>
+    <w:uiPriority w:val="99"/>
+    <w:rsid w:val="009D3C4D"/>
+  </w:style>
+  <w:style w:type="paragraph" w:styleId="Textodebalo">
+    <w:name w:val="Balloon Text"/>
+    <w:basedOn w:val="Normal"/>
+    <w:link w:val="TextodebaloChar"/>
+    <w:uiPriority w:val="99"/>
+    <w:semiHidden/>
+    <w:unhideWhenUsed/>
+    <w:rsid w:val="00FA44D3"/>
+    <w:pPr>
+      <w:spacing w:after="0" w:line="240" w:lineRule="auto"/>
+    </w:pPr>
+    <w:rPr>
+      <w:rFonts w:ascii="Segoe UI" w:hAnsi="Segoe UI" w:cs="Segoe UI"/>
+      <w:sz w:val="18"/>
+      <w:szCs w:val="18"/>
+    </w:rPr>
+  </w:style>
+  <w:style w:type="character" w:customStyle="1" w:styleId="TextodebaloChar">
+    <w:name w:val="Texto de balão Char"/>
+    <w:basedOn w:val="Fontepargpadro"/>
+    <w:link w:val="Textodebalo"/>
+    <w:uiPriority w:val="99"/>
+    <w:semiHidden/>
+    <w:rsid w:val="00FA44D3"/>
+    <w:rPr>
+      <w:rFonts w:ascii="Segoe UI" w:hAnsi="Segoe UI" w:cs="Segoe UI"/>
+      <w:sz w:val="18"/>
+      <w:szCs w:val="18"/>
+    </w:rPr>
+  </w:style>
+  <w:style w:type="character" w:customStyle="1" w:styleId="Ttulo3Char">
+    <w:name w:val="Título 3 Char"/>
+    <w:basedOn w:val="Fontepargpadro"/>
+    <w:link w:val="Ttulo3"/>
+    <w:uiPriority w:val="9"/>
+    <w:rsid w:val="00391F4D"/>
+    <w:rPr>
+      <w:rFonts w:asciiTheme="majorHAnsi" w:eastAsiaTheme="majorEastAsia" w:hAnsiTheme="majorHAnsi" w:cstheme="majorBidi"/>
+      <w:color w:val="1F4D78" w:themeColor="accent1" w:themeShade="7F"/>
+      <w:sz w:val="24"/>
+      <w:szCs w:val="24"/>
+    </w:rPr>
+  </w:style>
+  <w:style w:type="paragraph" w:styleId="Sumrio3">
+    <w:name w:val="toc 3"/>
+    <w:basedOn w:val="Normal"/>
+    <w:next w:val="Normal"/>
+    <w:autoRedefine/>
+    <w:uiPriority w:val="39"/>
+    <w:unhideWhenUsed/>
+    <w:rsid w:val="00FD5D49"/>
+    <w:pPr>
+      <w:spacing w:after="100"/>
+      <w:ind w:left="440"/>
+    </w:pPr>
+  </w:style>
+  <w:style w:type="character" w:customStyle="1" w:styleId="Ttulo4Char">
+    <w:name w:val="Título 4 Char"/>
+    <w:basedOn w:val="Fontepargpadro"/>
+    <w:link w:val="Ttulo4"/>
+    <w:uiPriority w:val="9"/>
+    <w:rsid w:val="00615A2C"/>
+    <w:rPr>
+      <w:rFonts w:asciiTheme="majorHAnsi" w:eastAsiaTheme="majorEastAsia" w:hAnsiTheme="majorHAnsi" w:cstheme="majorBidi"/>
+      <w:i/>
+      <w:iCs/>
+      <w:color w:val="2E74B5" w:themeColor="accent1" w:themeShade="BF"/>
+    </w:rPr>
+  </w:style>
+</w:styles>
+</file>
+
+<file path=word/stylesWithEffects.xml><?xml version="1.0" encoding="utf-8"?>
+<w:styles xmlns:wpc="http://schemas.microsoft.com/office/word/2010/wordprocessingCanvas" xmlns:mc="http://schemas.openxmlformats.org/markup-compatibility/2006" xmlns:o="urn:schemas-microsoft-com:office:office" xmlns:r="http://schemas.openxmlformats.org/officeDocument/2006/relationships" xmlns:m="http://schemas.openxmlformats.org/officeDocument/2006/math" xmlns:v="urn:schemas-microsoft-com:vml" xmlns:wp14="http://schemas.microsoft.com/office/word/2010/wordprocessingDrawing" xmlns:wp="http://schemas.openxmlformats.org/drawingml/2006/wordprocessingDrawing" xmlns:w10="urn:schemas-microsoft-com:office:word" xmlns:w="http://schemas.openxmlformats.org/wordprocessingml/2006/main" xmlns:w14="http://schemas.microsoft.com/office/word/2010/wordml" xmlns:wpg="http://schemas.microsoft.com/office/word/2010/wordprocessingGroup" xmlns:wpi="http://schemas.microsoft.com/office/word/2010/wordprocessingInk" xmlns:wne="http://schemas.microsoft.com/office/word/2006/wordml" xmlns:wps="http://schemas.microsoft.com/office/word/2010/wordprocessingShape" mc:Ignorable="w14 wp14">
+  <w:docDefaults>
+    <w:rPrDefault>
+      <w:rPr>
+        <w:rFonts w:asciiTheme="minorHAnsi" w:eastAsiaTheme="minorHAnsi" w:hAnsiTheme="minorHAnsi" w:cstheme="minorBidi"/>
+        <w:sz w:val="22"/>
+        <w:szCs w:val="22"/>
+        <w:lang w:val="pt-BR" w:eastAsia="en-US" w:bidi="ar-SA"/>
+      </w:rPr>
+    </w:rPrDefault>
+    <w:pPrDefault>
+      <w:pPr>
+        <w:spacing w:after="160" w:line="259" w:lineRule="auto"/>
+      </w:pPr>
+    </w:pPrDefault>
+  </w:docDefaults>
+  <w:latentStyles w:defLockedState="0" w:defUIPriority="99" w:defSemiHidden="1" w:defUnhideWhenUsed="1" w:defQFormat="0" w:count="267">
+    <w:lsdException w:name="Normal" w:semiHidden="0" w:uiPriority="0" w:unhideWhenUsed="0" w:qFormat="1"/>
+    <w:lsdException w:name="heading 1" w:semiHidden="0" w:uiPriority="9" w:unhideWhenUsed="0" w:qFormat="1"/>
+    <w:lsdException w:name="heading 2" w:uiPriority="9" w:qFormat="1"/>
+    <w:lsdException w:name="heading 3" w:uiPriority="9" w:qFormat="1"/>
+    <w:lsdException w:name="heading 4" w:uiPriority="9" w:qFormat="1"/>
+    <w:lsdException w:name="heading 5" w:uiPriority="9" w:qFormat="1"/>
+    <w:lsdException w:name="heading 6" w:uiPriority="9" w:qFormat="1"/>
+    <w:lsdException w:name="heading 7" w:uiPriority="9" w:qFormat="1"/>
+    <w:lsdException w:name="heading 8" w:uiPriority="9" w:qFormat="1"/>
+    <w:lsdException w:name="heading 9" w:uiPriority="9" w:qFormat="1"/>
+    <w:lsdException w:name="toc 1" w:uiPriority="39"/>
+    <w:lsdException w:name="toc 2" w:uiPriority="39"/>
+    <w:lsdException w:name="toc 3" w:uiPriority="39"/>
+    <w:lsdException w:name="toc 4" w:uiPriority="39"/>
+    <w:lsdException w:name="toc 5" w:uiPriority="39"/>
+    <w:lsdException w:name="toc 6" w:uiPriority="39"/>
+    <w:lsdException w:name="toc 7" w:uiPriority="39"/>
+    <w:lsdException w:name="toc 8" w:uiPriority="39"/>
+    <w:lsdException w:name="toc 9" w:uiPriority="39"/>
+    <w:lsdException w:name="caption" w:uiPriority="35" w:qFormat="1"/>
+    <w:lsdException w:name="Title" w:semiHidden="0" w:uiPriority="10" w:unhideWhenUsed="0" w:qFormat="1"/>
+    <w:lsdException w:name="Default Paragraph Font" w:uiPriority="1"/>
+    <w:lsdException w:name="Subtitle" w:semiHidden="0" w:uiPriority="11" w:unhideWhenUsed="0" w:qFormat="1"/>
+    <w:lsdException w:name="Strong" w:semiHidden="0" w:uiPriority="22" w:unhideWhenUsed="0" w:qFormat="1"/>
+    <w:lsdException w:name="Emphasis" w:semiHidden="0" w:uiPriority="20" w:unhideWhenUsed="0" w:qFormat="1"/>
+    <w:lsdException w:name="Table Grid" w:semiHidden="0" w:uiPriority="39" w:unhideWhenUsed="0"/>
+    <w:lsdException w:name="Placeholder Text" w:unhideWhenUsed="0"/>
+    <w:lsdException w:name="No Spacing" w:semiHidden="0" w:uiPriority="1" w:unhideWhenUsed="0" w:qFormat="1"/>
+    <w:lsdException w:name="Light Shading" w:semiHidden="0" w:uiPriority="60" w:unhideWhenUsed="0"/>
+    <w:lsdException w:name="Light List" w:semiHidden="0" w:uiPriority="61" w:unhideWhenUsed="0"/>
+    <w:lsdException w:name="Light Grid" w:semiHidden="0" w:uiPriority="62" w:unhideWhenUsed="0"/>
+    <w:lsdException w:name="Medium Shading 1" w:semiHidden="0" w:uiPriority="63" w:unhideWhenUsed="0"/>
+    <w:lsdException w:name="Medium Shading 2" w:semiHidden="0" w:uiPriority="64" w:unhideWhenUsed="0"/>
+    <w:lsdException w:name="Medium List 1" w:semiHidden="0" w:uiPriority="65" w:unhideWhenUsed="0"/>
+    <w:lsdException w:name="Medium List 2" w:semiHidden="0" w:uiPriority="66" w:unhideWhenUsed="0"/>
+    <w:lsdException w:name="Medium Grid 1" w:semiHidden="0" w:uiPriority="67" w:unhideWhenUsed="0"/>
+    <w:lsdException w:name="Medium Grid 2" w:semiHidden="0" w:uiPriority="68" w:unhideWhenUsed="0"/>
+    <w:lsdException w:name="Medium Grid 3" w:semiHidden="0" w:uiPriority="69" w:unhideWhenUsed="0"/>
+    <w:lsdException w:name="Dark List" w:semiHidden="0" w:uiPriority="70" w:unhideWhenUsed="0"/>
+    <w:lsdException w:name="Colorful Shading" w:semiHidden="0" w:uiPriority="71" w:unhideWhenUsed="0"/>
+    <w:lsdException w:name="Colorful List" w:semiHidden="0" w:uiPriority="72" w:unhideWhenUsed="0"/>
+    <w:lsdException w:name="Colorful Grid" w:semiHidden="0" w:uiPriority="73" w:unhideWhenUsed="0"/>
+    <w:lsdException w:name="Light Shading Accent 1" w:semiHidden="0" w:uiPriority="60" w:unhideWhenUsed="0"/>
+    <w:lsdException w:name="Light List Accent 1" w:semiHidden="0" w:uiPriority="61" w:unhideWhenUsed="0"/>
+    <w:lsdException w:name="Light Grid Accent 1" w:semiHidden="0" w:uiPriority="62" w:unhideWhenUsed="0"/>
+    <w:lsdException w:name="Medium Shading 1 Accent 1" w:semiHidden="0" w:uiPriority="63" w:unhideWhenUsed="0"/>
+    <w:lsdException w:name="Medium Shading 2 Accent 1" w:semiHidden="0" w:uiPriority="64" w:unhideWhenUsed="0"/>
+    <w:lsdException w:name="Medium List 1 Accent 1" w:semiHidden="0" w:uiPriority="65" w:unhideWhenUsed="0"/>
+    <w:lsdException w:name="Revision" w:unhideWhenUsed="0"/>
+    <w:lsdException w:name="List Paragraph" w:semiHidden="0" w:uiPriority="34" w:unhideWhenUsed="0" w:qFormat="1"/>
+    <w:lsdException w:name="Quote" w:semiHidden="0" w:uiPriority="29" w:unhideWhenUsed="0" w:qFormat="1"/>
+    <w:lsdException w:name="Intense Quote" w:semiHidden="0" w:uiPriority="30" w:unhideWhenUsed="0" w:qFormat="1"/>
+    <w:lsdException w:name="Medium List 2 Accent 1" w:semiHidden="0" w:uiPriority="66" w:unhideWhenUsed="0"/>
+    <w:lsdException w:name="Medium Grid 1 Accent 1" w:semiHidden="0" w:uiPriority="67" w:unhideWhenUsed="0"/>
+    <w:lsdException w:name="Medium Grid 2 Accent 1" w:semiHidden="0" w:uiPriority="68" w:unhideWhenUsed="0"/>
+    <w:lsdException w:name="Medium Grid 3 Accent 1" w:semiHidden="0" w:uiPriority="69" w:unhideWhenUsed="0"/>
+    <w:lsdException w:name="Dark List Accent 1" w:semiHidden="0" w:uiPriority="70" w:unhideWhenUsed="0"/>
+    <w:lsdException w:name="Colorful Shading Accent 1" w:semiHidden="0" w:uiPriority="71" w:unhideWhenUsed="0"/>
+    <w:lsdException w:name="Colorful List Accent 1" w:semiHidden="0" w:uiPriority="72" w:unhideWhenUsed="0"/>
+    <w:lsdException w:name="Colorful Grid Accent 1" w:semiHidden="0" w:uiPriority="73" w:unhideWhenUsed="0"/>
+    <w:lsdException w:name="Light Shading Accent 2" w:semiHidden="0" w:uiPriority="60" w:unhideWhenUsed="0"/>
+    <w:lsdException w:name="Light List Accent 2" w:semiHidden="0" w:uiPriority="61" w:unhideWhenUsed="0"/>
+    <w:lsdException w:name="Light Grid Accent 2" w:semiHidden="0" w:uiPriority="62" w:unhideWhenUsed="0"/>
+    <w:lsdException w:name="Medium Shading 1 Accent 2" w:semiHidden="0" w:uiPriority="63" w:unhideWhenUsed="0"/>
+    <w:lsdException w:name="Medium Shading 2 Accent 2" w:semiHidden="0" w:uiPriority="64" w:unhideWhenUsed="0"/>
+    <w:lsdException w:name="Medium List 1 Accent 2" w:semiHidden="0" w:uiPriority="65" w:unhideWhenUsed="0"/>
+    <w:lsdException w:name="Medium List 2 Accent 2" w:semiHidden="0" w:uiPriority="66" w:unhideWhenUsed="0"/>
+    <w:lsdException w:name="Medium Grid 1 Accent 2" w:semiHidden="0" w:uiPriority="67" w:unhideWhenUsed="0"/>
+    <w:lsdException w:name="Medium Grid 2 Accent 2" w:semiHidden="0" w:uiPriority="68" w:unhideWhenUsed="0"/>
+    <w:lsdException w:name="Medium Grid 3 Accent 2" w:semiHidden="0" w:uiPriority="69" w:unhideWhenUsed="0"/>
+    <w:lsdException w:name="Dark List Accent 2" w:semiHidden="0" w:uiPriority="70" w:unhideWhenUsed="0"/>
+    <w:lsdException w:name="Colorful Shading Accent 2" w:semiHidden="0" w:uiPriority="71" w:unhideWhenUsed="0"/>
+    <w:lsdException w:name="Colorful List Accent 2" w:semiHidden="0" w:uiPriority="72" w:unhideWhenUsed="0"/>
+    <w:lsdException w:name="Colorful Grid Accent 2" w:semiHidden="0" w:uiPriority="73" w:unhideWhenUsed="0"/>
+    <w:lsdException w:name="Light Shading Accent 3" w:semiHidden="0" w:uiPriority="60" w:unhideWhenUsed="0"/>
+    <w:lsdException w:name="Light List Accent 3" w:semiHidden="0" w:uiPriority="61" w:unhideWhenUsed="0"/>
+    <w:lsdException w:name="Light Grid Accent 3" w:semiHidden="0" w:uiPriority="62" w:unhideWhenUsed="0"/>
+    <w:lsdException w:name="Medium Shading 1 Accent 3" w:semiHidden="0" w:uiPriority="63" w:unhideWhenUsed="0"/>
+    <w:lsdException w:name="Medium Shading 2 Accent 3" w:semiHidden="0" w:uiPriority="64" w:unhideWhenUsed="0"/>
+    <w:lsdException w:name="Medium List 1 Accent 3" w:semiHidden="0" w:uiPriority="65" w:unhideWhenUsed="0"/>
+    <w:lsdException w:name="Medium List 2 Accent 3" w:semiHidden="0" w:uiPriority="66" w:unhideWhenUsed="0"/>
+    <w:lsdException w:name="Medium Grid 1 Accent 3" w:semiHidden="0" w:uiPriority="67" w:unhideWhenUsed="0"/>
+    <w:lsdException w:name="Medium Grid 2 Accent 3" w:semiHidden="0" w:uiPriority="68" w:unhideWhenUsed="0"/>
+    <w:lsdException w:name="Medium Grid 3 Accent 3" w:semiHidden="0" w:uiPriority="69" w:unhideWhenUsed="0"/>
+    <w:lsdException w:name="Dark List Accent 3" w:semiHidden="0" w:uiPriority="70" w:unhideWhenUsed="0"/>
+    <w:lsdException w:name="Colorful Shading Accent 3" w:semiHidden="0" w:uiPriority="71" w:unhideWhenUsed="0"/>
+    <w:lsdException w:name="Colorful List Accent 3" w:semiHidden="0" w:uiPriority="72" w:unhideWhenUsed="0"/>
+    <w:lsdException w:name="Colorful Grid Accent 3" w:semiHidden="0" w:uiPriority="73" w:unhideWhenUsed="0"/>
+    <w:lsdException w:name="Light Shading Accent 4" w:semiHidden="0" w:uiPriority="60" w:unhideWhenUsed="0"/>
+    <w:lsdException w:name="Light List Accent 4" w:semiHidden="0" w:uiPriority="61" w:unhideWhenUsed="0"/>
+    <w:lsdException w:name="Light Grid Accent 4" w:semiHidden="0" w:uiPriority="62" w:unhideWhenUsed="0"/>
+    <w:lsdException w:name="Medium Shading 1 Accent 4" w:semiHidden="0" w:uiPriority="63" w:unhideWhenUsed="0"/>
+    <w:lsdException w:name="Medium Shading 2 Accent 4" w:semiHidden="0" w:uiPriority="64" w:unhideWhenUsed="0"/>
+    <w:lsdException w:name="Medium List 1 Accent 4" w:semiHidden="0" w:uiPriority="65" w:unhideWhenUsed="0"/>
+    <w:lsdException w:name="Medium List 2 Accent 4" w:semiHidden="0" w:uiPriority="66" w:unhideWhenUsed="0"/>
+    <w:lsdException w:name="Medium Grid 1 Accent 4" w:semiHidden="0" w:uiPriority="67" w:unhideWhenUsed="0"/>
+    <w:lsdException w:name="Medium Grid 2 Accent 4" w:semiHidden="0" w:uiPriority="68" w:unhideWhenUsed="0"/>
+    <w:lsdException w:name="Medium Grid 3 Accent 4" w:semiHidden="0" w:uiPriority="69" w:unhideWhenUsed="0"/>
+    <w:lsdException w:name="Dark List Accent 4" w:semiHidden="0" w:uiPriority="70" w:unhideWhenUsed="0"/>
+    <w:lsdException w:name="Colorful Shading Accent 4" w:semiHidden="0" w:uiPriority="71" w:unhideWhenUsed="0"/>
+    <w:lsdException w:name="Colorful List Accent 4" w:semiHidden="0" w:uiPriority="72" w:unhideWhenUsed="0"/>
+    <w:lsdException w:name="Colorful Grid Accent 4" w:semiHidden="0" w:uiPriority="73" w:unhideWhenUsed="0"/>
+    <w:lsdException w:name="Light Shading Accent 5" w:semiHidden="0" w:uiPriority="60" w:unhideWhenUsed="0"/>
+    <w:lsdException w:name="Light List Accent 5" w:semiHidden="0" w:uiPriority="61" w:unhideWhenUsed="0"/>
+    <w:lsdException w:name="Light Grid Accent 5" w:semiHidden="0" w:uiPriority="62" w:unhideWhenUsed="0"/>
+    <w:lsdException w:name="Medium Shading 1 Accent 5" w:semiHidden="0" w:uiPriority="63" w:unhideWhenUsed="0"/>
+    <w:lsdException w:name="Medium Shading 2 Accent 5" w:semiHidden="0" w:uiPriority="64" w:unhideWhenUsed="0"/>
+    <w:lsdException w:name="Medium List 1 Accent 5" w:semiHidden="0" w:uiPriority="65" w:unhideWhenUsed="0"/>
+    <w:lsdException w:name="Medium List 2 Accent 5" w:semiHidden="0" w:uiPriority="66" w:unhideWhenUsed="0"/>
+    <w:lsdException w:name="Medium Grid 1 Accent 5" w:semiHidden="0" w:uiPriority="67" w:unhideWhenUsed="0"/>
+    <w:lsdException w:name="Medium Grid 2 Accent 5" w:semiHidden="0" w:uiPriority="68" w:unhideWhenUsed="0"/>
+    <w:lsdException w:name="Medium Grid 3 Accent 5" w:semiHidden="0" w:uiPriority="69" w:unhideWhenUsed="0"/>
+    <w:lsdException w:name="Dark List Accent 5" w:semiHidden="0" w:uiPriority="70" w:unhideWhenUsed="0"/>
+    <w:lsdException w:name="Colorful Shading Accent 5" w:semiHidden="0" w:uiPriority="71" w:unhideWhenUsed="0"/>
+    <w:lsdException w:name="Colorful List Accent 5" w:semiHidden="0" w:uiPriority="72" w:unhideWhenUsed="0"/>
+    <w:lsdException w:name="Colorful Grid Accent 5" w:semiHidden="0" w:uiPriority="73" w:unhideWhenUsed="0"/>
+    <w:lsdException w:name="Light Shading Accent 6" w:semiHidden="0" w:uiPriority="60" w:unhideWhenUsed="0"/>
+    <w:lsdException w:name="Light List Accent 6" w:semiHidden="0" w:uiPriority="61" w:unhideWhenUsed="0"/>
+    <w:lsdException w:name="Light Grid Accent 6" w:semiHidden="0" w:uiPriority="62" w:unhideWhenUsed="0"/>
+    <w:lsdException w:name="Medium Shading 1 Accent 6" w:semiHidden="0" w:uiPriority="63" w:unhideWhenUsed="0"/>
+    <w:lsdException w:name="Medium Shading 2 Accent 6" w:semiHidden="0" w:uiPriority="64" w:unhideWhenUsed="0"/>
+    <w:lsdException w:name="Medium List 1 Accent 6" w:semiHidden="0" w:uiPriority="65" w:unhideWhenUsed="0"/>
+    <w:lsdException w:name="Medium List 2 Accent 6" w:semiHidden="0" w:uiPriority="66" w:unhideWhenUsed="0"/>
+    <w:lsdException w:name="Medium Grid 1 Accent 6" w:semiHidden="0" w:uiPriority="67" w:unhideWhenUsed="0"/>
+    <w:lsdException w:name="Medium Grid 2 Accent 6" w:semiHidden="0" w:uiPriority="68" w:unhideWhenUsed="0"/>
+    <w:lsdException w:name="Medium Grid 3 Accent 6" w:semiHidden="0" w:uiPriority="69" w:unhideWhenUsed="0"/>
+    <w:lsdException w:name="Dark List Accent 6" w:semiHidden="0" w:uiPriority="70" w:unhideWhenUsed="0"/>
+    <w:lsdException w:name="Colorful Shading Accent 6" w:semiHidden="0" w:uiPriority="71" w:unhideWhenUsed="0"/>
+    <w:lsdException w:name="Colorful List Accent 6" w:semiHidden="0" w:uiPriority="72" w:unhideWhenUsed="0"/>
+    <w:lsdException w:name="Colorful Grid Accent 6" w:semiHidden="0" w:uiPriority="73" w:unhideWhenUsed="0"/>
+    <w:lsdException w:name="Subtle Emphasis" w:semiHidden="0" w:uiPriority="19" w:unhideWhenUsed="0" w:qFormat="1"/>
+    <w:lsdException w:name="Intense Emphasis" w:semiHidden="0" w:uiPriority="21" w:unhideWhenUsed="0" w:qFormat="1"/>
+    <w:lsdException w:name="Subtle Reference" w:semiHidden="0" w:uiPriority="31" w:unhideWhenUsed="0" w:qFormat="1"/>
+    <w:lsdException w:name="Intense Reference" w:semiHidden="0" w:uiPriority="32" w:unhideWhenUsed="0" w:qFormat="1"/>
+    <w:lsdException w:name="Book Title" w:semiHidden="0" w:uiPriority="33" w:unhideWhenUsed="0" w:qFormat="1"/>
+    <w:lsdException w:name="Bibliography" w:uiPriority="37"/>
+    <w:lsdException w:name="TOC Heading" w:uiPriority="39" w:qFormat="1"/>
+  </w:latentStyles>
+  <w:style w:type="paragraph" w:default="1" w:styleId="Normal">
+    <w:name w:val="Normal"/>
+    <w:qFormat/>
+    <w:rsid w:val="00AD640D"/>
+  </w:style>
+  <w:style w:type="paragraph" w:styleId="Ttulo1">
+    <w:name w:val="heading 1"/>
+    <w:basedOn w:val="Normal"/>
+    <w:next w:val="Normal"/>
+    <w:link w:val="Ttulo1Char"/>
+    <w:uiPriority w:val="9"/>
+    <w:qFormat/>
+    <w:rsid w:val="009D3C4D"/>
+    <w:pPr>
+      <w:keepNext/>
+      <w:keepLines/>
+      <w:spacing w:before="240" w:after="0"/>
+      <w:outlineLvl w:val="0"/>
+    </w:pPr>
+    <w:rPr>
+      <w:rFonts w:asciiTheme="majorHAnsi" w:eastAsiaTheme="majorEastAsia" w:hAnsiTheme="majorHAnsi" w:cstheme="majorBidi"/>
+      <w:color w:val="2E74B5" w:themeColor="accent1" w:themeShade="BF"/>
+      <w:sz w:val="32"/>
+      <w:szCs w:val="32"/>
+    </w:rPr>
+  </w:style>
+  <w:style w:type="paragraph" w:styleId="Ttulo2">
+    <w:name w:val="heading 2"/>
+    <w:basedOn w:val="Normal"/>
+    <w:next w:val="Normal"/>
+    <w:link w:val="Ttulo2Char"/>
+    <w:uiPriority w:val="9"/>
+    <w:unhideWhenUsed/>
+    <w:qFormat/>
+    <w:rsid w:val="009D3C4D"/>
+    <w:pPr>
+      <w:keepNext/>
+      <w:keepLines/>
+      <w:spacing w:before="40" w:after="0"/>
+      <w:outlineLvl w:val="1"/>
+    </w:pPr>
+    <w:rPr>
+      <w:rFonts w:asciiTheme="majorHAnsi" w:eastAsiaTheme="majorEastAsia" w:hAnsiTheme="majorHAnsi" w:cstheme="majorBidi"/>
+      <w:color w:val="2E74B5" w:themeColor="accent1" w:themeShade="BF"/>
+      <w:sz w:val="26"/>
+      <w:szCs w:val="26"/>
+    </w:rPr>
+  </w:style>
+  <w:style w:type="paragraph" w:styleId="Ttulo3">
+    <w:name w:val="heading 3"/>
+    <w:basedOn w:val="Normal"/>
+    <w:next w:val="Normal"/>
+    <w:link w:val="Ttulo3Char"/>
+    <w:uiPriority w:val="9"/>
+    <w:unhideWhenUsed/>
+    <w:qFormat/>
+    <w:rsid w:val="00391F4D"/>
+    <w:pPr>
+      <w:keepNext/>
+      <w:keepLines/>
+      <w:spacing w:before="40" w:after="0"/>
+      <w:outlineLvl w:val="2"/>
+    </w:pPr>
+    <w:rPr>
+      <w:rFonts w:asciiTheme="majorHAnsi" w:eastAsiaTheme="majorEastAsia" w:hAnsiTheme="majorHAnsi" w:cstheme="majorBidi"/>
+      <w:color w:val="1F4D78" w:themeColor="accent1" w:themeShade="7F"/>
+      <w:sz w:val="24"/>
+      <w:szCs w:val="24"/>
+    </w:rPr>
+  </w:style>
+  <w:style w:type="paragraph" w:styleId="Ttulo4">
+    <w:name w:val="heading 4"/>
+    <w:basedOn w:val="Normal"/>
+    <w:next w:val="Normal"/>
+    <w:link w:val="Ttulo4Char"/>
+    <w:uiPriority w:val="9"/>
+    <w:unhideWhenUsed/>
+    <w:qFormat/>
+    <w:rsid w:val="00615A2C"/>
+    <w:pPr>
+      <w:keepNext/>
+      <w:keepLines/>
+      <w:spacing w:before="40" w:after="0"/>
+      <w:outlineLvl w:val="3"/>
+    </w:pPr>
+    <w:rPr>
+      <w:rFonts w:asciiTheme="majorHAnsi" w:eastAsiaTheme="majorEastAsia" w:hAnsiTheme="majorHAnsi" w:cstheme="majorBidi"/>
+      <w:i/>
+      <w:iCs/>
+      <w:color w:val="2E74B5" w:themeColor="accent1" w:themeShade="BF"/>
+    </w:rPr>
+  </w:style>
+  <w:style w:type="character" w:default="1" w:styleId="Fontepargpadro">
+    <w:name w:val="Default Paragraph Font"/>
+    <w:uiPriority w:val="1"/>
+    <w:semiHidden/>
+    <w:unhideWhenUsed/>
+  </w:style>
+  <w:style w:type="table" w:default="1" w:styleId="Tabelanormal">
+    <w:name w:val="Normal Table"/>
+    <w:uiPriority w:val="99"/>
+    <w:semiHidden/>
+    <w:unhideWhenUsed/>
+    <w:tblPr>
+      <w:tblInd w:w="0" w:type="dxa"/>
+      <w:tblCellMar>
+        <w:top w:w="0" w:type="dxa"/>
+        <w:left w:w="108" w:type="dxa"/>
+        <w:bottom w:w="0" w:type="dxa"/>
+        <w:right w:w="108" w:type="dxa"/>
+      </w:tblCellMar>
+    </w:tblPr>
+  </w:style>
+  <w:style w:type="numbering" w:default="1" w:styleId="Semlista">
+    <w:name w:val="No List"/>
+    <w:uiPriority w:val="99"/>
+    <w:semiHidden/>
+    <w:unhideWhenUsed/>
+  </w:style>
+  <w:style w:type="table" w:styleId="Tabelacomgrade">
+    <w:name w:val="Table Grid"/>
+    <w:basedOn w:val="Tabelanormal"/>
+    <w:uiPriority w:val="39"/>
+    <w:rsid w:val="009A2E75"/>
+    <w:pPr>
+      <w:spacing w:after="0" w:line="240" w:lineRule="auto"/>
+    </w:pPr>
+    <w:tblPr>
+      <w:tblInd w:w="0" w:type="dxa"/>
+      <w:tblBorders>
+        <w:top w:val="single" w:sz="4" w:space="0" w:color="auto"/>
+        <w:left w:val="single" w:sz="4" w:space="0" w:color="auto"/>
+        <w:bottom w:val="single" w:sz="4" w:space="0" w:color="auto"/>
+        <w:right w:val="single" w:sz="4" w:space="0" w:color="auto"/>
+        <w:insideH w:val="single" w:sz="4" w:space="0" w:color="auto"/>
+        <w:insideV w:val="single" w:sz="4" w:space="0" w:color="auto"/>
+      </w:tblBorders>
+      <w:tblCellMar>
+        <w:top w:w="0" w:type="dxa"/>
+        <w:left w:w="108" w:type="dxa"/>
+        <w:bottom w:w="0" w:type="dxa"/>
+        <w:right w:w="108" w:type="dxa"/>
+      </w:tblCellMar>
     </w:tblPr>
   </w:style>
   <w:style w:type="paragraph" w:styleId="PargrafodaLista">
@@ -50710,7 +50946,7 @@
   <a:extraClrSchemeLst/>
   <a:extLst>
     <a:ext uri="{05A4C25C-085E-4340-85A3-A5531E510DB2}">
-      <thm15:themeFamily xmlns:thm15="http://schemas.microsoft.com/office/thememl/2012/main" name="Office Theme" id="{62F939B6-93AF-4DB8-9C6B-D6C7DFDC589F}" vid="{4A3C46E8-61CC-4603-A589-7422A47A8E4A}"/>
+      <thm15:themeFamily xmlns:thm15="http://schemas.microsoft.com/office/thememl/2012/main" xmlns="" name="Office Theme" id="{62F939B6-93AF-4DB8-9C6B-D6C7DFDC589F}" vid="{4A3C46E8-61CC-4603-A589-7422A47A8E4A}"/>
     </a:ext>
   </a:extLst>
 </a:theme>
@@ -50721,7 +50957,7 @@
 </file>
 
 <file path=customXml/itemProps1.xml><?xml version="1.0" encoding="utf-8"?>
-<ds:datastoreItem xmlns:ds="http://schemas.openxmlformats.org/officeDocument/2006/customXml" ds:itemID="{40488A97-455D-4126-9BA4-D775FD357DB7}">
+<ds:datastoreItem xmlns:ds="http://schemas.openxmlformats.org/officeDocument/2006/customXml" ds:itemID="{537690B5-533F-4ECA-9CEC-D867AA63FC8D}">
   <ds:schemaRefs>
     <ds:schemaRef ds:uri="http://schemas.openxmlformats.org/officeDocument/2006/bibliography"/>
   </ds:schemaRefs>

</xml_diff>